<commit_message>
added rewards comparison graphs of Q-learning and SARSA and added the multiple deliveries bonus part after training using Q-learning
</commit_message>
<xml_diff>
--- a/report.docx
+++ b/report.docx
@@ -1844,6 +1844,7 @@
         <w:rPr>
           <w:rFonts w:ascii="Times New Roman" w:hAnsi="Times New Roman" w:cs="Times New Roman"/>
           <w:b/>
+          <w:noProof/>
           <w:sz w:val="28"/>
           <w:szCs w:val="28"/>
           <w:lang w:val="en-US"/>
@@ -1915,6 +1916,7 @@
         <w:rPr>
           <w:rFonts w:ascii="Times New Roman" w:hAnsi="Times New Roman" w:cs="Times New Roman"/>
           <w:b/>
+          <w:noProof/>
           <w:sz w:val="28"/>
           <w:szCs w:val="28"/>
           <w:lang w:val="en-US"/>
@@ -1971,6 +1973,7 @@
         <w:rPr>
           <w:rFonts w:ascii="Times New Roman" w:hAnsi="Times New Roman" w:cs="Times New Roman"/>
           <w:b/>
+          <w:noProof/>
           <w:sz w:val="28"/>
           <w:szCs w:val="28"/>
           <w:lang w:val="en-US"/>
@@ -2026,6 +2029,7 @@
         <w:rPr>
           <w:rFonts w:ascii="Times New Roman" w:hAnsi="Times New Roman" w:cs="Times New Roman"/>
           <w:b/>
+          <w:noProof/>
           <w:sz w:val="28"/>
           <w:szCs w:val="28"/>
           <w:lang w:val="en-US"/>
@@ -2081,6 +2085,7 @@
         <w:rPr>
           <w:rFonts w:ascii="Times New Roman" w:hAnsi="Times New Roman" w:cs="Times New Roman"/>
           <w:b/>
+          <w:noProof/>
           <w:sz w:val="28"/>
           <w:szCs w:val="28"/>
           <w:lang w:val="en-US"/>
@@ -2137,6 +2142,7 @@
         <w:rPr>
           <w:rFonts w:ascii="Times New Roman" w:hAnsi="Times New Roman" w:cs="Times New Roman"/>
           <w:b/>
+          <w:noProof/>
           <w:sz w:val="28"/>
           <w:szCs w:val="28"/>
           <w:lang w:val="en-US"/>
@@ -2192,6 +2198,7 @@
         <w:rPr>
           <w:rFonts w:ascii="Times New Roman" w:hAnsi="Times New Roman" w:cs="Times New Roman"/>
           <w:b/>
+          <w:noProof/>
           <w:sz w:val="28"/>
           <w:szCs w:val="28"/>
           <w:lang w:val="en-US"/>
@@ -2247,6 +2254,7 @@
         <w:rPr>
           <w:rFonts w:ascii="Times New Roman" w:hAnsi="Times New Roman" w:cs="Times New Roman"/>
           <w:b/>
+          <w:noProof/>
           <w:sz w:val="28"/>
           <w:szCs w:val="28"/>
           <w:lang w:val="en-US"/>
@@ -2303,6 +2311,7 @@
         <w:rPr>
           <w:rFonts w:ascii="Times New Roman" w:hAnsi="Times New Roman" w:cs="Times New Roman"/>
           <w:b/>
+          <w:noProof/>
           <w:sz w:val="28"/>
           <w:szCs w:val="28"/>
           <w:lang w:val="en-US"/>
@@ -2358,6 +2367,7 @@
         <w:rPr>
           <w:rFonts w:ascii="Times New Roman" w:hAnsi="Times New Roman" w:cs="Times New Roman"/>
           <w:b/>
+          <w:noProof/>
           <w:sz w:val="28"/>
           <w:szCs w:val="28"/>
           <w:lang w:val="en-US"/>
@@ -2439,6 +2449,7 @@
         <w:rPr>
           <w:rFonts w:ascii="Times New Roman" w:hAnsi="Times New Roman" w:cs="Times New Roman"/>
           <w:b/>
+          <w:noProof/>
           <w:sz w:val="28"/>
           <w:szCs w:val="28"/>
           <w:lang w:val="en-US"/>
@@ -2494,6 +2505,7 @@
         <w:rPr>
           <w:rFonts w:ascii="Times New Roman" w:hAnsi="Times New Roman" w:cs="Times New Roman"/>
           <w:b/>
+          <w:noProof/>
           <w:sz w:val="28"/>
           <w:szCs w:val="28"/>
           <w:lang w:val="en-US"/>
@@ -2548,6 +2560,7 @@
         <w:rPr>
           <w:rFonts w:ascii="Times New Roman" w:hAnsi="Times New Roman" w:cs="Times New Roman"/>
           <w:b/>
+          <w:noProof/>
           <w:sz w:val="28"/>
           <w:szCs w:val="28"/>
           <w:lang w:val="en-US"/>
@@ -2657,6 +2670,7 @@
       <w:r>
         <w:rPr>
           <w:rFonts w:ascii="Times New Roman" w:hAnsi="Times New Roman" w:cs="Times New Roman"/>
+          <w:noProof/>
           <w:sz w:val="24"/>
           <w:szCs w:val="24"/>
           <w:lang w:val="en-US"/>
@@ -2710,6 +2724,7 @@
       <w:r>
         <w:rPr>
           <w:rFonts w:ascii="Times New Roman" w:hAnsi="Times New Roman" w:cs="Times New Roman"/>
+          <w:noProof/>
           <w:sz w:val="24"/>
           <w:szCs w:val="24"/>
           <w:lang w:val="en-US"/>
@@ -2764,6 +2779,7 @@
       <w:r>
         <w:rPr>
           <w:rFonts w:ascii="Times New Roman" w:hAnsi="Times New Roman" w:cs="Times New Roman"/>
+          <w:noProof/>
           <w:sz w:val="24"/>
           <w:szCs w:val="24"/>
           <w:lang w:val="en-US"/>
@@ -2817,6 +2833,7 @@
       <w:r>
         <w:rPr>
           <w:rFonts w:ascii="Times New Roman" w:hAnsi="Times New Roman" w:cs="Times New Roman"/>
+          <w:noProof/>
           <w:sz w:val="24"/>
           <w:szCs w:val="24"/>
           <w:lang w:val="en-US"/>
@@ -2880,6 +2897,7 @@
       <w:r>
         <w:rPr>
           <w:rFonts w:ascii="Times New Roman" w:hAnsi="Times New Roman" w:cs="Times New Roman"/>
+          <w:noProof/>
           <w:sz w:val="24"/>
           <w:szCs w:val="24"/>
           <w:lang w:val="en-US"/>
@@ -2934,6 +2952,7 @@
       <w:r>
         <w:rPr>
           <w:rFonts w:ascii="Times New Roman" w:hAnsi="Times New Roman" w:cs="Times New Roman"/>
+          <w:noProof/>
           <w:sz w:val="24"/>
           <w:szCs w:val="24"/>
           <w:lang w:val="en-US"/>
@@ -2987,6 +3006,7 @@
       <w:r>
         <w:rPr>
           <w:rFonts w:ascii="Times New Roman" w:hAnsi="Times New Roman" w:cs="Times New Roman"/>
+          <w:noProof/>
           <w:sz w:val="24"/>
           <w:szCs w:val="24"/>
           <w:lang w:val="en-US"/>
@@ -3059,7 +3079,23 @@
           <w:sz w:val="28"/>
           <w:szCs w:val="28"/>
         </w:rPr>
-        <w:t>visualization logic:</w:t>
+        <w:t>visualization logic</w:t>
+      </w:r>
+      <w:r>
+        <w:rPr>
+          <w:rFonts w:ascii="Times New Roman" w:hAnsi="Times New Roman" w:cs="Times New Roman"/>
+          <w:sz w:val="28"/>
+          <w:szCs w:val="28"/>
+        </w:rPr>
+        <w:t xml:space="preserve"> (Bonus Part – After training the model with Q-learning)</w:t>
+      </w:r>
+      <w:r>
+        <w:rPr>
+          <w:rFonts w:ascii="Times New Roman" w:hAnsi="Times New Roman" w:cs="Times New Roman"/>
+          <w:sz w:val="28"/>
+          <w:szCs w:val="28"/>
+        </w:rPr>
+        <w:t>:</w:t>
       </w:r>
     </w:p>
     <w:p>
@@ -3079,10 +3115,18 @@
           <w:lang w:val="en-US"/>
         </w:rPr>
         <w:drawing>
-          <wp:inline distT="0" distB="0" distL="0" distR="0" wp14:anchorId="503E2108" wp14:editId="7A85FFDA">
-            <wp:extent cx="3248025" cy="3209424"/>
-            <wp:effectExtent l="0" t="0" r="0" b="0"/>
-            <wp:docPr id="22" name="Picture 22"/>
+          <wp:anchor distT="0" distB="0" distL="114300" distR="114300" simplePos="0" relativeHeight="251658240" behindDoc="1" locked="0" layoutInCell="1" allowOverlap="1" wp14:anchorId="296AF47C" wp14:editId="18980975">
+            <wp:simplePos x="0" y="0"/>
+            <wp:positionH relativeFrom="margin">
+              <wp:align>right</wp:align>
+            </wp:positionH>
+            <wp:positionV relativeFrom="page">
+              <wp:posOffset>1466215</wp:posOffset>
+            </wp:positionV>
+            <wp:extent cx="2390775" cy="2390775"/>
+            <wp:effectExtent l="0" t="0" r="9525" b="9525"/>
+            <wp:wrapSquare wrapText="bothSides"/>
+            <wp:docPr id="32" name="Picture 32"/>
             <wp:cNvGraphicFramePr>
               <a:graphicFrameLocks xmlns:a="http://schemas.openxmlformats.org/drawingml/2006/main" noChangeAspect="1"/>
             </wp:cNvGraphicFramePr>
@@ -3094,7 +3138,13 @@
                     <pic:cNvPicPr/>
                   </pic:nvPicPr>
                   <pic:blipFill>
-                    <a:blip r:embed="rId23"/>
+                    <a:blip r:embed="rId23">
+                      <a:extLst>
+                        <a:ext uri="{28A0092B-C50C-407E-A947-70E740481C1C}">
+                          <a14:useLocalDpi xmlns:a14="http://schemas.microsoft.com/office/drawing/2010/main" val="0"/>
+                        </a:ext>
+                      </a:extLst>
+                    </a:blip>
                     <a:stretch>
                       <a:fillRect/>
                     </a:stretch>
@@ -3102,7 +3152,7 @@
                   <pic:spPr>
                     <a:xfrm>
                       <a:off x="0" y="0"/>
-                      <a:ext cx="3265544" cy="3226735"/>
+                      <a:ext cx="2390775" cy="2390775"/>
                     </a:xfrm>
                     <a:prstGeom prst="rect">
                       <a:avLst/>
@@ -3111,19 +3161,15 @@
                 </pic:pic>
               </a:graphicData>
             </a:graphic>
-          </wp:inline>
+            <wp14:sizeRelH relativeFrom="margin">
+              <wp14:pctWidth>0</wp14:pctWidth>
+            </wp14:sizeRelH>
+            <wp14:sizeRelV relativeFrom="margin">
+              <wp14:pctHeight>0</wp14:pctHeight>
+            </wp14:sizeRelV>
+          </wp:anchor>
         </w:drawing>
       </w:r>
-    </w:p>
-    <w:p>
-      <w:pPr>
-        <w:rPr>
-          <w:rFonts w:ascii="Times New Roman" w:hAnsi="Times New Roman" w:cs="Times New Roman"/>
-          <w:sz w:val="24"/>
-          <w:szCs w:val="24"/>
-          <w:lang w:val="en-US"/>
-        </w:rPr>
-      </w:pPr>
       <w:r>
         <w:rPr>
           <w:rFonts w:ascii="Times New Roman" w:hAnsi="Times New Roman" w:cs="Times New Roman"/>
@@ -3132,10 +3178,10 @@
           <w:lang w:val="en-US"/>
         </w:rPr>
         <w:drawing>
-          <wp:inline distT="0" distB="0" distL="0" distR="0" wp14:anchorId="01B54722" wp14:editId="22769D6C">
-            <wp:extent cx="3248025" cy="3048146"/>
-            <wp:effectExtent l="0" t="0" r="0" b="0"/>
-            <wp:docPr id="23" name="Picture 23"/>
+          <wp:inline distT="0" distB="0" distL="0" distR="0" wp14:anchorId="370E539D" wp14:editId="141F355D">
+            <wp:extent cx="2409825" cy="2409825"/>
+            <wp:effectExtent l="0" t="0" r="9525" b="9525"/>
+            <wp:docPr id="2" name="Picture 2"/>
             <wp:cNvGraphicFramePr>
               <a:graphicFrameLocks xmlns:a="http://schemas.openxmlformats.org/drawingml/2006/main" noChangeAspect="1"/>
             </wp:cNvGraphicFramePr>
@@ -3155,7 +3201,7 @@
                   <pic:spPr>
                     <a:xfrm>
                       <a:off x="0" y="0"/>
-                      <a:ext cx="3266100" cy="3065109"/>
+                      <a:ext cx="2409825" cy="2409825"/>
                     </a:xfrm>
                     <a:prstGeom prst="rect">
                       <a:avLst/>
@@ -3184,12 +3230,19 @@
           <w:szCs w:val="24"/>
           <w:lang w:val="en-US"/>
         </w:rPr>
-        <w:lastRenderedPageBreak/>
         <w:drawing>
-          <wp:inline distT="0" distB="0" distL="0" distR="0" wp14:anchorId="3B82094F" wp14:editId="06ABFAB6">
-            <wp:extent cx="2819400" cy="2654935"/>
-            <wp:effectExtent l="0" t="0" r="0" b="0"/>
-            <wp:docPr id="24" name="Picture 24"/>
+          <wp:anchor distT="0" distB="0" distL="114300" distR="114300" simplePos="0" relativeHeight="251659264" behindDoc="1" locked="0" layoutInCell="1" allowOverlap="1" wp14:anchorId="20EC77A5" wp14:editId="00CD4900">
+            <wp:simplePos x="0" y="0"/>
+            <wp:positionH relativeFrom="margin">
+              <wp:align>right</wp:align>
+            </wp:positionH>
+            <wp:positionV relativeFrom="page">
+              <wp:posOffset>4000500</wp:posOffset>
+            </wp:positionV>
+            <wp:extent cx="2409825" cy="2409825"/>
+            <wp:effectExtent l="0" t="0" r="9525" b="9525"/>
+            <wp:wrapNone/>
+            <wp:docPr id="35" name="Picture 35"/>
             <wp:cNvGraphicFramePr>
               <a:graphicFrameLocks xmlns:a="http://schemas.openxmlformats.org/drawingml/2006/main" noChangeAspect="1"/>
             </wp:cNvGraphicFramePr>
@@ -3201,7 +3254,13 @@
                     <pic:cNvPicPr/>
                   </pic:nvPicPr>
                   <pic:blipFill>
-                    <a:blip r:embed="rId25"/>
+                    <a:blip r:embed="rId25">
+                      <a:extLst>
+                        <a:ext uri="{28A0092B-C50C-407E-A947-70E740481C1C}">
+                          <a14:useLocalDpi xmlns:a14="http://schemas.microsoft.com/office/drawing/2010/main" val="0"/>
+                        </a:ext>
+                      </a:extLst>
+                    </a:blip>
                     <a:stretch>
                       <a:fillRect/>
                     </a:stretch>
@@ -3209,7 +3268,7 @@
                   <pic:spPr>
                     <a:xfrm>
                       <a:off x="0" y="0"/>
-                      <a:ext cx="2836643" cy="2671172"/>
+                      <a:ext cx="2409825" cy="2409825"/>
                     </a:xfrm>
                     <a:prstGeom prst="rect">
                       <a:avLst/>
@@ -3218,19 +3277,9 @@
                 </pic:pic>
               </a:graphicData>
             </a:graphic>
-          </wp:inline>
+          </wp:anchor>
         </w:drawing>
       </w:r>
-    </w:p>
-    <w:p>
-      <w:pPr>
-        <w:rPr>
-          <w:rFonts w:ascii="Times New Roman" w:hAnsi="Times New Roman" w:cs="Times New Roman"/>
-          <w:sz w:val="24"/>
-          <w:szCs w:val="24"/>
-          <w:lang w:val="en-US"/>
-        </w:rPr>
-      </w:pPr>
       <w:r>
         <w:rPr>
           <w:rFonts w:ascii="Times New Roman" w:hAnsi="Times New Roman" w:cs="Times New Roman"/>
@@ -3239,10 +3288,10 @@
           <w:lang w:val="en-US"/>
         </w:rPr>
         <w:drawing>
-          <wp:inline distT="0" distB="0" distL="0" distR="0" wp14:anchorId="0EBDD7E2" wp14:editId="240FC2AF">
-            <wp:extent cx="2876550" cy="2711063"/>
-            <wp:effectExtent l="0" t="0" r="0" b="0"/>
-            <wp:docPr id="25" name="Picture 25"/>
+          <wp:inline distT="0" distB="0" distL="0" distR="0" wp14:anchorId="3E79293B" wp14:editId="27F966B6">
+            <wp:extent cx="2428875" cy="2428875"/>
+            <wp:effectExtent l="0" t="0" r="9525" b="9525"/>
+            <wp:docPr id="34" name="Picture 34"/>
             <wp:cNvGraphicFramePr>
               <a:graphicFrameLocks xmlns:a="http://schemas.openxmlformats.org/drawingml/2006/main" noChangeAspect="1"/>
             </wp:cNvGraphicFramePr>
@@ -3262,7 +3311,7 @@
                   <pic:spPr>
                     <a:xfrm>
                       <a:off x="0" y="0"/>
-                      <a:ext cx="2886103" cy="2720067"/>
+                      <a:ext cx="2428875" cy="2428875"/>
                     </a:xfrm>
                     <a:prstGeom prst="rect">
                       <a:avLst/>
@@ -3292,10 +3341,18 @@
           <w:lang w:val="en-US"/>
         </w:rPr>
         <w:drawing>
-          <wp:inline distT="0" distB="0" distL="0" distR="0" wp14:anchorId="0BAC754A" wp14:editId="721C56D2">
-            <wp:extent cx="2914650" cy="2768919"/>
-            <wp:effectExtent l="0" t="0" r="0" b="0"/>
-            <wp:docPr id="26" name="Picture 26"/>
+          <wp:anchor distT="0" distB="0" distL="114300" distR="114300" simplePos="0" relativeHeight="251660288" behindDoc="1" locked="0" layoutInCell="1" allowOverlap="1" wp14:anchorId="160045BF" wp14:editId="47811D1C">
+            <wp:simplePos x="0" y="0"/>
+            <wp:positionH relativeFrom="margin">
+              <wp:align>right</wp:align>
+            </wp:positionH>
+            <wp:positionV relativeFrom="page">
+              <wp:posOffset>6553200</wp:posOffset>
+            </wp:positionV>
+            <wp:extent cx="2409825" cy="2409825"/>
+            <wp:effectExtent l="0" t="0" r="9525" b="9525"/>
+            <wp:wrapNone/>
+            <wp:docPr id="37" name="Picture 37"/>
             <wp:cNvGraphicFramePr>
               <a:graphicFrameLocks xmlns:a="http://schemas.openxmlformats.org/drawingml/2006/main" noChangeAspect="1"/>
             </wp:cNvGraphicFramePr>
@@ -3307,7 +3364,13 @@
                     <pic:cNvPicPr/>
                   </pic:nvPicPr>
                   <pic:blipFill>
-                    <a:blip r:embed="rId27"/>
+                    <a:blip r:embed="rId27">
+                      <a:extLst>
+                        <a:ext uri="{28A0092B-C50C-407E-A947-70E740481C1C}">
+                          <a14:useLocalDpi xmlns:a14="http://schemas.microsoft.com/office/drawing/2010/main" val="0"/>
+                        </a:ext>
+                      </a:extLst>
+                    </a:blip>
                     <a:stretch>
                       <a:fillRect/>
                     </a:stretch>
@@ -3315,7 +3378,7 @@
                   <pic:spPr>
                     <a:xfrm>
                       <a:off x="0" y="0"/>
-                      <a:ext cx="2929426" cy="2782957"/>
+                      <a:ext cx="2409825" cy="2409825"/>
                     </a:xfrm>
                     <a:prstGeom prst="rect">
                       <a:avLst/>
@@ -3324,42 +3387,21 @@
                 </pic:pic>
               </a:graphicData>
             </a:graphic>
-          </wp:inline>
+          </wp:anchor>
         </w:drawing>
       </w:r>
-    </w:p>
-    <w:p>
-      <w:pPr>
-        <w:rPr>
-          <w:rFonts w:ascii="Times New Roman" w:hAnsi="Times New Roman" w:cs="Times New Roman"/>
-          <w:sz w:val="24"/>
-          <w:szCs w:val="24"/>
-          <w:lang w:val="en-US"/>
-        </w:rPr>
-      </w:pPr>
-    </w:p>
-    <w:p>
-      <w:pPr>
-        <w:rPr>
-          <w:rFonts w:ascii="Times New Roman" w:hAnsi="Times New Roman" w:cs="Times New Roman"/>
-          <w:sz w:val="24"/>
-          <w:szCs w:val="24"/>
-          <w:lang w:val="en-US"/>
-        </w:rPr>
-      </w:pPr>
-      <w:r>
-        <w:rPr>
-          <w:rFonts w:ascii="Times New Roman" w:hAnsi="Times New Roman" w:cs="Times New Roman"/>
-          <w:sz w:val="24"/>
-          <w:szCs w:val="24"/>
-          <w:lang w:val="en-US"/>
-        </w:rPr>
-        <w:lastRenderedPageBreak/>
+      <w:r>
+        <w:rPr>
+          <w:rFonts w:ascii="Times New Roman" w:hAnsi="Times New Roman" w:cs="Times New Roman"/>
+          <w:sz w:val="24"/>
+          <w:szCs w:val="24"/>
+          <w:lang w:val="en-US"/>
+        </w:rPr>
         <w:drawing>
-          <wp:inline distT="0" distB="0" distL="0" distR="0" wp14:anchorId="443BA64F" wp14:editId="3F67ED74">
-            <wp:extent cx="3000375" cy="2840561"/>
+          <wp:inline distT="0" distB="0" distL="0" distR="0" wp14:anchorId="1DE1AFA3" wp14:editId="1F884986">
+            <wp:extent cx="2438400" cy="2438400"/>
             <wp:effectExtent l="0" t="0" r="0" b="0"/>
-            <wp:docPr id="27" name="Picture 27"/>
+            <wp:docPr id="36" name="Picture 36"/>
             <wp:cNvGraphicFramePr>
               <a:graphicFrameLocks xmlns:a="http://schemas.openxmlformats.org/drawingml/2006/main" noChangeAspect="1"/>
             </wp:cNvGraphicFramePr>
@@ -3379,7 +3421,7 @@
                   <pic:spPr>
                     <a:xfrm>
                       <a:off x="0" y="0"/>
-                      <a:ext cx="3011175" cy="2850786"/>
+                      <a:ext cx="2438400" cy="2438400"/>
                     </a:xfrm>
                     <a:prstGeom prst="rect">
                       <a:avLst/>
@@ -3408,11 +3450,20 @@
           <w:szCs w:val="24"/>
           <w:lang w:val="en-US"/>
         </w:rPr>
+        <w:lastRenderedPageBreak/>
         <w:drawing>
-          <wp:inline distT="0" distB="0" distL="0" distR="0" wp14:anchorId="110D634B" wp14:editId="49A6FA27">
-            <wp:extent cx="3057525" cy="2803156"/>
-            <wp:effectExtent l="0" t="0" r="0" b="0"/>
-            <wp:docPr id="28" name="Picture 28"/>
+          <wp:anchor distT="0" distB="0" distL="114300" distR="114300" simplePos="0" relativeHeight="251662336" behindDoc="1" locked="0" layoutInCell="1" allowOverlap="1" wp14:anchorId="741550B4" wp14:editId="298E39C7">
+            <wp:simplePos x="0" y="0"/>
+            <wp:positionH relativeFrom="margin">
+              <wp:align>right</wp:align>
+            </wp:positionH>
+            <wp:positionV relativeFrom="page">
+              <wp:posOffset>3505200</wp:posOffset>
+            </wp:positionV>
+            <wp:extent cx="2486025" cy="2486025"/>
+            <wp:effectExtent l="0" t="0" r="9525" b="9525"/>
+            <wp:wrapNone/>
+            <wp:docPr id="41" name="Picture 41"/>
             <wp:cNvGraphicFramePr>
               <a:graphicFrameLocks xmlns:a="http://schemas.openxmlformats.org/drawingml/2006/main" noChangeAspect="1"/>
             </wp:cNvGraphicFramePr>
@@ -3424,7 +3475,13 @@
                     <pic:cNvPicPr/>
                   </pic:nvPicPr>
                   <pic:blipFill>
-                    <a:blip r:embed="rId29"/>
+                    <a:blip r:embed="rId29">
+                      <a:extLst>
+                        <a:ext uri="{28A0092B-C50C-407E-A947-70E740481C1C}">
+                          <a14:useLocalDpi xmlns:a14="http://schemas.microsoft.com/office/drawing/2010/main" val="0"/>
+                        </a:ext>
+                      </a:extLst>
+                    </a:blip>
                     <a:stretch>
                       <a:fillRect/>
                     </a:stretch>
@@ -3432,7 +3489,7 @@
                   <pic:spPr>
                     <a:xfrm>
                       <a:off x="0" y="0"/>
-                      <a:ext cx="3067811" cy="2812586"/>
+                      <a:ext cx="2486025" cy="2486025"/>
                     </a:xfrm>
                     <a:prstGeom prst="rect">
                       <a:avLst/>
@@ -3441,19 +3498,9 @@
                 </pic:pic>
               </a:graphicData>
             </a:graphic>
-          </wp:inline>
+          </wp:anchor>
         </w:drawing>
       </w:r>
-    </w:p>
-    <w:p>
-      <w:pPr>
-        <w:rPr>
-          <w:rFonts w:ascii="Times New Roman" w:hAnsi="Times New Roman" w:cs="Times New Roman"/>
-          <w:sz w:val="24"/>
-          <w:szCs w:val="24"/>
-          <w:lang w:val="en-US"/>
-        </w:rPr>
-      </w:pPr>
       <w:r>
         <w:rPr>
           <w:rFonts w:ascii="Times New Roman" w:hAnsi="Times New Roman" w:cs="Times New Roman"/>
@@ -3462,10 +3509,18 @@
           <w:lang w:val="en-US"/>
         </w:rPr>
         <w:drawing>
-          <wp:inline distT="0" distB="0" distL="0" distR="0" wp14:anchorId="25D79611" wp14:editId="5AA4D33B">
-            <wp:extent cx="3114320" cy="2971800"/>
-            <wp:effectExtent l="0" t="0" r="0" b="0"/>
-            <wp:docPr id="29" name="Picture 29"/>
+          <wp:anchor distT="0" distB="0" distL="114300" distR="114300" simplePos="0" relativeHeight="251661312" behindDoc="1" locked="0" layoutInCell="1" allowOverlap="1" wp14:anchorId="4FF513A0" wp14:editId="32F721D8">
+            <wp:simplePos x="0" y="0"/>
+            <wp:positionH relativeFrom="margin">
+              <wp:align>right</wp:align>
+            </wp:positionH>
+            <wp:positionV relativeFrom="margin">
+              <wp:align>top</wp:align>
+            </wp:positionV>
+            <wp:extent cx="2466975" cy="2466975"/>
+            <wp:effectExtent l="0" t="0" r="9525" b="9525"/>
+            <wp:wrapNone/>
+            <wp:docPr id="39" name="Picture 39"/>
             <wp:cNvGraphicFramePr>
               <a:graphicFrameLocks xmlns:a="http://schemas.openxmlformats.org/drawingml/2006/main" noChangeAspect="1"/>
             </wp:cNvGraphicFramePr>
@@ -3477,7 +3532,13 @@
                     <pic:cNvPicPr/>
                   </pic:nvPicPr>
                   <pic:blipFill>
-                    <a:blip r:embed="rId30"/>
+                    <a:blip r:embed="rId30">
+                      <a:extLst>
+                        <a:ext uri="{28A0092B-C50C-407E-A947-70E740481C1C}">
+                          <a14:useLocalDpi xmlns:a14="http://schemas.microsoft.com/office/drawing/2010/main" val="0"/>
+                        </a:ext>
+                      </a:extLst>
+                    </a:blip>
                     <a:stretch>
                       <a:fillRect/>
                     </a:stretch>
@@ -3485,7 +3546,7 @@
                   <pic:spPr>
                     <a:xfrm>
                       <a:off x="0" y="0"/>
-                      <a:ext cx="3118949" cy="2976218"/>
+                      <a:ext cx="2466975" cy="2466975"/>
                     </a:xfrm>
                     <a:prstGeom prst="rect">
                       <a:avLst/>
@@ -3494,32 +3555,21 @@
                 </pic:pic>
               </a:graphicData>
             </a:graphic>
-          </wp:inline>
+          </wp:anchor>
         </w:drawing>
       </w:r>
-    </w:p>
-    <w:p>
-      <w:pPr>
-        <w:rPr>
-          <w:rFonts w:ascii="Times New Roman" w:hAnsi="Times New Roman" w:cs="Times New Roman"/>
-          <w:sz w:val="24"/>
-          <w:szCs w:val="24"/>
-          <w:lang w:val="en-US"/>
-        </w:rPr>
-      </w:pPr>
-      <w:r>
-        <w:rPr>
-          <w:rFonts w:ascii="Times New Roman" w:hAnsi="Times New Roman" w:cs="Times New Roman"/>
-          <w:sz w:val="24"/>
-          <w:szCs w:val="24"/>
-          <w:lang w:val="en-US"/>
-        </w:rPr>
-        <w:lastRenderedPageBreak/>
+      <w:r>
+        <w:rPr>
+          <w:rFonts w:ascii="Times New Roman" w:hAnsi="Times New Roman" w:cs="Times New Roman"/>
+          <w:sz w:val="24"/>
+          <w:szCs w:val="24"/>
+          <w:lang w:val="en-US"/>
+        </w:rPr>
         <w:drawing>
-          <wp:inline distT="0" distB="0" distL="0" distR="0" wp14:anchorId="00485C19" wp14:editId="7301E081">
-            <wp:extent cx="2889111" cy="2647950"/>
-            <wp:effectExtent l="0" t="0" r="6985" b="0"/>
-            <wp:docPr id="30" name="Picture 30"/>
+          <wp:inline distT="0" distB="0" distL="0" distR="0" wp14:anchorId="744BFDDF" wp14:editId="46CADB6E">
+            <wp:extent cx="2476500" cy="2476500"/>
+            <wp:effectExtent l="0" t="0" r="0" b="0"/>
+            <wp:docPr id="38" name="Picture 38"/>
             <wp:cNvGraphicFramePr>
               <a:graphicFrameLocks xmlns:a="http://schemas.openxmlformats.org/drawingml/2006/main" noChangeAspect="1"/>
             </wp:cNvGraphicFramePr>
@@ -3539,7 +3589,7 @@
                   <pic:spPr>
                     <a:xfrm>
                       <a:off x="0" y="0"/>
-                      <a:ext cx="2895471" cy="2653779"/>
+                      <a:ext cx="2476500" cy="2476500"/>
                     </a:xfrm>
                     <a:prstGeom prst="rect">
                       <a:avLst/>
@@ -3569,10 +3619,10 @@
           <w:lang w:val="en-US"/>
         </w:rPr>
         <w:drawing>
-          <wp:inline distT="0" distB="0" distL="0" distR="0" wp14:anchorId="2A0EA243" wp14:editId="0E73ADB3">
-            <wp:extent cx="2978571" cy="2790825"/>
-            <wp:effectExtent l="0" t="0" r="0" b="0"/>
-            <wp:docPr id="31" name="Picture 31"/>
+          <wp:inline distT="0" distB="0" distL="0" distR="0" wp14:anchorId="701CF250" wp14:editId="5B2F6C7F">
+            <wp:extent cx="2486025" cy="2486025"/>
+            <wp:effectExtent l="0" t="0" r="9525" b="9525"/>
+            <wp:docPr id="40" name="Picture 40"/>
             <wp:cNvGraphicFramePr>
               <a:graphicFrameLocks xmlns:a="http://schemas.openxmlformats.org/drawingml/2006/main" noChangeAspect="1"/>
             </wp:cNvGraphicFramePr>
@@ -3592,7 +3642,7 @@
                   <pic:spPr>
                     <a:xfrm>
                       <a:off x="0" y="0"/>
-                      <a:ext cx="2985675" cy="2797481"/>
+                      <a:ext cx="2486025" cy="2486025"/>
                     </a:xfrm>
                     <a:prstGeom prst="rect">
                       <a:avLst/>
@@ -3609,1673 +3659,80 @@
       <w:pPr>
         <w:rPr>
           <w:rFonts w:ascii="Times New Roman" w:hAnsi="Times New Roman" w:cs="Times New Roman"/>
-          <w:b/>
-          <w:sz w:val="28"/>
-          <w:szCs w:val="28"/>
-        </w:rPr>
-      </w:pPr>
-      <w:r>
-        <w:rPr>
-          <w:rFonts w:ascii="Times New Roman" w:hAnsi="Times New Roman" w:cs="Times New Roman"/>
-          <w:b/>
-          <w:sz w:val="28"/>
-          <w:szCs w:val="28"/>
-          <w:lang w:val="en-US"/>
-        </w:rPr>
-        <w:t xml:space="preserve">3. </w:t>
-      </w:r>
-      <w:r>
-        <w:rPr>
-          <w:rFonts w:ascii="Times New Roman" w:hAnsi="Times New Roman" w:cs="Times New Roman"/>
-          <w:b/>
-          <w:sz w:val="28"/>
-          <w:szCs w:val="28"/>
-        </w:rPr>
-        <w:t>How did you define the stochastic environment?</w:t>
-      </w:r>
-    </w:p>
-    <w:p>
-      <w:pPr>
-        <w:numPr>
-          <w:ilvl w:val="0"/>
-          <w:numId w:val="9"/>
-        </w:numPr>
-        <w:spacing w:before="100" w:beforeAutospacing="1" w:after="100" w:afterAutospacing="1" w:line="240" w:lineRule="auto"/>
-        <w:rPr>
-          <w:rFonts w:ascii="Times New Roman" w:eastAsia="Times New Roman" w:hAnsi="Times New Roman" w:cs="Times New Roman"/>
-          <w:sz w:val="24"/>
-          <w:szCs w:val="24"/>
-          <w:lang w:eastAsia="en-IN"/>
-        </w:rPr>
-      </w:pPr>
-      <w:r>
-        <w:rPr>
-          <w:rFonts w:ascii="Times New Roman" w:hAnsi="Times New Roman" w:cs="Times New Roman"/>
-          <w:sz w:val="24"/>
-          <w:szCs w:val="24"/>
-        </w:rPr>
-        <w:t xml:space="preserve">The </w:t>
-      </w:r>
-      <w:r>
-        <w:rPr>
-          <w:rFonts w:ascii="Times New Roman" w:hAnsi="Times New Roman" w:cs="Times New Roman"/>
-          <w:bCs/>
-          <w:sz w:val="24"/>
-          <w:szCs w:val="24"/>
-        </w:rPr>
-        <w:t>stochastic environment</w:t>
-      </w:r>
-      <w:r>
-        <w:rPr>
-          <w:rFonts w:ascii="Times New Roman" w:hAnsi="Times New Roman" w:cs="Times New Roman"/>
-          <w:sz w:val="24"/>
-          <w:szCs w:val="24"/>
-        </w:rPr>
-        <w:t xml:space="preserve"> was defined by introducing </w:t>
-      </w:r>
-      <w:r>
-        <w:rPr>
-          <w:rFonts w:ascii="Times New Roman" w:hAnsi="Times New Roman" w:cs="Times New Roman"/>
-          <w:bCs/>
-          <w:sz w:val="24"/>
-          <w:szCs w:val="24"/>
-        </w:rPr>
-        <w:t>random deviations</w:t>
-      </w:r>
-      <w:r>
-        <w:rPr>
-          <w:rFonts w:ascii="Times New Roman" w:hAnsi="Times New Roman" w:cs="Times New Roman"/>
-          <w:sz w:val="24"/>
-          <w:szCs w:val="24"/>
-        </w:rPr>
-        <w:t xml:space="preserve"> in the drone’s movement. This was implemented in the _</w:t>
-      </w:r>
-      <w:proofErr w:type="spellStart"/>
-      <w:r>
-        <w:rPr>
-          <w:rFonts w:ascii="Times New Roman" w:hAnsi="Times New Roman" w:cs="Times New Roman"/>
-          <w:sz w:val="24"/>
-          <w:szCs w:val="24"/>
-        </w:rPr>
-        <w:t>applying_stochastic_conditions</w:t>
-      </w:r>
-      <w:proofErr w:type="spellEnd"/>
-      <w:r>
-        <w:rPr>
-          <w:rFonts w:ascii="Times New Roman" w:hAnsi="Times New Roman" w:cs="Times New Roman"/>
-          <w:sz w:val="24"/>
-          <w:szCs w:val="24"/>
-        </w:rPr>
-        <w:t xml:space="preserve"> method which affects movement </w:t>
-      </w:r>
-      <w:r>
-        <w:rPr>
-          <w:rFonts w:ascii="Times New Roman" w:hAnsi="Times New Roman" w:cs="Times New Roman"/>
-          <w:bCs/>
-          <w:sz w:val="24"/>
-          <w:szCs w:val="24"/>
-        </w:rPr>
-        <w:t>with a 10% probability</w:t>
-      </w:r>
-      <w:r>
-        <w:rPr>
-          <w:rFonts w:ascii="Times New Roman" w:hAnsi="Times New Roman" w:cs="Times New Roman"/>
-          <w:bCs/>
-          <w:sz w:val="24"/>
-          <w:szCs w:val="24"/>
-        </w:rPr>
-        <w:t xml:space="preserve"> and also makes sure that new position remains within grid boundaries</w:t>
-      </w:r>
-      <w:r>
-        <w:rPr>
-          <w:rFonts w:ascii="Times New Roman" w:hAnsi="Times New Roman" w:cs="Times New Roman"/>
-          <w:sz w:val="24"/>
-          <w:szCs w:val="24"/>
-        </w:rPr>
-        <w:t>.</w:t>
-      </w:r>
-      <w:r>
-        <w:rPr>
-          <w:rFonts w:ascii="Times New Roman" w:hAnsi="Times New Roman" w:cs="Times New Roman"/>
-          <w:sz w:val="24"/>
-          <w:szCs w:val="24"/>
-        </w:rPr>
-        <w:t xml:space="preserve"> When the drone attempts to move (UP, DOWN, LEFT, RIGHT), there is a </w:t>
-      </w:r>
-      <w:r>
-        <w:rPr>
-          <w:rFonts w:ascii="Times New Roman" w:hAnsi="Times New Roman" w:cs="Times New Roman"/>
-          <w:bCs/>
-          <w:sz w:val="24"/>
-          <w:szCs w:val="24"/>
-        </w:rPr>
-        <w:t>10% chance</w:t>
-      </w:r>
-      <w:r>
-        <w:rPr>
-          <w:rFonts w:ascii="Times New Roman" w:hAnsi="Times New Roman" w:cs="Times New Roman"/>
-          <w:sz w:val="24"/>
-          <w:szCs w:val="24"/>
-        </w:rPr>
-        <w:t xml:space="preserve"> that instead of moving in the intended direction, it will move in a </w:t>
-      </w:r>
-      <w:r>
-        <w:rPr>
-          <w:rFonts w:ascii="Times New Roman" w:hAnsi="Times New Roman" w:cs="Times New Roman"/>
-          <w:bCs/>
-          <w:sz w:val="24"/>
-          <w:szCs w:val="24"/>
-        </w:rPr>
-        <w:t>random adjacent direction</w:t>
-      </w:r>
-      <w:r>
-        <w:rPr>
-          <w:rFonts w:ascii="Times New Roman" w:hAnsi="Times New Roman" w:cs="Times New Roman"/>
-          <w:sz w:val="24"/>
-          <w:szCs w:val="24"/>
-        </w:rPr>
-        <w:t>.</w:t>
-      </w:r>
-      <w:r>
-        <w:rPr>
-          <w:rFonts w:ascii="Times New Roman" w:hAnsi="Times New Roman" w:cs="Times New Roman"/>
-          <w:sz w:val="24"/>
-          <w:szCs w:val="24"/>
-        </w:rPr>
-        <w:br/>
-      </w:r>
-      <w:r>
-        <w:rPr>
-          <w:rFonts w:ascii="Times New Roman" w:eastAsia="Times New Roman" w:hAnsi="Times New Roman" w:cs="Times New Roman"/>
-          <w:sz w:val="24"/>
-          <w:szCs w:val="24"/>
-          <w:lang w:eastAsia="en-IN"/>
-        </w:rPr>
-        <w:t>The possible deviations are:</w:t>
-      </w:r>
-    </w:p>
-    <w:p>
-      <w:pPr>
-        <w:numPr>
-          <w:ilvl w:val="1"/>
-          <w:numId w:val="9"/>
-        </w:numPr>
-        <w:spacing w:before="100" w:beforeAutospacing="1" w:after="100" w:afterAutospacing="1" w:line="240" w:lineRule="auto"/>
-        <w:rPr>
-          <w:rFonts w:ascii="Times New Roman" w:eastAsia="Times New Roman" w:hAnsi="Times New Roman" w:cs="Times New Roman"/>
-          <w:sz w:val="24"/>
-          <w:szCs w:val="24"/>
-          <w:lang w:eastAsia="en-IN"/>
-        </w:rPr>
-      </w:pPr>
-      <w:r>
-        <w:rPr>
-          <w:rFonts w:ascii="Times New Roman" w:eastAsia="Times New Roman" w:hAnsi="Times New Roman" w:cs="Times New Roman"/>
-          <w:bCs/>
-          <w:sz w:val="24"/>
-          <w:szCs w:val="24"/>
-          <w:lang w:eastAsia="en-IN"/>
-        </w:rPr>
-        <w:t>(0, 1)</w:t>
-      </w:r>
-      <w:r>
-        <w:rPr>
-          <w:rFonts w:ascii="Times New Roman" w:eastAsia="Times New Roman" w:hAnsi="Times New Roman" w:cs="Times New Roman"/>
-          <w:sz w:val="24"/>
-          <w:szCs w:val="24"/>
-          <w:lang w:eastAsia="en-IN"/>
-        </w:rPr>
-        <w:t xml:space="preserve"> → Move </w:t>
-      </w:r>
-      <w:r>
-        <w:rPr>
-          <w:rFonts w:ascii="Times New Roman" w:eastAsia="Times New Roman" w:hAnsi="Times New Roman" w:cs="Times New Roman"/>
-          <w:bCs/>
-          <w:sz w:val="24"/>
-          <w:szCs w:val="24"/>
-          <w:lang w:eastAsia="en-IN"/>
-        </w:rPr>
-        <w:t>right</w:t>
-      </w:r>
-    </w:p>
-    <w:p>
-      <w:pPr>
-        <w:numPr>
-          <w:ilvl w:val="1"/>
-          <w:numId w:val="9"/>
-        </w:numPr>
-        <w:spacing w:before="100" w:beforeAutospacing="1" w:after="100" w:afterAutospacing="1" w:line="240" w:lineRule="auto"/>
-        <w:rPr>
-          <w:rFonts w:ascii="Times New Roman" w:eastAsia="Times New Roman" w:hAnsi="Times New Roman" w:cs="Times New Roman"/>
-          <w:sz w:val="24"/>
-          <w:szCs w:val="24"/>
-          <w:lang w:eastAsia="en-IN"/>
-        </w:rPr>
-      </w:pPr>
-      <w:r>
-        <w:rPr>
-          <w:rFonts w:ascii="Times New Roman" w:eastAsia="Times New Roman" w:hAnsi="Times New Roman" w:cs="Times New Roman"/>
-          <w:bCs/>
-          <w:sz w:val="24"/>
-          <w:szCs w:val="24"/>
-          <w:lang w:eastAsia="en-IN"/>
-        </w:rPr>
-        <w:t>(1, 0)</w:t>
-      </w:r>
-      <w:r>
-        <w:rPr>
-          <w:rFonts w:ascii="Times New Roman" w:eastAsia="Times New Roman" w:hAnsi="Times New Roman" w:cs="Times New Roman"/>
-          <w:sz w:val="24"/>
-          <w:szCs w:val="24"/>
-          <w:lang w:eastAsia="en-IN"/>
-        </w:rPr>
-        <w:t xml:space="preserve"> → Move </w:t>
-      </w:r>
-      <w:r>
-        <w:rPr>
-          <w:rFonts w:ascii="Times New Roman" w:eastAsia="Times New Roman" w:hAnsi="Times New Roman" w:cs="Times New Roman"/>
-          <w:bCs/>
-          <w:sz w:val="24"/>
-          <w:szCs w:val="24"/>
-          <w:lang w:eastAsia="en-IN"/>
-        </w:rPr>
-        <w:t>down</w:t>
-      </w:r>
-    </w:p>
-    <w:p>
-      <w:pPr>
-        <w:numPr>
-          <w:ilvl w:val="1"/>
-          <w:numId w:val="9"/>
-        </w:numPr>
-        <w:spacing w:before="100" w:beforeAutospacing="1" w:after="100" w:afterAutospacing="1" w:line="240" w:lineRule="auto"/>
-        <w:rPr>
-          <w:rFonts w:ascii="Times New Roman" w:eastAsia="Times New Roman" w:hAnsi="Times New Roman" w:cs="Times New Roman"/>
-          <w:sz w:val="24"/>
-          <w:szCs w:val="24"/>
-          <w:lang w:eastAsia="en-IN"/>
-        </w:rPr>
-      </w:pPr>
-      <w:r>
-        <w:rPr>
-          <w:rFonts w:ascii="Times New Roman" w:eastAsia="Times New Roman" w:hAnsi="Times New Roman" w:cs="Times New Roman"/>
-          <w:bCs/>
-          <w:sz w:val="24"/>
-          <w:szCs w:val="24"/>
-          <w:lang w:eastAsia="en-IN"/>
-        </w:rPr>
-        <w:t>(0, -1)</w:t>
-      </w:r>
-      <w:r>
-        <w:rPr>
-          <w:rFonts w:ascii="Times New Roman" w:eastAsia="Times New Roman" w:hAnsi="Times New Roman" w:cs="Times New Roman"/>
-          <w:sz w:val="24"/>
-          <w:szCs w:val="24"/>
-          <w:lang w:eastAsia="en-IN"/>
-        </w:rPr>
-        <w:t xml:space="preserve"> → Move </w:t>
-      </w:r>
-      <w:r>
-        <w:rPr>
-          <w:rFonts w:ascii="Times New Roman" w:eastAsia="Times New Roman" w:hAnsi="Times New Roman" w:cs="Times New Roman"/>
-          <w:bCs/>
-          <w:sz w:val="24"/>
-          <w:szCs w:val="24"/>
-          <w:lang w:eastAsia="en-IN"/>
-        </w:rPr>
-        <w:t>left</w:t>
-      </w:r>
-    </w:p>
-    <w:p>
-      <w:pPr>
-        <w:numPr>
-          <w:ilvl w:val="1"/>
-          <w:numId w:val="9"/>
-        </w:numPr>
-        <w:spacing w:before="100" w:beforeAutospacing="1" w:after="100" w:afterAutospacing="1" w:line="240" w:lineRule="auto"/>
-        <w:rPr>
-          <w:rFonts w:ascii="Times New Roman" w:eastAsia="Times New Roman" w:hAnsi="Times New Roman" w:cs="Times New Roman"/>
-          <w:sz w:val="24"/>
-          <w:szCs w:val="24"/>
-          <w:lang w:eastAsia="en-IN"/>
-        </w:rPr>
-      </w:pPr>
-      <w:r>
-        <w:rPr>
-          <w:rFonts w:ascii="Times New Roman" w:eastAsia="Times New Roman" w:hAnsi="Times New Roman" w:cs="Times New Roman"/>
-          <w:bCs/>
-          <w:sz w:val="24"/>
-          <w:szCs w:val="24"/>
-          <w:lang w:eastAsia="en-IN"/>
-        </w:rPr>
-        <w:t>(-1, 0)</w:t>
-      </w:r>
-      <w:r>
-        <w:rPr>
-          <w:rFonts w:ascii="Times New Roman" w:eastAsia="Times New Roman" w:hAnsi="Times New Roman" w:cs="Times New Roman"/>
-          <w:sz w:val="24"/>
-          <w:szCs w:val="24"/>
-          <w:lang w:eastAsia="en-IN"/>
-        </w:rPr>
-        <w:t xml:space="preserve"> → Move </w:t>
-      </w:r>
-      <w:r>
-        <w:rPr>
-          <w:rFonts w:ascii="Times New Roman" w:eastAsia="Times New Roman" w:hAnsi="Times New Roman" w:cs="Times New Roman"/>
-          <w:bCs/>
-          <w:sz w:val="24"/>
-          <w:szCs w:val="24"/>
-          <w:lang w:eastAsia="en-IN"/>
-        </w:rPr>
-        <w:t>up</w:t>
-      </w:r>
-    </w:p>
-    <w:p>
-      <w:pPr>
-        <w:numPr>
-          <w:ilvl w:val="0"/>
-          <w:numId w:val="9"/>
-        </w:numPr>
-        <w:spacing w:before="100" w:beforeAutospacing="1" w:after="100" w:afterAutospacing="1" w:line="240" w:lineRule="auto"/>
-        <w:rPr>
-          <w:rFonts w:ascii="Times New Roman" w:eastAsia="Times New Roman" w:hAnsi="Times New Roman" w:cs="Times New Roman"/>
-          <w:sz w:val="24"/>
-          <w:szCs w:val="24"/>
-          <w:lang w:eastAsia="en-IN"/>
-        </w:rPr>
-      </w:pPr>
-      <w:r>
-        <w:rPr>
-          <w:rFonts w:ascii="Times New Roman" w:hAnsi="Times New Roman" w:cs="Times New Roman"/>
-          <w:sz w:val="24"/>
-          <w:szCs w:val="24"/>
-        </w:rPr>
-        <w:t xml:space="preserve">The drone </w:t>
-      </w:r>
-      <w:r>
-        <w:rPr>
-          <w:rStyle w:val="Strong"/>
-          <w:rFonts w:ascii="Times New Roman" w:hAnsi="Times New Roman" w:cs="Times New Roman"/>
-          <w:b w:val="0"/>
-          <w:sz w:val="24"/>
-          <w:szCs w:val="24"/>
-        </w:rPr>
-        <w:t>does not always</w:t>
-      </w:r>
-      <w:r>
-        <w:rPr>
-          <w:rFonts w:ascii="Times New Roman" w:hAnsi="Times New Roman" w:cs="Times New Roman"/>
-          <w:sz w:val="24"/>
-          <w:szCs w:val="24"/>
-        </w:rPr>
-        <w:t xml:space="preserve"> move exactly where it intends</w:t>
-      </w:r>
-      <w:r>
-        <w:rPr>
-          <w:rFonts w:ascii="Times New Roman" w:hAnsi="Times New Roman" w:cs="Times New Roman"/>
-          <w:sz w:val="24"/>
-          <w:szCs w:val="24"/>
-        </w:rPr>
-        <w:t xml:space="preserve"> and</w:t>
-      </w:r>
-      <w:r>
-        <w:rPr>
-          <w:rFonts w:ascii="Times New Roman" w:hAnsi="Times New Roman" w:cs="Times New Roman"/>
-          <w:sz w:val="24"/>
-          <w:szCs w:val="24"/>
-        </w:rPr>
-        <w:t xml:space="preserve"> </w:t>
-      </w:r>
-      <w:r>
-        <w:rPr>
-          <w:rFonts w:ascii="Times New Roman" w:hAnsi="Times New Roman" w:cs="Times New Roman"/>
-          <w:sz w:val="24"/>
-          <w:szCs w:val="24"/>
-        </w:rPr>
-        <w:t>i</w:t>
-      </w:r>
-      <w:r>
-        <w:rPr>
-          <w:rFonts w:ascii="Times New Roman" w:hAnsi="Times New Roman" w:cs="Times New Roman"/>
-          <w:sz w:val="24"/>
-          <w:szCs w:val="24"/>
-        </w:rPr>
-        <w:t xml:space="preserve">f the drone wants to move </w:t>
-      </w:r>
-      <w:r>
-        <w:rPr>
-          <w:rStyle w:val="Strong"/>
-          <w:rFonts w:ascii="Times New Roman" w:hAnsi="Times New Roman" w:cs="Times New Roman"/>
-          <w:b w:val="0"/>
-          <w:sz w:val="24"/>
-          <w:szCs w:val="24"/>
-        </w:rPr>
-        <w:t>RIGHT</w:t>
-      </w:r>
-      <w:r>
-        <w:rPr>
-          <w:rFonts w:ascii="Times New Roman" w:hAnsi="Times New Roman" w:cs="Times New Roman"/>
-          <w:sz w:val="24"/>
-          <w:szCs w:val="24"/>
-        </w:rPr>
-        <w:t xml:space="preserve"> then</w:t>
-      </w:r>
-      <w:r>
-        <w:rPr>
-          <w:rFonts w:ascii="Times New Roman" w:hAnsi="Times New Roman" w:cs="Times New Roman"/>
-          <w:sz w:val="24"/>
-          <w:szCs w:val="24"/>
-        </w:rPr>
-        <w:t xml:space="preserve"> there is a 10% chance </w:t>
-      </w:r>
-      <w:r>
-        <w:rPr>
-          <w:rFonts w:ascii="Times New Roman" w:hAnsi="Times New Roman" w:cs="Times New Roman"/>
-          <w:sz w:val="24"/>
-          <w:szCs w:val="24"/>
-        </w:rPr>
-        <w:t xml:space="preserve">that </w:t>
-      </w:r>
-      <w:r>
-        <w:rPr>
-          <w:rFonts w:ascii="Times New Roman" w:hAnsi="Times New Roman" w:cs="Times New Roman"/>
-          <w:sz w:val="24"/>
-          <w:szCs w:val="24"/>
-        </w:rPr>
-        <w:t xml:space="preserve">it may instead move </w:t>
-      </w:r>
-      <w:r>
-        <w:rPr>
-          <w:rStyle w:val="Strong"/>
-          <w:rFonts w:ascii="Times New Roman" w:hAnsi="Times New Roman" w:cs="Times New Roman"/>
-          <w:b w:val="0"/>
-          <w:sz w:val="24"/>
-          <w:szCs w:val="24"/>
-        </w:rPr>
-        <w:t>UP, DOWN,</w:t>
-      </w:r>
-      <w:r>
-        <w:rPr>
-          <w:rStyle w:val="Strong"/>
-          <w:rFonts w:ascii="Times New Roman" w:hAnsi="Times New Roman" w:cs="Times New Roman"/>
-          <w:b w:val="0"/>
-          <w:sz w:val="24"/>
-          <w:szCs w:val="24"/>
-        </w:rPr>
-        <w:t xml:space="preserve"> RIGHT</w:t>
-      </w:r>
-      <w:r>
-        <w:rPr>
-          <w:rStyle w:val="Strong"/>
-          <w:rFonts w:ascii="Times New Roman" w:hAnsi="Times New Roman" w:cs="Times New Roman"/>
-          <w:b w:val="0"/>
-          <w:sz w:val="24"/>
-          <w:szCs w:val="24"/>
-        </w:rPr>
-        <w:t xml:space="preserve"> or LEFT</w:t>
-      </w:r>
-      <w:r>
-        <w:rPr>
-          <w:rFonts w:ascii="Times New Roman" w:hAnsi="Times New Roman" w:cs="Times New Roman"/>
-          <w:b/>
-          <w:sz w:val="24"/>
-          <w:szCs w:val="24"/>
-        </w:rPr>
-        <w:t>.</w:t>
-      </w:r>
-      <w:r>
-        <w:rPr>
-          <w:rFonts w:ascii="Times New Roman" w:hAnsi="Times New Roman" w:cs="Times New Roman"/>
-          <w:sz w:val="24"/>
-          <w:szCs w:val="24"/>
-        </w:rPr>
-        <w:t xml:space="preserve"> </w:t>
-      </w:r>
-      <w:r>
-        <w:rPr>
-          <w:rFonts w:ascii="Times New Roman" w:hAnsi="Times New Roman" w:cs="Times New Roman"/>
-          <w:sz w:val="24"/>
-          <w:szCs w:val="24"/>
-        </w:rPr>
-        <w:t xml:space="preserve">This </w:t>
-      </w:r>
-      <w:r>
-        <w:rPr>
-          <w:rStyle w:val="Strong"/>
-          <w:rFonts w:ascii="Times New Roman" w:hAnsi="Times New Roman" w:cs="Times New Roman"/>
-          <w:b w:val="0"/>
-          <w:sz w:val="24"/>
-          <w:szCs w:val="24"/>
-        </w:rPr>
-        <w:t>increases uncertainty</w:t>
-      </w:r>
-      <w:r>
-        <w:rPr>
-          <w:rFonts w:ascii="Times New Roman" w:hAnsi="Times New Roman" w:cs="Times New Roman"/>
-          <w:b/>
-          <w:sz w:val="24"/>
-          <w:szCs w:val="24"/>
-        </w:rPr>
-        <w:t xml:space="preserve"> </w:t>
-      </w:r>
-      <w:r>
-        <w:rPr>
-          <w:rFonts w:ascii="Times New Roman" w:hAnsi="Times New Roman" w:cs="Times New Roman"/>
-          <w:sz w:val="24"/>
-          <w:szCs w:val="24"/>
-        </w:rPr>
-        <w:t>which</w:t>
-      </w:r>
-      <w:r>
-        <w:rPr>
-          <w:rFonts w:ascii="Times New Roman" w:hAnsi="Times New Roman" w:cs="Times New Roman"/>
-          <w:sz w:val="24"/>
-          <w:szCs w:val="24"/>
-        </w:rPr>
-        <w:t xml:space="preserve"> forc</w:t>
-      </w:r>
-      <w:r>
-        <w:rPr>
-          <w:rFonts w:ascii="Times New Roman" w:hAnsi="Times New Roman" w:cs="Times New Roman"/>
-          <w:sz w:val="24"/>
-          <w:szCs w:val="24"/>
-        </w:rPr>
-        <w:t>es</w:t>
-      </w:r>
-      <w:r>
-        <w:rPr>
-          <w:rFonts w:ascii="Times New Roman" w:hAnsi="Times New Roman" w:cs="Times New Roman"/>
-          <w:sz w:val="24"/>
-          <w:szCs w:val="24"/>
-        </w:rPr>
-        <w:t xml:space="preserve"> the agent to adapt and </w:t>
-      </w:r>
-      <w:r>
-        <w:rPr>
-          <w:rStyle w:val="Strong"/>
-          <w:rFonts w:ascii="Times New Roman" w:hAnsi="Times New Roman" w:cs="Times New Roman"/>
-          <w:b w:val="0"/>
-          <w:sz w:val="24"/>
-          <w:szCs w:val="24"/>
-        </w:rPr>
-        <w:t>plan paths more cautiously</w:t>
-      </w:r>
-      <w:r>
-        <w:rPr>
-          <w:rFonts w:ascii="Times New Roman" w:hAnsi="Times New Roman" w:cs="Times New Roman"/>
-          <w:sz w:val="24"/>
-          <w:szCs w:val="24"/>
-        </w:rPr>
-        <w:t>.</w:t>
-      </w:r>
-    </w:p>
-    <w:p>
-      <w:pPr>
-        <w:spacing w:before="100" w:beforeAutospacing="1" w:after="100" w:afterAutospacing="1" w:line="240" w:lineRule="auto"/>
-        <w:rPr>
-          <w:rFonts w:ascii="Times New Roman" w:eastAsia="Times New Roman" w:hAnsi="Times New Roman" w:cs="Times New Roman"/>
-          <w:b/>
-          <w:sz w:val="28"/>
-          <w:szCs w:val="24"/>
-          <w:lang w:eastAsia="en-IN"/>
-        </w:rPr>
-      </w:pPr>
-      <w:r>
-        <w:rPr>
-          <w:rFonts w:ascii="Times New Roman" w:eastAsia="Times New Roman" w:hAnsi="Times New Roman" w:cs="Times New Roman"/>
-          <w:b/>
-          <w:sz w:val="28"/>
-          <w:szCs w:val="24"/>
-          <w:lang w:eastAsia="en-IN"/>
-        </w:rPr>
-        <w:lastRenderedPageBreak/>
-        <w:t>4. What is the difference between the deterministic and stochastic environments?</w:t>
-      </w:r>
-    </w:p>
-    <w:p>
-      <w:pPr>
-        <w:spacing w:before="100" w:beforeAutospacing="1" w:after="100" w:afterAutospacing="1" w:line="240" w:lineRule="auto"/>
-        <w:rPr>
-          <w:rFonts w:ascii="Times New Roman" w:eastAsia="Times New Roman" w:hAnsi="Times New Roman" w:cs="Times New Roman"/>
-          <w:b/>
-          <w:bCs/>
-          <w:sz w:val="24"/>
-          <w:szCs w:val="24"/>
-          <w:lang w:eastAsia="en-IN"/>
-        </w:rPr>
-      </w:pPr>
-      <w:r>
-        <w:rPr>
-          <w:rFonts w:ascii="Times New Roman" w:eastAsia="Times New Roman" w:hAnsi="Times New Roman" w:cs="Times New Roman"/>
-          <w:b/>
-          <w:bCs/>
-          <w:sz w:val="24"/>
-          <w:szCs w:val="24"/>
-          <w:lang w:eastAsia="en-IN"/>
-        </w:rPr>
-        <w:t>1. Deterministic Environment</w:t>
-      </w:r>
-      <w:r>
-        <w:rPr>
-          <w:rFonts w:ascii="Times New Roman" w:eastAsia="Times New Roman" w:hAnsi="Times New Roman" w:cs="Times New Roman"/>
-          <w:b/>
-          <w:bCs/>
-          <w:sz w:val="24"/>
-          <w:szCs w:val="24"/>
-          <w:lang w:eastAsia="en-IN"/>
-        </w:rPr>
-        <w:t>:</w:t>
-      </w:r>
-    </w:p>
-    <w:p>
-      <w:pPr>
-        <w:numPr>
-          <w:ilvl w:val="0"/>
-          <w:numId w:val="10"/>
-        </w:numPr>
-        <w:spacing w:before="100" w:beforeAutospacing="1" w:after="100" w:afterAutospacing="1" w:line="240" w:lineRule="auto"/>
-        <w:rPr>
-          <w:rFonts w:ascii="Times New Roman" w:eastAsia="Times New Roman" w:hAnsi="Times New Roman" w:cs="Times New Roman"/>
-          <w:sz w:val="24"/>
-          <w:szCs w:val="24"/>
-          <w:lang w:eastAsia="en-IN"/>
-        </w:rPr>
-      </w:pPr>
-      <w:r>
-        <w:rPr>
-          <w:rFonts w:ascii="Times New Roman" w:eastAsia="Times New Roman" w:hAnsi="Times New Roman" w:cs="Times New Roman"/>
-          <w:sz w:val="24"/>
-          <w:szCs w:val="24"/>
-          <w:lang w:eastAsia="en-IN"/>
-        </w:rPr>
-        <w:t xml:space="preserve">The drone moves </w:t>
-      </w:r>
-      <w:r>
-        <w:rPr>
-          <w:rFonts w:ascii="Times New Roman" w:eastAsia="Times New Roman" w:hAnsi="Times New Roman" w:cs="Times New Roman"/>
-          <w:bCs/>
-          <w:sz w:val="24"/>
-          <w:szCs w:val="24"/>
-          <w:lang w:eastAsia="en-IN"/>
-        </w:rPr>
-        <w:t>exactly</w:t>
-      </w:r>
-      <w:r>
-        <w:rPr>
-          <w:rFonts w:ascii="Times New Roman" w:eastAsia="Times New Roman" w:hAnsi="Times New Roman" w:cs="Times New Roman"/>
-          <w:sz w:val="24"/>
-          <w:szCs w:val="24"/>
-          <w:lang w:eastAsia="en-IN"/>
-        </w:rPr>
-        <w:t xml:space="preserve"> in the direction specified by the chosen action (</w:t>
-      </w:r>
-      <w:r>
-        <w:rPr>
-          <w:rFonts w:ascii="Times New Roman" w:eastAsia="Times New Roman" w:hAnsi="Times New Roman" w:cs="Times New Roman"/>
-          <w:bCs/>
-          <w:sz w:val="24"/>
-          <w:szCs w:val="24"/>
-          <w:lang w:eastAsia="en-IN"/>
-        </w:rPr>
-        <w:t>UP, DOWN, LEFT, RIGHT</w:t>
-      </w:r>
-      <w:r>
-        <w:rPr>
-          <w:rFonts w:ascii="Times New Roman" w:eastAsia="Times New Roman" w:hAnsi="Times New Roman" w:cs="Times New Roman"/>
-          <w:sz w:val="24"/>
-          <w:szCs w:val="24"/>
-          <w:lang w:eastAsia="en-IN"/>
-        </w:rPr>
-        <w:t>).</w:t>
-      </w:r>
-    </w:p>
-    <w:p>
-      <w:pPr>
-        <w:numPr>
-          <w:ilvl w:val="0"/>
-          <w:numId w:val="10"/>
-        </w:numPr>
-        <w:spacing w:before="100" w:beforeAutospacing="1" w:after="100" w:afterAutospacing="1" w:line="240" w:lineRule="auto"/>
-        <w:rPr>
-          <w:rFonts w:ascii="Times New Roman" w:eastAsia="Times New Roman" w:hAnsi="Times New Roman" w:cs="Times New Roman"/>
-          <w:sz w:val="24"/>
-          <w:szCs w:val="24"/>
-          <w:lang w:eastAsia="en-IN"/>
-        </w:rPr>
-      </w:pPr>
-      <w:r>
-        <w:rPr>
-          <w:rFonts w:ascii="Times New Roman" w:eastAsia="Times New Roman" w:hAnsi="Times New Roman" w:cs="Times New Roman"/>
-          <w:sz w:val="24"/>
-          <w:szCs w:val="24"/>
-          <w:lang w:eastAsia="en-IN"/>
-        </w:rPr>
-        <w:t xml:space="preserve">The environment is </w:t>
-      </w:r>
-      <w:r>
-        <w:rPr>
-          <w:rFonts w:ascii="Times New Roman" w:eastAsia="Times New Roman" w:hAnsi="Times New Roman" w:cs="Times New Roman"/>
-          <w:bCs/>
-          <w:sz w:val="24"/>
-          <w:szCs w:val="24"/>
-          <w:lang w:eastAsia="en-IN"/>
-        </w:rPr>
-        <w:t>fully predictable</w:t>
-      </w:r>
-      <w:r>
-        <w:rPr>
-          <w:rFonts w:ascii="Times New Roman" w:eastAsia="Times New Roman" w:hAnsi="Times New Roman" w:cs="Times New Roman"/>
-          <w:sz w:val="24"/>
-          <w:szCs w:val="24"/>
-          <w:lang w:eastAsia="en-IN"/>
-        </w:rPr>
-        <w:t xml:space="preserve">, </w:t>
-      </w:r>
-      <w:r>
-        <w:rPr>
-          <w:rFonts w:ascii="Times New Roman" w:eastAsia="Times New Roman" w:hAnsi="Times New Roman" w:cs="Times New Roman"/>
-          <w:sz w:val="24"/>
-          <w:szCs w:val="24"/>
-          <w:lang w:eastAsia="en-IN"/>
-        </w:rPr>
-        <w:t>if the drone chooses to move right, it will always move right.</w:t>
-      </w:r>
-    </w:p>
-    <w:p>
-      <w:pPr>
-        <w:numPr>
-          <w:ilvl w:val="0"/>
-          <w:numId w:val="10"/>
-        </w:numPr>
-        <w:spacing w:before="100" w:beforeAutospacing="1" w:after="100" w:afterAutospacing="1" w:line="240" w:lineRule="auto"/>
-        <w:rPr>
-          <w:rFonts w:ascii="Times New Roman" w:eastAsia="Times New Roman" w:hAnsi="Times New Roman" w:cs="Times New Roman"/>
-          <w:sz w:val="24"/>
-          <w:szCs w:val="24"/>
-          <w:lang w:eastAsia="en-IN"/>
-        </w:rPr>
-      </w:pPr>
-      <w:r>
-        <w:rPr>
-          <w:rFonts w:ascii="Times New Roman" w:eastAsia="Times New Roman" w:hAnsi="Times New Roman" w:cs="Times New Roman"/>
-          <w:sz w:val="24"/>
-          <w:szCs w:val="24"/>
-          <w:lang w:eastAsia="en-IN"/>
-        </w:rPr>
-        <w:t xml:space="preserve">The agent can plan </w:t>
-      </w:r>
-      <w:r>
-        <w:rPr>
-          <w:rFonts w:ascii="Times New Roman" w:eastAsia="Times New Roman" w:hAnsi="Times New Roman" w:cs="Times New Roman"/>
-          <w:bCs/>
-          <w:sz w:val="24"/>
-          <w:szCs w:val="24"/>
-          <w:lang w:eastAsia="en-IN"/>
-        </w:rPr>
-        <w:t>optimal paths</w:t>
-      </w:r>
-      <w:r>
-        <w:rPr>
-          <w:rFonts w:ascii="Times New Roman" w:eastAsia="Times New Roman" w:hAnsi="Times New Roman" w:cs="Times New Roman"/>
-          <w:sz w:val="24"/>
-          <w:szCs w:val="24"/>
-          <w:lang w:eastAsia="en-IN"/>
-        </w:rPr>
-        <w:t xml:space="preserve"> without worrying about unexpected deviations.</w:t>
-      </w:r>
-    </w:p>
-    <w:p>
-      <w:pPr>
-        <w:numPr>
-          <w:ilvl w:val="0"/>
-          <w:numId w:val="10"/>
-        </w:numPr>
-        <w:spacing w:before="100" w:beforeAutospacing="1" w:after="100" w:afterAutospacing="1" w:line="240" w:lineRule="auto"/>
-        <w:rPr>
-          <w:rFonts w:ascii="Times New Roman" w:eastAsia="Times New Roman" w:hAnsi="Times New Roman" w:cs="Times New Roman"/>
-          <w:sz w:val="24"/>
-          <w:szCs w:val="24"/>
-          <w:lang w:eastAsia="en-IN"/>
-        </w:rPr>
-      </w:pPr>
-      <w:r>
-        <w:rPr>
-          <w:rFonts w:ascii="Times New Roman" w:eastAsia="Times New Roman" w:hAnsi="Times New Roman" w:cs="Times New Roman"/>
-          <w:sz w:val="24"/>
-          <w:szCs w:val="24"/>
-          <w:lang w:eastAsia="en-IN"/>
-        </w:rPr>
-        <w:t>No randomness is introduced in</w:t>
-      </w:r>
-      <w:r>
-        <w:rPr>
-          <w:rFonts w:ascii="Times New Roman" w:eastAsia="Times New Roman" w:hAnsi="Times New Roman" w:cs="Times New Roman"/>
-          <w:sz w:val="24"/>
-          <w:szCs w:val="24"/>
-          <w:lang w:eastAsia="en-IN"/>
-        </w:rPr>
-        <w:t xml:space="preserve"> drone’s</w:t>
-      </w:r>
-      <w:r>
-        <w:rPr>
-          <w:rFonts w:ascii="Times New Roman" w:eastAsia="Times New Roman" w:hAnsi="Times New Roman" w:cs="Times New Roman"/>
-          <w:sz w:val="24"/>
-          <w:szCs w:val="24"/>
-          <w:lang w:eastAsia="en-IN"/>
-        </w:rPr>
-        <w:t xml:space="preserve"> movement.</w:t>
-      </w:r>
-    </w:p>
-    <w:p>
-      <w:pPr>
-        <w:pStyle w:val="Heading3"/>
-        <w:rPr>
-          <w:sz w:val="24"/>
-          <w:szCs w:val="24"/>
-        </w:rPr>
-      </w:pPr>
-      <w:r>
-        <w:rPr>
-          <w:rStyle w:val="Strong"/>
-          <w:b/>
-          <w:bCs/>
-          <w:sz w:val="24"/>
-          <w:szCs w:val="24"/>
-        </w:rPr>
-        <w:t>2. Stochastic Environment</w:t>
-      </w:r>
-      <w:r>
-        <w:rPr>
-          <w:rStyle w:val="Strong"/>
-          <w:b/>
-          <w:bCs/>
-          <w:sz w:val="24"/>
-          <w:szCs w:val="24"/>
-        </w:rPr>
-        <w:t>:</w:t>
-      </w:r>
-    </w:p>
-    <w:p>
-      <w:pPr>
-        <w:numPr>
-          <w:ilvl w:val="0"/>
-          <w:numId w:val="11"/>
-        </w:numPr>
-        <w:spacing w:before="100" w:beforeAutospacing="1" w:after="100" w:afterAutospacing="1" w:line="240" w:lineRule="auto"/>
-        <w:rPr>
-          <w:rFonts w:ascii="Times New Roman" w:hAnsi="Times New Roman" w:cs="Times New Roman"/>
-          <w:b/>
-          <w:sz w:val="24"/>
-          <w:szCs w:val="24"/>
-        </w:rPr>
-      </w:pPr>
-      <w:r>
-        <w:rPr>
-          <w:rFonts w:ascii="Times New Roman" w:hAnsi="Times New Roman" w:cs="Times New Roman"/>
-          <w:sz w:val="24"/>
-          <w:szCs w:val="24"/>
-        </w:rPr>
-        <w:t>The drone has a</w:t>
-      </w:r>
-      <w:r>
-        <w:rPr>
-          <w:rFonts w:ascii="Times New Roman" w:hAnsi="Times New Roman" w:cs="Times New Roman"/>
-          <w:b/>
-          <w:sz w:val="24"/>
-          <w:szCs w:val="24"/>
-        </w:rPr>
-        <w:t xml:space="preserve"> </w:t>
-      </w:r>
-      <w:r>
-        <w:rPr>
-          <w:rStyle w:val="Strong"/>
-          <w:rFonts w:ascii="Times New Roman" w:hAnsi="Times New Roman" w:cs="Times New Roman"/>
-          <w:b w:val="0"/>
-          <w:sz w:val="24"/>
-          <w:szCs w:val="24"/>
-        </w:rPr>
-        <w:t>10% chance of deviating</w:t>
-      </w:r>
-      <w:r>
-        <w:rPr>
-          <w:rFonts w:ascii="Times New Roman" w:hAnsi="Times New Roman" w:cs="Times New Roman"/>
-          <w:b/>
-          <w:sz w:val="24"/>
-          <w:szCs w:val="24"/>
-        </w:rPr>
-        <w:t xml:space="preserve"> </w:t>
-      </w:r>
-      <w:r>
-        <w:rPr>
-          <w:rFonts w:ascii="Times New Roman" w:hAnsi="Times New Roman" w:cs="Times New Roman"/>
-          <w:sz w:val="24"/>
-          <w:szCs w:val="24"/>
-        </w:rPr>
-        <w:t>from the chosen direction.</w:t>
-      </w:r>
-    </w:p>
-    <w:p>
-      <w:pPr>
-        <w:numPr>
-          <w:ilvl w:val="0"/>
-          <w:numId w:val="11"/>
-        </w:numPr>
-        <w:spacing w:before="100" w:beforeAutospacing="1" w:after="100" w:afterAutospacing="1" w:line="240" w:lineRule="auto"/>
-        <w:rPr>
-          <w:rFonts w:ascii="Times New Roman" w:hAnsi="Times New Roman" w:cs="Times New Roman"/>
-          <w:b/>
-          <w:sz w:val="24"/>
-          <w:szCs w:val="24"/>
-        </w:rPr>
-      </w:pPr>
-      <w:r>
-        <w:rPr>
-          <w:rFonts w:ascii="Times New Roman" w:hAnsi="Times New Roman" w:cs="Times New Roman"/>
-          <w:sz w:val="24"/>
-          <w:szCs w:val="24"/>
-        </w:rPr>
-        <w:t>Actions do</w:t>
-      </w:r>
-      <w:r>
-        <w:rPr>
-          <w:rFonts w:ascii="Times New Roman" w:hAnsi="Times New Roman" w:cs="Times New Roman"/>
-          <w:b/>
-          <w:sz w:val="24"/>
-          <w:szCs w:val="24"/>
-        </w:rPr>
-        <w:t xml:space="preserve"> </w:t>
-      </w:r>
-      <w:r>
-        <w:rPr>
-          <w:rStyle w:val="Strong"/>
-          <w:rFonts w:ascii="Times New Roman" w:hAnsi="Times New Roman" w:cs="Times New Roman"/>
-          <w:b w:val="0"/>
-          <w:sz w:val="24"/>
-          <w:szCs w:val="24"/>
-        </w:rPr>
-        <w:t>not always</w:t>
-      </w:r>
-      <w:r>
-        <w:rPr>
-          <w:rFonts w:ascii="Times New Roman" w:hAnsi="Times New Roman" w:cs="Times New Roman"/>
-          <w:b/>
-          <w:sz w:val="24"/>
-          <w:szCs w:val="24"/>
-        </w:rPr>
-        <w:t xml:space="preserve"> </w:t>
-      </w:r>
-      <w:r>
-        <w:rPr>
-          <w:rFonts w:ascii="Times New Roman" w:hAnsi="Times New Roman" w:cs="Times New Roman"/>
-          <w:sz w:val="24"/>
-          <w:szCs w:val="24"/>
-        </w:rPr>
-        <w:t>result in the intended movement</w:t>
-      </w:r>
-      <w:r>
-        <w:rPr>
-          <w:rFonts w:ascii="Times New Roman" w:hAnsi="Times New Roman" w:cs="Times New Roman"/>
-          <w:sz w:val="24"/>
-          <w:szCs w:val="24"/>
-        </w:rPr>
-        <w:t xml:space="preserve">, </w:t>
-      </w:r>
-      <w:r>
-        <w:rPr>
-          <w:rFonts w:ascii="Times New Roman" w:hAnsi="Times New Roman" w:cs="Times New Roman"/>
-          <w:sz w:val="24"/>
-          <w:szCs w:val="24"/>
-        </w:rPr>
-        <w:t>if the drone</w:t>
-      </w:r>
-      <w:r>
-        <w:rPr>
-          <w:rFonts w:ascii="Times New Roman" w:hAnsi="Times New Roman" w:cs="Times New Roman"/>
-          <w:b/>
-          <w:sz w:val="24"/>
-          <w:szCs w:val="24"/>
-        </w:rPr>
-        <w:t xml:space="preserve"> </w:t>
-      </w:r>
-      <w:r>
-        <w:rPr>
-          <w:rFonts w:ascii="Times New Roman" w:hAnsi="Times New Roman" w:cs="Times New Roman"/>
-          <w:sz w:val="24"/>
-          <w:szCs w:val="24"/>
-        </w:rPr>
-        <w:t>chooses to move</w:t>
-      </w:r>
-      <w:r>
-        <w:rPr>
-          <w:rFonts w:ascii="Times New Roman" w:hAnsi="Times New Roman" w:cs="Times New Roman"/>
-          <w:b/>
-          <w:sz w:val="24"/>
-          <w:szCs w:val="24"/>
-        </w:rPr>
-        <w:t xml:space="preserve"> </w:t>
-      </w:r>
-      <w:r>
-        <w:rPr>
-          <w:rStyle w:val="Strong"/>
-          <w:rFonts w:ascii="Times New Roman" w:hAnsi="Times New Roman" w:cs="Times New Roman"/>
-          <w:b w:val="0"/>
-          <w:sz w:val="24"/>
-          <w:szCs w:val="24"/>
-        </w:rPr>
-        <w:t>RIGHT</w:t>
-      </w:r>
-      <w:r>
-        <w:rPr>
-          <w:rFonts w:ascii="Times New Roman" w:hAnsi="Times New Roman" w:cs="Times New Roman"/>
-          <w:sz w:val="24"/>
-          <w:szCs w:val="24"/>
-        </w:rPr>
-        <w:t>, there is a</w:t>
-      </w:r>
-      <w:r>
-        <w:rPr>
-          <w:rFonts w:ascii="Times New Roman" w:hAnsi="Times New Roman" w:cs="Times New Roman"/>
-          <w:b/>
-          <w:sz w:val="24"/>
-          <w:szCs w:val="24"/>
-        </w:rPr>
-        <w:t xml:space="preserve"> </w:t>
-      </w:r>
-      <w:r>
-        <w:rPr>
-          <w:rStyle w:val="Strong"/>
-          <w:rFonts w:ascii="Times New Roman" w:hAnsi="Times New Roman" w:cs="Times New Roman"/>
-          <w:b w:val="0"/>
-          <w:sz w:val="24"/>
-          <w:szCs w:val="24"/>
-        </w:rPr>
-        <w:t>10% chance</w:t>
-      </w:r>
-      <w:r>
-        <w:rPr>
-          <w:rFonts w:ascii="Times New Roman" w:hAnsi="Times New Roman" w:cs="Times New Roman"/>
-          <w:b/>
-          <w:sz w:val="24"/>
-          <w:szCs w:val="24"/>
-        </w:rPr>
-        <w:t xml:space="preserve"> </w:t>
-      </w:r>
-      <w:r>
-        <w:rPr>
-          <w:rFonts w:ascii="Times New Roman" w:hAnsi="Times New Roman" w:cs="Times New Roman"/>
-          <w:sz w:val="24"/>
-          <w:szCs w:val="24"/>
-        </w:rPr>
-        <w:t>it may instead move</w:t>
-      </w:r>
-      <w:r>
-        <w:rPr>
-          <w:rFonts w:ascii="Times New Roman" w:hAnsi="Times New Roman" w:cs="Times New Roman"/>
-          <w:b/>
-          <w:sz w:val="24"/>
-          <w:szCs w:val="24"/>
-        </w:rPr>
-        <w:t xml:space="preserve"> </w:t>
-      </w:r>
-      <w:r>
-        <w:rPr>
-          <w:rStyle w:val="Strong"/>
-          <w:rFonts w:ascii="Times New Roman" w:hAnsi="Times New Roman" w:cs="Times New Roman"/>
-          <w:b w:val="0"/>
-          <w:sz w:val="24"/>
-          <w:szCs w:val="24"/>
-        </w:rPr>
-        <w:t>UP, DOWN,</w:t>
-      </w:r>
-      <w:r>
-        <w:rPr>
-          <w:rStyle w:val="Strong"/>
-          <w:rFonts w:ascii="Times New Roman" w:hAnsi="Times New Roman" w:cs="Times New Roman"/>
-          <w:b w:val="0"/>
-          <w:sz w:val="24"/>
-          <w:szCs w:val="24"/>
-        </w:rPr>
-        <w:t xml:space="preserve"> RIGHT</w:t>
-      </w:r>
-      <w:r>
-        <w:rPr>
-          <w:rStyle w:val="Strong"/>
-          <w:rFonts w:ascii="Times New Roman" w:hAnsi="Times New Roman" w:cs="Times New Roman"/>
-          <w:b w:val="0"/>
-          <w:sz w:val="24"/>
-          <w:szCs w:val="24"/>
-        </w:rPr>
-        <w:t xml:space="preserve"> or LEFT</w:t>
-      </w:r>
-      <w:r>
-        <w:rPr>
-          <w:rFonts w:ascii="Times New Roman" w:hAnsi="Times New Roman" w:cs="Times New Roman"/>
-          <w:b/>
-          <w:sz w:val="24"/>
-          <w:szCs w:val="24"/>
-        </w:rPr>
-        <w:t>.</w:t>
-      </w:r>
-    </w:p>
-    <w:p>
-      <w:pPr>
-        <w:numPr>
-          <w:ilvl w:val="0"/>
-          <w:numId w:val="11"/>
-        </w:numPr>
-        <w:spacing w:before="100" w:beforeAutospacing="1" w:after="100" w:afterAutospacing="1" w:line="240" w:lineRule="auto"/>
-        <w:rPr>
-          <w:rFonts w:ascii="Times New Roman" w:hAnsi="Times New Roman" w:cs="Times New Roman"/>
-          <w:b/>
-          <w:sz w:val="24"/>
-          <w:szCs w:val="24"/>
-        </w:rPr>
-      </w:pPr>
-      <w:r>
-        <w:rPr>
-          <w:rFonts w:ascii="Times New Roman" w:hAnsi="Times New Roman" w:cs="Times New Roman"/>
-          <w:sz w:val="24"/>
-          <w:szCs w:val="24"/>
-        </w:rPr>
-        <w:t>The agent must</w:t>
-      </w:r>
-      <w:r>
-        <w:rPr>
-          <w:rFonts w:ascii="Times New Roman" w:hAnsi="Times New Roman" w:cs="Times New Roman"/>
-          <w:b/>
-          <w:sz w:val="24"/>
-          <w:szCs w:val="24"/>
-        </w:rPr>
-        <w:t xml:space="preserve"> </w:t>
-      </w:r>
-      <w:r>
-        <w:rPr>
-          <w:rStyle w:val="Strong"/>
-          <w:rFonts w:ascii="Times New Roman" w:hAnsi="Times New Roman" w:cs="Times New Roman"/>
-          <w:b w:val="0"/>
-          <w:sz w:val="24"/>
-          <w:szCs w:val="24"/>
-        </w:rPr>
-        <w:t>adapt</w:t>
-      </w:r>
-      <w:r>
-        <w:rPr>
-          <w:rFonts w:ascii="Times New Roman" w:hAnsi="Times New Roman" w:cs="Times New Roman"/>
-          <w:b/>
-          <w:sz w:val="24"/>
-          <w:szCs w:val="24"/>
-        </w:rPr>
-        <w:t xml:space="preserve"> </w:t>
-      </w:r>
-      <w:r>
-        <w:rPr>
-          <w:rFonts w:ascii="Times New Roman" w:hAnsi="Times New Roman" w:cs="Times New Roman"/>
-          <w:sz w:val="24"/>
-          <w:szCs w:val="24"/>
-        </w:rPr>
-        <w:t>to occasional movement errors</w:t>
-      </w:r>
-      <w:r>
-        <w:rPr>
-          <w:rFonts w:ascii="Times New Roman" w:hAnsi="Times New Roman" w:cs="Times New Roman"/>
-          <w:sz w:val="24"/>
-          <w:szCs w:val="24"/>
-        </w:rPr>
-        <w:t xml:space="preserve"> which makes it difficult to plan paths optimally</w:t>
-      </w:r>
-      <w:r>
-        <w:rPr>
-          <w:rFonts w:ascii="Times New Roman" w:hAnsi="Times New Roman" w:cs="Times New Roman"/>
-          <w:sz w:val="24"/>
-          <w:szCs w:val="24"/>
-        </w:rPr>
-        <w:t>.</w:t>
-      </w:r>
-    </w:p>
-    <w:p>
-      <w:pPr>
-        <w:numPr>
-          <w:ilvl w:val="0"/>
-          <w:numId w:val="11"/>
-        </w:numPr>
-        <w:spacing w:before="100" w:beforeAutospacing="1" w:after="100" w:afterAutospacing="1" w:line="240" w:lineRule="auto"/>
-        <w:rPr>
-          <w:rFonts w:ascii="Times New Roman" w:hAnsi="Times New Roman" w:cs="Times New Roman"/>
-          <w:b/>
-          <w:sz w:val="24"/>
-          <w:szCs w:val="24"/>
-        </w:rPr>
-      </w:pPr>
-      <w:r>
-        <w:rPr>
-          <w:rFonts w:ascii="Times New Roman" w:hAnsi="Times New Roman" w:cs="Times New Roman"/>
-          <w:sz w:val="24"/>
-          <w:szCs w:val="24"/>
-        </w:rPr>
-        <w:t xml:space="preserve">The </w:t>
-      </w:r>
-      <w:r>
-        <w:rPr>
-          <w:rFonts w:ascii="Times New Roman" w:hAnsi="Times New Roman" w:cs="Times New Roman"/>
-          <w:sz w:val="24"/>
-          <w:szCs w:val="24"/>
-        </w:rPr>
-        <w:t>_</w:t>
-      </w:r>
-      <w:proofErr w:type="spellStart"/>
-      <w:r>
-        <w:rPr>
-          <w:rFonts w:ascii="Times New Roman" w:hAnsi="Times New Roman" w:cs="Times New Roman"/>
-          <w:sz w:val="24"/>
-          <w:szCs w:val="24"/>
-        </w:rPr>
-        <w:t>applying_stochastic_</w:t>
-      </w:r>
-      <w:proofErr w:type="gramStart"/>
-      <w:r>
-        <w:rPr>
-          <w:rFonts w:ascii="Times New Roman" w:hAnsi="Times New Roman" w:cs="Times New Roman"/>
-          <w:sz w:val="24"/>
-          <w:szCs w:val="24"/>
-        </w:rPr>
-        <w:t>conditions</w:t>
-      </w:r>
-      <w:proofErr w:type="spellEnd"/>
-      <w:r>
-        <w:rPr>
-          <w:rStyle w:val="HTMLCode"/>
-          <w:rFonts w:ascii="Times New Roman" w:eastAsiaTheme="minorHAnsi" w:hAnsi="Times New Roman" w:cs="Times New Roman"/>
-          <w:sz w:val="24"/>
-          <w:szCs w:val="24"/>
-        </w:rPr>
-        <w:t>(</w:t>
-      </w:r>
-      <w:proofErr w:type="gramEnd"/>
-      <w:r>
-        <w:rPr>
-          <w:rStyle w:val="HTMLCode"/>
-          <w:rFonts w:ascii="Times New Roman" w:eastAsiaTheme="minorHAnsi" w:hAnsi="Times New Roman" w:cs="Times New Roman"/>
-          <w:sz w:val="24"/>
-          <w:szCs w:val="24"/>
-        </w:rPr>
-        <w:t>)</w:t>
-      </w:r>
-      <w:r>
-        <w:rPr>
-          <w:rFonts w:ascii="Times New Roman" w:hAnsi="Times New Roman" w:cs="Times New Roman"/>
-          <w:sz w:val="24"/>
-          <w:szCs w:val="24"/>
-        </w:rPr>
-        <w:t xml:space="preserve"> function randomly modifies the movement when triggered.</w:t>
-      </w:r>
-    </w:p>
-    <w:p>
-      <w:pPr>
-        <w:spacing w:before="100" w:beforeAutospacing="1" w:after="100" w:afterAutospacing="1" w:line="240" w:lineRule="auto"/>
-        <w:rPr>
-          <w:rFonts w:ascii="Times New Roman" w:hAnsi="Times New Roman" w:cs="Times New Roman"/>
-          <w:b/>
-          <w:sz w:val="28"/>
-          <w:szCs w:val="24"/>
-        </w:rPr>
-      </w:pPr>
-      <w:r>
-        <w:rPr>
-          <w:rFonts w:ascii="Times New Roman" w:hAnsi="Times New Roman" w:cs="Times New Roman"/>
-          <w:b/>
-          <w:sz w:val="28"/>
-          <w:szCs w:val="24"/>
-        </w:rPr>
-        <w:t>5. Safety in AI:</w:t>
-      </w:r>
-    </w:p>
-    <w:p>
-      <w:pPr>
-        <w:spacing w:before="100" w:beforeAutospacing="1" w:after="100" w:afterAutospacing="1" w:line="240" w:lineRule="auto"/>
-        <w:rPr>
-          <w:rFonts w:ascii="Times New Roman" w:hAnsi="Times New Roman" w:cs="Times New Roman"/>
-          <w:sz w:val="24"/>
-          <w:szCs w:val="24"/>
-        </w:rPr>
-      </w:pPr>
-      <w:r>
-        <w:rPr>
-          <w:rFonts w:ascii="Times New Roman" w:hAnsi="Times New Roman" w:cs="Times New Roman"/>
-          <w:sz w:val="24"/>
-          <w:szCs w:val="24"/>
-        </w:rPr>
-        <w:t xml:space="preserve">To keep the AI environment safe, we make sure </w:t>
-      </w:r>
-      <w:r>
-        <w:rPr>
-          <w:rFonts w:ascii="Times New Roman" w:hAnsi="Times New Roman" w:cs="Times New Roman"/>
-          <w:sz w:val="24"/>
-          <w:szCs w:val="24"/>
-        </w:rPr>
-        <w:t xml:space="preserve">that </w:t>
-      </w:r>
-      <w:r>
-        <w:rPr>
-          <w:rFonts w:ascii="Times New Roman" w:hAnsi="Times New Roman" w:cs="Times New Roman"/>
-          <w:sz w:val="24"/>
-          <w:szCs w:val="24"/>
-        </w:rPr>
-        <w:t xml:space="preserve">the drone only takes actions that are </w:t>
-      </w:r>
-      <w:r>
-        <w:rPr>
-          <w:rFonts w:ascii="Times New Roman" w:hAnsi="Times New Roman" w:cs="Times New Roman"/>
-          <w:sz w:val="24"/>
-          <w:szCs w:val="24"/>
-        </w:rPr>
-        <w:t>allowed</w:t>
-      </w:r>
-      <w:r>
-        <w:rPr>
-          <w:rFonts w:ascii="Times New Roman" w:hAnsi="Times New Roman" w:cs="Times New Roman"/>
-          <w:sz w:val="24"/>
-          <w:szCs w:val="24"/>
-        </w:rPr>
-        <w:t xml:space="preserve"> (up, down, right, left, pickup, </w:t>
-      </w:r>
-      <w:proofErr w:type="spellStart"/>
-      <w:r>
-        <w:rPr>
-          <w:rFonts w:ascii="Times New Roman" w:hAnsi="Times New Roman" w:cs="Times New Roman"/>
-          <w:sz w:val="24"/>
-          <w:szCs w:val="24"/>
-        </w:rPr>
-        <w:t>dropoff</w:t>
-      </w:r>
-      <w:proofErr w:type="spellEnd"/>
-      <w:r>
-        <w:rPr>
-          <w:rFonts w:ascii="Times New Roman" w:hAnsi="Times New Roman" w:cs="Times New Roman"/>
-          <w:sz w:val="24"/>
-          <w:szCs w:val="24"/>
-        </w:rPr>
-        <w:t>)</w:t>
-      </w:r>
-      <w:r>
-        <w:rPr>
-          <w:rFonts w:ascii="Times New Roman" w:hAnsi="Times New Roman" w:cs="Times New Roman"/>
-          <w:sz w:val="24"/>
-          <w:szCs w:val="24"/>
-        </w:rPr>
-        <w:t xml:space="preserve">. It can’t fly into </w:t>
-      </w:r>
-      <w:r>
-        <w:rPr>
-          <w:rFonts w:ascii="Times New Roman" w:hAnsi="Times New Roman" w:cs="Times New Roman"/>
-          <w:bCs/>
-          <w:sz w:val="24"/>
-          <w:szCs w:val="24"/>
-        </w:rPr>
-        <w:t>no-fly zones</w:t>
-      </w:r>
-      <w:r>
-        <w:rPr>
-          <w:rFonts w:ascii="Times New Roman" w:hAnsi="Times New Roman" w:cs="Times New Roman"/>
-          <w:sz w:val="24"/>
-          <w:szCs w:val="24"/>
-        </w:rPr>
-        <w:t xml:space="preserve"> or move outside the grid so it always stays within the defined space. The drone also follows clear rules like only picking up packages at the warehouse and dropping them off at the correct location</w:t>
-      </w:r>
-      <w:r>
-        <w:rPr>
-          <w:rFonts w:ascii="Times New Roman" w:hAnsi="Times New Roman" w:cs="Times New Roman"/>
-          <w:sz w:val="24"/>
-          <w:szCs w:val="24"/>
-        </w:rPr>
-        <w:t xml:space="preserve"> of the customer</w:t>
-      </w:r>
-      <w:r>
-        <w:rPr>
-          <w:rFonts w:ascii="Times New Roman" w:hAnsi="Times New Roman" w:cs="Times New Roman"/>
-          <w:sz w:val="24"/>
-          <w:szCs w:val="24"/>
-        </w:rPr>
-        <w:t xml:space="preserve">. Even in the </w:t>
-      </w:r>
-      <w:r>
-        <w:rPr>
-          <w:rFonts w:ascii="Times New Roman" w:hAnsi="Times New Roman" w:cs="Times New Roman"/>
-          <w:bCs/>
-          <w:sz w:val="24"/>
-          <w:szCs w:val="24"/>
-        </w:rPr>
-        <w:t>stochastic environment</w:t>
-      </w:r>
-      <w:r>
-        <w:rPr>
-          <w:rFonts w:ascii="Times New Roman" w:hAnsi="Times New Roman" w:cs="Times New Roman"/>
-          <w:sz w:val="24"/>
-          <w:szCs w:val="24"/>
-        </w:rPr>
-        <w:t xml:space="preserve"> where some randomness is added, we control it so the drone doesn’t move unpredictably or break the game. These checks help the drone navigate safely while still making decisions on its own.</w:t>
-      </w:r>
-    </w:p>
-    <w:p>
-      <w:pPr>
-        <w:spacing w:before="100" w:beforeAutospacing="1" w:after="100" w:afterAutospacing="1" w:line="240" w:lineRule="auto"/>
-        <w:rPr>
-          <w:rFonts w:ascii="Times New Roman" w:hAnsi="Times New Roman" w:cs="Times New Roman"/>
-          <w:sz w:val="24"/>
-          <w:szCs w:val="24"/>
-        </w:rPr>
-      </w:pPr>
-    </w:p>
-    <w:p>
-      <w:pPr>
-        <w:spacing w:before="100" w:beforeAutospacing="1" w:after="100" w:afterAutospacing="1" w:line="240" w:lineRule="auto"/>
-        <w:rPr>
-          <w:rFonts w:ascii="Times New Roman" w:hAnsi="Times New Roman" w:cs="Times New Roman"/>
-          <w:sz w:val="24"/>
-          <w:szCs w:val="24"/>
-        </w:rPr>
-      </w:pPr>
-    </w:p>
-    <w:p>
-      <w:pPr>
-        <w:spacing w:before="100" w:beforeAutospacing="1" w:after="100" w:afterAutospacing="1" w:line="240" w:lineRule="auto"/>
-        <w:rPr>
-          <w:rFonts w:ascii="Times New Roman" w:hAnsi="Times New Roman" w:cs="Times New Roman"/>
-          <w:sz w:val="24"/>
-          <w:szCs w:val="24"/>
-        </w:rPr>
-      </w:pPr>
-    </w:p>
-    <w:p>
-      <w:pPr>
-        <w:spacing w:before="100" w:beforeAutospacing="1" w:after="100" w:afterAutospacing="1" w:line="240" w:lineRule="auto"/>
-        <w:rPr>
-          <w:rFonts w:ascii="Times New Roman" w:hAnsi="Times New Roman" w:cs="Times New Roman"/>
-          <w:sz w:val="24"/>
-          <w:szCs w:val="24"/>
-        </w:rPr>
-      </w:pPr>
-    </w:p>
-    <w:p>
-      <w:pPr>
-        <w:spacing w:before="100" w:beforeAutospacing="1" w:after="100" w:afterAutospacing="1" w:line="240" w:lineRule="auto"/>
-        <w:rPr>
-          <w:rFonts w:ascii="Times New Roman" w:hAnsi="Times New Roman" w:cs="Times New Roman"/>
-          <w:sz w:val="24"/>
-          <w:szCs w:val="24"/>
-        </w:rPr>
-      </w:pPr>
-    </w:p>
-    <w:p>
-      <w:pPr>
-        <w:spacing w:before="100" w:beforeAutospacing="1" w:after="100" w:afterAutospacing="1" w:line="240" w:lineRule="auto"/>
-        <w:rPr>
-          <w:rFonts w:ascii="Times New Roman" w:hAnsi="Times New Roman" w:cs="Times New Roman"/>
-          <w:sz w:val="24"/>
-          <w:szCs w:val="24"/>
-        </w:rPr>
-      </w:pPr>
-    </w:p>
-    <w:p>
-      <w:pPr>
-        <w:spacing w:before="100" w:beforeAutospacing="1" w:after="100" w:afterAutospacing="1" w:line="240" w:lineRule="auto"/>
-        <w:rPr>
-          <w:rFonts w:ascii="Times New Roman" w:hAnsi="Times New Roman" w:cs="Times New Roman"/>
-          <w:sz w:val="24"/>
-          <w:szCs w:val="24"/>
-        </w:rPr>
-      </w:pPr>
-    </w:p>
-    <w:p>
-      <w:pPr>
-        <w:spacing w:before="100" w:beforeAutospacing="1" w:after="100" w:afterAutospacing="1" w:line="240" w:lineRule="auto"/>
-        <w:rPr>
-          <w:rFonts w:ascii="Times New Roman" w:hAnsi="Times New Roman" w:cs="Times New Roman"/>
-          <w:sz w:val="24"/>
-          <w:szCs w:val="24"/>
-        </w:rPr>
-      </w:pPr>
-    </w:p>
-    <w:p>
-      <w:pPr>
-        <w:spacing w:before="100" w:beforeAutospacing="1" w:after="100" w:afterAutospacing="1" w:line="240" w:lineRule="auto"/>
-        <w:rPr>
-          <w:rFonts w:ascii="Times New Roman" w:hAnsi="Times New Roman" w:cs="Times New Roman"/>
-          <w:sz w:val="24"/>
-          <w:szCs w:val="24"/>
-        </w:rPr>
-      </w:pPr>
-      <w:bookmarkStart w:id="1" w:name="_GoBack"/>
-      <w:bookmarkEnd w:id="1"/>
-    </w:p>
-    <w:p>
-      <w:pPr>
-        <w:spacing w:before="100" w:beforeAutospacing="1" w:after="100" w:afterAutospacing="1" w:line="240" w:lineRule="auto"/>
-        <w:rPr>
-          <w:rFonts w:ascii="Times New Roman" w:hAnsi="Times New Roman" w:cs="Times New Roman"/>
-          <w:b/>
-          <w:sz w:val="32"/>
-          <w:szCs w:val="24"/>
-        </w:rPr>
-      </w:pPr>
-      <w:r>
-        <w:rPr>
-          <w:rFonts w:ascii="Times New Roman" w:hAnsi="Times New Roman" w:cs="Times New Roman"/>
-          <w:b/>
-          <w:sz w:val="32"/>
-          <w:szCs w:val="24"/>
-        </w:rPr>
-        <w:lastRenderedPageBreak/>
-        <w:t>Bonus Tasks:</w:t>
-      </w:r>
-    </w:p>
-    <w:p>
-      <w:pPr>
-        <w:pStyle w:val="ListParagraph"/>
-        <w:numPr>
-          <w:ilvl w:val="0"/>
-          <w:numId w:val="15"/>
-        </w:numPr>
-        <w:spacing w:before="100" w:beforeAutospacing="1" w:after="100" w:afterAutospacing="1" w:line="240" w:lineRule="auto"/>
-        <w:rPr>
-          <w:rFonts w:ascii="Times New Roman" w:hAnsi="Times New Roman" w:cs="Times New Roman"/>
-          <w:b/>
-          <w:sz w:val="28"/>
-          <w:szCs w:val="24"/>
-        </w:rPr>
-      </w:pPr>
-      <w:r>
-        <w:rPr>
-          <w:rFonts w:ascii="Times New Roman" w:hAnsi="Times New Roman" w:cs="Times New Roman"/>
-          <w:b/>
-          <w:sz w:val="28"/>
-          <w:szCs w:val="24"/>
-        </w:rPr>
-        <w:t>Git Expert:</w:t>
-      </w:r>
-    </w:p>
-    <w:p>
-      <w:pPr>
-        <w:pStyle w:val="ListParagraph"/>
-        <w:spacing w:before="100" w:beforeAutospacing="1" w:after="100" w:afterAutospacing="1" w:line="240" w:lineRule="auto"/>
-        <w:rPr>
-          <w:rFonts w:ascii="Times New Roman" w:hAnsi="Times New Roman" w:cs="Times New Roman"/>
-          <w:sz w:val="24"/>
-          <w:szCs w:val="24"/>
-          <w:vertAlign w:val="subscript"/>
-        </w:rPr>
-      </w:pPr>
-      <w:r>
-        <w:rPr>
-          <w:rFonts w:ascii="Times New Roman" w:hAnsi="Times New Roman" w:cs="Times New Roman"/>
-          <w:sz w:val="24"/>
-          <w:szCs w:val="24"/>
-        </w:rPr>
-        <w:t>Link to my private GitHub project</w:t>
-      </w:r>
-      <w:r>
-        <w:rPr>
-          <w:rFonts w:ascii="Times New Roman" w:hAnsi="Times New Roman" w:cs="Times New Roman"/>
-          <w:sz w:val="24"/>
-          <w:szCs w:val="24"/>
-        </w:rPr>
-        <w:t xml:space="preserve"> and commit history</w:t>
-      </w:r>
-      <w:r>
-        <w:rPr>
-          <w:rFonts w:ascii="Times New Roman" w:hAnsi="Times New Roman" w:cs="Times New Roman"/>
-          <w:sz w:val="24"/>
-          <w:szCs w:val="24"/>
-        </w:rPr>
-        <w:t xml:space="preserve">: </w:t>
-      </w:r>
-      <w:hyperlink r:id="rId33" w:history="1">
-        <w:r>
-          <w:rPr>
-            <w:rStyle w:val="Hyperlink"/>
-            <w:rFonts w:ascii="Times New Roman" w:hAnsi="Times New Roman" w:cs="Times New Roman"/>
-            <w:sz w:val="24"/>
-            <w:szCs w:val="24"/>
-          </w:rPr>
-          <w:t>https://github.com/ruthvik-30/RL-A1-Defining-and-solving-RL-environm</w:t>
-        </w:r>
-        <w:r>
-          <w:rPr>
-            <w:rStyle w:val="Hyperlink"/>
-            <w:rFonts w:ascii="Times New Roman" w:hAnsi="Times New Roman" w:cs="Times New Roman"/>
-            <w:sz w:val="24"/>
-            <w:szCs w:val="24"/>
-          </w:rPr>
-          <w:t>e</w:t>
-        </w:r>
-        <w:r>
-          <w:rPr>
-            <w:rStyle w:val="Hyperlink"/>
-            <w:rFonts w:ascii="Times New Roman" w:hAnsi="Times New Roman" w:cs="Times New Roman"/>
-            <w:sz w:val="24"/>
-            <w:szCs w:val="24"/>
-          </w:rPr>
-          <w:t>nts</w:t>
-        </w:r>
-      </w:hyperlink>
-      <w:r>
-        <w:rPr>
-          <w:rFonts w:ascii="Times New Roman" w:hAnsi="Times New Roman" w:cs="Times New Roman"/>
-          <w:sz w:val="24"/>
-          <w:szCs w:val="24"/>
-        </w:rPr>
-        <w:br/>
-      </w:r>
-      <w:r>
-        <w:rPr>
-          <w:rFonts w:ascii="Times New Roman" w:hAnsi="Times New Roman" w:cs="Times New Roman"/>
-          <w:sz w:val="24"/>
-          <w:szCs w:val="24"/>
+          <w:sz w:val="24"/>
+          <w:szCs w:val="24"/>
+          <w:lang w:val="en-US"/>
+        </w:rPr>
+      </w:pPr>
+      <w:r>
+        <w:rPr>
+          <w:rFonts w:ascii="Times New Roman" w:hAnsi="Times New Roman" w:cs="Times New Roman"/>
+          <w:sz w:val="24"/>
+          <w:szCs w:val="24"/>
+          <w:lang w:val="en-US"/>
         </w:rPr>
         <w:drawing>
-          <wp:inline distT="0" distB="0" distL="0" distR="0" wp14:anchorId="47BB8AC4" wp14:editId="13EEC463">
-            <wp:extent cx="5731510" cy="3746500"/>
-            <wp:effectExtent l="0" t="0" r="2540" b="6350"/>
-            <wp:docPr id="33" name="Picture 33"/>
+          <wp:anchor distT="0" distB="0" distL="114300" distR="114300" simplePos="0" relativeHeight="251663360" behindDoc="1" locked="0" layoutInCell="1" allowOverlap="1" wp14:anchorId="048F17DD" wp14:editId="5B6B0A15">
+            <wp:simplePos x="0" y="0"/>
+            <wp:positionH relativeFrom="margin">
+              <wp:align>right</wp:align>
+            </wp:positionH>
+            <wp:positionV relativeFrom="page">
+              <wp:posOffset>6124575</wp:posOffset>
+            </wp:positionV>
+            <wp:extent cx="2505075" cy="2505075"/>
+            <wp:effectExtent l="0" t="0" r="9525" b="9525"/>
+            <wp:wrapNone/>
+            <wp:docPr id="43" name="Picture 43"/>
+            <wp:cNvGraphicFramePr>
+              <a:graphicFrameLocks xmlns:a="http://schemas.openxmlformats.org/drawingml/2006/main" noChangeAspect="1"/>
+            </wp:cNvGraphicFramePr>
+            <a:graphic xmlns:a="http://schemas.openxmlformats.org/drawingml/2006/main">
+              <a:graphicData uri="http://schemas.openxmlformats.org/drawingml/2006/picture">
+                <pic:pic xmlns:pic="http://schemas.openxmlformats.org/drawingml/2006/picture">
+                  <pic:nvPicPr>
+                    <pic:cNvPr id="1" name=""/>
+                    <pic:cNvPicPr/>
+                  </pic:nvPicPr>
+                  <pic:blipFill>
+                    <a:blip r:embed="rId33">
+                      <a:extLst>
+                        <a:ext uri="{28A0092B-C50C-407E-A947-70E740481C1C}">
+                          <a14:useLocalDpi xmlns:a14="http://schemas.microsoft.com/office/drawing/2010/main" val="0"/>
+                        </a:ext>
+                      </a:extLst>
+                    </a:blip>
+                    <a:stretch>
+                      <a:fillRect/>
+                    </a:stretch>
+                  </pic:blipFill>
+                  <pic:spPr>
+                    <a:xfrm>
+                      <a:off x="0" y="0"/>
+                      <a:ext cx="2505075" cy="2505075"/>
+                    </a:xfrm>
+                    <a:prstGeom prst="rect">
+                      <a:avLst/>
+                    </a:prstGeom>
+                  </pic:spPr>
+                </pic:pic>
+              </a:graphicData>
+            </a:graphic>
+          </wp:anchor>
+        </w:drawing>
+      </w:r>
+      <w:r>
+        <w:rPr>
+          <w:rFonts w:ascii="Times New Roman" w:hAnsi="Times New Roman" w:cs="Times New Roman"/>
+          <w:sz w:val="24"/>
+          <w:szCs w:val="24"/>
+          <w:lang w:val="en-US"/>
+        </w:rPr>
+        <w:drawing>
+          <wp:inline distT="0" distB="0" distL="0" distR="0" wp14:anchorId="62528C60" wp14:editId="171A7A09">
+            <wp:extent cx="2505075" cy="2505075"/>
+            <wp:effectExtent l="0" t="0" r="9525" b="9525"/>
+            <wp:docPr id="42" name="Picture 42"/>
             <wp:cNvGraphicFramePr>
               <a:graphicFrameLocks xmlns:a="http://schemas.openxmlformats.org/drawingml/2006/main" noChangeAspect="1"/>
             </wp:cNvGraphicFramePr>
@@ -5295,6 +3752,2365 @@
                   <pic:spPr>
                     <a:xfrm>
                       <a:off x="0" y="0"/>
+                      <a:ext cx="2505075" cy="2505075"/>
+                    </a:xfrm>
+                    <a:prstGeom prst="rect">
+                      <a:avLst/>
+                    </a:prstGeom>
+                  </pic:spPr>
+                </pic:pic>
+              </a:graphicData>
+            </a:graphic>
+          </wp:inline>
+        </w:drawing>
+      </w:r>
+    </w:p>
+    <w:p>
+      <w:pPr>
+        <w:rPr>
+          <w:rFonts w:ascii="Times New Roman" w:hAnsi="Times New Roman" w:cs="Times New Roman"/>
+          <w:sz w:val="24"/>
+          <w:szCs w:val="24"/>
+          <w:lang w:val="en-US"/>
+        </w:rPr>
+      </w:pPr>
+      <w:r>
+        <w:rPr>
+          <w:rFonts w:ascii="Times New Roman" w:hAnsi="Times New Roman" w:cs="Times New Roman"/>
+          <w:sz w:val="24"/>
+          <w:szCs w:val="24"/>
+          <w:lang w:val="en-US"/>
+        </w:rPr>
+        <w:lastRenderedPageBreak/>
+        <w:drawing>
+          <wp:anchor distT="0" distB="0" distL="114300" distR="114300" simplePos="0" relativeHeight="251664384" behindDoc="0" locked="0" layoutInCell="1" allowOverlap="1" wp14:anchorId="25008730" wp14:editId="2FECCCB0">
+            <wp:simplePos x="0" y="0"/>
+            <wp:positionH relativeFrom="column">
+              <wp:posOffset>3038476</wp:posOffset>
+            </wp:positionH>
+            <wp:positionV relativeFrom="page">
+              <wp:posOffset>923926</wp:posOffset>
+            </wp:positionV>
+            <wp:extent cx="2838450" cy="2838450"/>
+            <wp:effectExtent l="0" t="0" r="0" b="0"/>
+            <wp:wrapNone/>
+            <wp:docPr id="45" name="Picture 45"/>
+            <wp:cNvGraphicFramePr>
+              <a:graphicFrameLocks xmlns:a="http://schemas.openxmlformats.org/drawingml/2006/main" noChangeAspect="1"/>
+            </wp:cNvGraphicFramePr>
+            <a:graphic xmlns:a="http://schemas.openxmlformats.org/drawingml/2006/main">
+              <a:graphicData uri="http://schemas.openxmlformats.org/drawingml/2006/picture">
+                <pic:pic xmlns:pic="http://schemas.openxmlformats.org/drawingml/2006/picture">
+                  <pic:nvPicPr>
+                    <pic:cNvPr id="1" name=""/>
+                    <pic:cNvPicPr/>
+                  </pic:nvPicPr>
+                  <pic:blipFill>
+                    <a:blip r:embed="rId35">
+                      <a:extLst>
+                        <a:ext uri="{28A0092B-C50C-407E-A947-70E740481C1C}">
+                          <a14:useLocalDpi xmlns:a14="http://schemas.microsoft.com/office/drawing/2010/main" val="0"/>
+                        </a:ext>
+                      </a:extLst>
+                    </a:blip>
+                    <a:stretch>
+                      <a:fillRect/>
+                    </a:stretch>
+                  </pic:blipFill>
+                  <pic:spPr>
+                    <a:xfrm>
+                      <a:off x="0" y="0"/>
+                      <a:ext cx="2838450" cy="2838450"/>
+                    </a:xfrm>
+                    <a:prstGeom prst="rect">
+                      <a:avLst/>
+                    </a:prstGeom>
+                  </pic:spPr>
+                </pic:pic>
+              </a:graphicData>
+            </a:graphic>
+            <wp14:sizeRelH relativeFrom="margin">
+              <wp14:pctWidth>0</wp14:pctWidth>
+            </wp14:sizeRelH>
+            <wp14:sizeRelV relativeFrom="margin">
+              <wp14:pctHeight>0</wp14:pctHeight>
+            </wp14:sizeRelV>
+          </wp:anchor>
+        </w:drawing>
+      </w:r>
+      <w:r>
+        <w:rPr>
+          <w:rFonts w:ascii="Times New Roman" w:hAnsi="Times New Roman" w:cs="Times New Roman"/>
+          <w:sz w:val="24"/>
+          <w:szCs w:val="24"/>
+          <w:lang w:val="en-US"/>
+        </w:rPr>
+        <w:drawing>
+          <wp:inline distT="0" distB="0" distL="0" distR="0" wp14:anchorId="655E749A" wp14:editId="14472BD8">
+            <wp:extent cx="2838450" cy="2838450"/>
+            <wp:effectExtent l="0" t="0" r="0" b="0"/>
+            <wp:docPr id="44" name="Picture 44"/>
+            <wp:cNvGraphicFramePr>
+              <a:graphicFrameLocks xmlns:a="http://schemas.openxmlformats.org/drawingml/2006/main" noChangeAspect="1"/>
+            </wp:cNvGraphicFramePr>
+            <a:graphic xmlns:a="http://schemas.openxmlformats.org/drawingml/2006/main">
+              <a:graphicData uri="http://schemas.openxmlformats.org/drawingml/2006/picture">
+                <pic:pic xmlns:pic="http://schemas.openxmlformats.org/drawingml/2006/picture">
+                  <pic:nvPicPr>
+                    <pic:cNvPr id="1" name=""/>
+                    <pic:cNvPicPr/>
+                  </pic:nvPicPr>
+                  <pic:blipFill>
+                    <a:blip r:embed="rId36"/>
+                    <a:stretch>
+                      <a:fillRect/>
+                    </a:stretch>
+                  </pic:blipFill>
+                  <pic:spPr>
+                    <a:xfrm>
+                      <a:off x="0" y="0"/>
+                      <a:ext cx="2838450" cy="2838450"/>
+                    </a:xfrm>
+                    <a:prstGeom prst="rect">
+                      <a:avLst/>
+                    </a:prstGeom>
+                  </pic:spPr>
+                </pic:pic>
+              </a:graphicData>
+            </a:graphic>
+          </wp:inline>
+        </w:drawing>
+      </w:r>
+    </w:p>
+    <w:p>
+      <w:pPr>
+        <w:rPr>
+          <w:rFonts w:ascii="Times New Roman" w:hAnsi="Times New Roman" w:cs="Times New Roman"/>
+          <w:sz w:val="24"/>
+          <w:szCs w:val="24"/>
+          <w:lang w:val="en-US"/>
+        </w:rPr>
+      </w:pPr>
+      <w:r>
+        <w:rPr>
+          <w:rFonts w:ascii="Times New Roman" w:hAnsi="Times New Roman" w:cs="Times New Roman"/>
+          <w:sz w:val="24"/>
+          <w:szCs w:val="24"/>
+          <w:lang w:val="en-US"/>
+        </w:rPr>
+        <w:drawing>
+          <wp:anchor distT="0" distB="0" distL="114300" distR="114300" simplePos="0" relativeHeight="251666432" behindDoc="0" locked="0" layoutInCell="1" allowOverlap="1" wp14:anchorId="709B8E22" wp14:editId="7791DF78">
+            <wp:simplePos x="0" y="0"/>
+            <wp:positionH relativeFrom="column">
+              <wp:posOffset>3048000</wp:posOffset>
+            </wp:positionH>
+            <wp:positionV relativeFrom="page">
+              <wp:posOffset>6781800</wp:posOffset>
+            </wp:positionV>
+            <wp:extent cx="2819400" cy="2819400"/>
+            <wp:effectExtent l="0" t="0" r="0" b="0"/>
+            <wp:wrapNone/>
+            <wp:docPr id="50" name="Picture 50"/>
+            <wp:cNvGraphicFramePr>
+              <a:graphicFrameLocks xmlns:a="http://schemas.openxmlformats.org/drawingml/2006/main" noChangeAspect="1"/>
+            </wp:cNvGraphicFramePr>
+            <a:graphic xmlns:a="http://schemas.openxmlformats.org/drawingml/2006/main">
+              <a:graphicData uri="http://schemas.openxmlformats.org/drawingml/2006/picture">
+                <pic:pic xmlns:pic="http://schemas.openxmlformats.org/drawingml/2006/picture">
+                  <pic:nvPicPr>
+                    <pic:cNvPr id="1" name=""/>
+                    <pic:cNvPicPr/>
+                  </pic:nvPicPr>
+                  <pic:blipFill>
+                    <a:blip r:embed="rId37">
+                      <a:extLst>
+                        <a:ext uri="{28A0092B-C50C-407E-A947-70E740481C1C}">
+                          <a14:useLocalDpi xmlns:a14="http://schemas.microsoft.com/office/drawing/2010/main" val="0"/>
+                        </a:ext>
+                      </a:extLst>
+                    </a:blip>
+                    <a:stretch>
+                      <a:fillRect/>
+                    </a:stretch>
+                  </pic:blipFill>
+                  <pic:spPr>
+                    <a:xfrm>
+                      <a:off x="0" y="0"/>
+                      <a:ext cx="2819400" cy="2819400"/>
+                    </a:xfrm>
+                    <a:prstGeom prst="rect">
+                      <a:avLst/>
+                    </a:prstGeom>
+                  </pic:spPr>
+                </pic:pic>
+              </a:graphicData>
+            </a:graphic>
+          </wp:anchor>
+        </w:drawing>
+      </w:r>
+      <w:r>
+        <w:rPr>
+          <w:rFonts w:ascii="Times New Roman" w:hAnsi="Times New Roman" w:cs="Times New Roman"/>
+          <w:sz w:val="24"/>
+          <w:szCs w:val="24"/>
+          <w:lang w:val="en-US"/>
+        </w:rPr>
+        <w:drawing>
+          <wp:anchor distT="0" distB="0" distL="114300" distR="114300" simplePos="0" relativeHeight="251665408" behindDoc="0" locked="0" layoutInCell="1" allowOverlap="1" wp14:anchorId="5428A81A" wp14:editId="2FC11FBD">
+            <wp:simplePos x="0" y="0"/>
+            <wp:positionH relativeFrom="column">
+              <wp:posOffset>3057525</wp:posOffset>
+            </wp:positionH>
+            <wp:positionV relativeFrom="page">
+              <wp:posOffset>3886200</wp:posOffset>
+            </wp:positionV>
+            <wp:extent cx="2809875" cy="2809875"/>
+            <wp:effectExtent l="0" t="0" r="9525" b="9525"/>
+            <wp:wrapThrough wrapText="bothSides">
+              <wp:wrapPolygon edited="0">
+                <wp:start x="0" y="0"/>
+                <wp:lineTo x="0" y="21527"/>
+                <wp:lineTo x="21527" y="21527"/>
+                <wp:lineTo x="21527" y="0"/>
+                <wp:lineTo x="0" y="0"/>
+              </wp:wrapPolygon>
+            </wp:wrapThrough>
+            <wp:docPr id="48" name="Picture 48"/>
+            <wp:cNvGraphicFramePr>
+              <a:graphicFrameLocks xmlns:a="http://schemas.openxmlformats.org/drawingml/2006/main" noChangeAspect="1"/>
+            </wp:cNvGraphicFramePr>
+            <a:graphic xmlns:a="http://schemas.openxmlformats.org/drawingml/2006/main">
+              <a:graphicData uri="http://schemas.openxmlformats.org/drawingml/2006/picture">
+                <pic:pic xmlns:pic="http://schemas.openxmlformats.org/drawingml/2006/picture">
+                  <pic:nvPicPr>
+                    <pic:cNvPr id="1" name=""/>
+                    <pic:cNvPicPr/>
+                  </pic:nvPicPr>
+                  <pic:blipFill>
+                    <a:blip r:embed="rId38">
+                      <a:extLst>
+                        <a:ext uri="{28A0092B-C50C-407E-A947-70E740481C1C}">
+                          <a14:useLocalDpi xmlns:a14="http://schemas.microsoft.com/office/drawing/2010/main" val="0"/>
+                        </a:ext>
+                      </a:extLst>
+                    </a:blip>
+                    <a:stretch>
+                      <a:fillRect/>
+                    </a:stretch>
+                  </pic:blipFill>
+                  <pic:spPr>
+                    <a:xfrm>
+                      <a:off x="0" y="0"/>
+                      <a:ext cx="2809875" cy="2809875"/>
+                    </a:xfrm>
+                    <a:prstGeom prst="rect">
+                      <a:avLst/>
+                    </a:prstGeom>
+                  </pic:spPr>
+                </pic:pic>
+              </a:graphicData>
+            </a:graphic>
+            <wp14:sizeRelH relativeFrom="margin">
+              <wp14:pctWidth>0</wp14:pctWidth>
+            </wp14:sizeRelH>
+            <wp14:sizeRelV relativeFrom="margin">
+              <wp14:pctHeight>0</wp14:pctHeight>
+            </wp14:sizeRelV>
+          </wp:anchor>
+        </w:drawing>
+      </w:r>
+      <w:r>
+        <w:rPr>
+          <w:rFonts w:ascii="Times New Roman" w:hAnsi="Times New Roman" w:cs="Times New Roman"/>
+          <w:sz w:val="24"/>
+          <w:szCs w:val="24"/>
+          <w:lang w:val="en-US"/>
+        </w:rPr>
+        <w:drawing>
+          <wp:inline distT="0" distB="0" distL="0" distR="0" wp14:anchorId="68C8DC7D" wp14:editId="53EE2712">
+            <wp:extent cx="2819400" cy="2819400"/>
+            <wp:effectExtent l="0" t="0" r="0" b="0"/>
+            <wp:docPr id="46" name="Picture 46"/>
+            <wp:cNvGraphicFramePr>
+              <a:graphicFrameLocks xmlns:a="http://schemas.openxmlformats.org/drawingml/2006/main" noChangeAspect="1"/>
+            </wp:cNvGraphicFramePr>
+            <a:graphic xmlns:a="http://schemas.openxmlformats.org/drawingml/2006/main">
+              <a:graphicData uri="http://schemas.openxmlformats.org/drawingml/2006/picture">
+                <pic:pic xmlns:pic="http://schemas.openxmlformats.org/drawingml/2006/picture">
+                  <pic:nvPicPr>
+                    <pic:cNvPr id="1" name=""/>
+                    <pic:cNvPicPr/>
+                  </pic:nvPicPr>
+                  <pic:blipFill>
+                    <a:blip r:embed="rId39"/>
+                    <a:stretch>
+                      <a:fillRect/>
+                    </a:stretch>
+                  </pic:blipFill>
+                  <pic:spPr>
+                    <a:xfrm>
+                      <a:off x="0" y="0"/>
+                      <a:ext cx="2819400" cy="2819400"/>
+                    </a:xfrm>
+                    <a:prstGeom prst="rect">
+                      <a:avLst/>
+                    </a:prstGeom>
+                  </pic:spPr>
+                </pic:pic>
+              </a:graphicData>
+            </a:graphic>
+          </wp:inline>
+        </w:drawing>
+      </w:r>
+    </w:p>
+    <w:p>
+      <w:pPr>
+        <w:rPr>
+          <w:rFonts w:ascii="Times New Roman" w:hAnsi="Times New Roman" w:cs="Times New Roman"/>
+          <w:sz w:val="24"/>
+          <w:szCs w:val="24"/>
+          <w:lang w:val="en-US"/>
+        </w:rPr>
+      </w:pPr>
+      <w:r>
+        <w:rPr>
+          <w:rFonts w:ascii="Times New Roman" w:hAnsi="Times New Roman" w:cs="Times New Roman"/>
+          <w:sz w:val="24"/>
+          <w:szCs w:val="24"/>
+          <w:lang w:val="en-US"/>
+        </w:rPr>
+        <w:drawing>
+          <wp:inline distT="0" distB="0" distL="0" distR="0" wp14:anchorId="4BDD5BFC" wp14:editId="35FF8444">
+            <wp:extent cx="2828925" cy="2828925"/>
+            <wp:effectExtent l="0" t="0" r="9525" b="9525"/>
+            <wp:docPr id="49" name="Picture 49"/>
+            <wp:cNvGraphicFramePr>
+              <a:graphicFrameLocks xmlns:a="http://schemas.openxmlformats.org/drawingml/2006/main" noChangeAspect="1"/>
+            </wp:cNvGraphicFramePr>
+            <a:graphic xmlns:a="http://schemas.openxmlformats.org/drawingml/2006/main">
+              <a:graphicData uri="http://schemas.openxmlformats.org/drawingml/2006/picture">
+                <pic:pic xmlns:pic="http://schemas.openxmlformats.org/drawingml/2006/picture">
+                  <pic:nvPicPr>
+                    <pic:cNvPr id="1" name=""/>
+                    <pic:cNvPicPr/>
+                  </pic:nvPicPr>
+                  <pic:blipFill>
+                    <a:blip r:embed="rId40"/>
+                    <a:stretch>
+                      <a:fillRect/>
+                    </a:stretch>
+                  </pic:blipFill>
+                  <pic:spPr>
+                    <a:xfrm>
+                      <a:off x="0" y="0"/>
+                      <a:ext cx="2828925" cy="2828925"/>
+                    </a:xfrm>
+                    <a:prstGeom prst="rect">
+                      <a:avLst/>
+                    </a:prstGeom>
+                  </pic:spPr>
+                </pic:pic>
+              </a:graphicData>
+            </a:graphic>
+          </wp:inline>
+        </w:drawing>
+      </w:r>
+    </w:p>
+    <w:p>
+      <w:pPr>
+        <w:rPr>
+          <w:rFonts w:ascii="Times New Roman" w:hAnsi="Times New Roman" w:cs="Times New Roman"/>
+          <w:sz w:val="24"/>
+          <w:szCs w:val="24"/>
+          <w:lang w:val="en-US"/>
+        </w:rPr>
+      </w:pPr>
+      <w:r>
+        <w:rPr>
+          <w:rFonts w:ascii="Times New Roman" w:hAnsi="Times New Roman" w:cs="Times New Roman"/>
+          <w:sz w:val="24"/>
+          <w:szCs w:val="24"/>
+          <w:lang w:val="en-US"/>
+        </w:rPr>
+        <w:lastRenderedPageBreak/>
+        <w:drawing>
+          <wp:anchor distT="0" distB="0" distL="114300" distR="114300" simplePos="0" relativeHeight="251668480" behindDoc="0" locked="0" layoutInCell="1" allowOverlap="1" wp14:anchorId="437358BB" wp14:editId="66E85CC6">
+            <wp:simplePos x="0" y="0"/>
+            <wp:positionH relativeFrom="column">
+              <wp:posOffset>3124200</wp:posOffset>
+            </wp:positionH>
+            <wp:positionV relativeFrom="page">
+              <wp:posOffset>3829050</wp:posOffset>
+            </wp:positionV>
+            <wp:extent cx="2809875" cy="2809875"/>
+            <wp:effectExtent l="0" t="0" r="9525" b="9525"/>
+            <wp:wrapNone/>
+            <wp:docPr id="54" name="Picture 54"/>
+            <wp:cNvGraphicFramePr>
+              <a:graphicFrameLocks xmlns:a="http://schemas.openxmlformats.org/drawingml/2006/main" noChangeAspect="1"/>
+            </wp:cNvGraphicFramePr>
+            <a:graphic xmlns:a="http://schemas.openxmlformats.org/drawingml/2006/main">
+              <a:graphicData uri="http://schemas.openxmlformats.org/drawingml/2006/picture">
+                <pic:pic xmlns:pic="http://schemas.openxmlformats.org/drawingml/2006/picture">
+                  <pic:nvPicPr>
+                    <pic:cNvPr id="1" name=""/>
+                    <pic:cNvPicPr/>
+                  </pic:nvPicPr>
+                  <pic:blipFill>
+                    <a:blip r:embed="rId41">
+                      <a:extLst>
+                        <a:ext uri="{28A0092B-C50C-407E-A947-70E740481C1C}">
+                          <a14:useLocalDpi xmlns:a14="http://schemas.microsoft.com/office/drawing/2010/main" val="0"/>
+                        </a:ext>
+                      </a:extLst>
+                    </a:blip>
+                    <a:stretch>
+                      <a:fillRect/>
+                    </a:stretch>
+                  </pic:blipFill>
+                  <pic:spPr>
+                    <a:xfrm>
+                      <a:off x="0" y="0"/>
+                      <a:ext cx="2809875" cy="2809875"/>
+                    </a:xfrm>
+                    <a:prstGeom prst="rect">
+                      <a:avLst/>
+                    </a:prstGeom>
+                  </pic:spPr>
+                </pic:pic>
+              </a:graphicData>
+            </a:graphic>
+          </wp:anchor>
+        </w:drawing>
+      </w:r>
+      <w:r>
+        <w:rPr>
+          <w:rFonts w:ascii="Times New Roman" w:hAnsi="Times New Roman" w:cs="Times New Roman"/>
+          <w:sz w:val="24"/>
+          <w:szCs w:val="24"/>
+          <w:lang w:val="en-US"/>
+        </w:rPr>
+        <w:drawing>
+          <wp:anchor distT="0" distB="0" distL="114300" distR="114300" simplePos="0" relativeHeight="251667456" behindDoc="0" locked="0" layoutInCell="1" allowOverlap="1" wp14:anchorId="60CCB3CB" wp14:editId="7332A7DE">
+            <wp:simplePos x="0" y="0"/>
+            <wp:positionH relativeFrom="column">
+              <wp:posOffset>3095625</wp:posOffset>
+            </wp:positionH>
+            <wp:positionV relativeFrom="page">
+              <wp:posOffset>923925</wp:posOffset>
+            </wp:positionV>
+            <wp:extent cx="2800350" cy="2800350"/>
+            <wp:effectExtent l="0" t="0" r="0" b="0"/>
+            <wp:wrapNone/>
+            <wp:docPr id="52" name="Picture 52"/>
+            <wp:cNvGraphicFramePr>
+              <a:graphicFrameLocks xmlns:a="http://schemas.openxmlformats.org/drawingml/2006/main" noChangeAspect="1"/>
+            </wp:cNvGraphicFramePr>
+            <a:graphic xmlns:a="http://schemas.openxmlformats.org/drawingml/2006/main">
+              <a:graphicData uri="http://schemas.openxmlformats.org/drawingml/2006/picture">
+                <pic:pic xmlns:pic="http://schemas.openxmlformats.org/drawingml/2006/picture">
+                  <pic:nvPicPr>
+                    <pic:cNvPr id="1" name=""/>
+                    <pic:cNvPicPr/>
+                  </pic:nvPicPr>
+                  <pic:blipFill>
+                    <a:blip r:embed="rId42">
+                      <a:extLst>
+                        <a:ext uri="{28A0092B-C50C-407E-A947-70E740481C1C}">
+                          <a14:useLocalDpi xmlns:a14="http://schemas.microsoft.com/office/drawing/2010/main" val="0"/>
+                        </a:ext>
+                      </a:extLst>
+                    </a:blip>
+                    <a:stretch>
+                      <a:fillRect/>
+                    </a:stretch>
+                  </pic:blipFill>
+                  <pic:spPr>
+                    <a:xfrm>
+                      <a:off x="0" y="0"/>
+                      <a:ext cx="2800350" cy="2800350"/>
+                    </a:xfrm>
+                    <a:prstGeom prst="rect">
+                      <a:avLst/>
+                    </a:prstGeom>
+                  </pic:spPr>
+                </pic:pic>
+              </a:graphicData>
+            </a:graphic>
+          </wp:anchor>
+        </w:drawing>
+      </w:r>
+      <w:r>
+        <w:rPr>
+          <w:rFonts w:ascii="Times New Roman" w:hAnsi="Times New Roman" w:cs="Times New Roman"/>
+          <w:sz w:val="24"/>
+          <w:szCs w:val="24"/>
+          <w:lang w:val="en-US"/>
+        </w:rPr>
+        <w:drawing>
+          <wp:inline distT="0" distB="0" distL="0" distR="0" wp14:anchorId="3AC30121" wp14:editId="5E350A7A">
+            <wp:extent cx="2800350" cy="2800350"/>
+            <wp:effectExtent l="0" t="0" r="0" b="0"/>
+            <wp:docPr id="51" name="Picture 51"/>
+            <wp:cNvGraphicFramePr>
+              <a:graphicFrameLocks xmlns:a="http://schemas.openxmlformats.org/drawingml/2006/main" noChangeAspect="1"/>
+            </wp:cNvGraphicFramePr>
+            <a:graphic xmlns:a="http://schemas.openxmlformats.org/drawingml/2006/main">
+              <a:graphicData uri="http://schemas.openxmlformats.org/drawingml/2006/picture">
+                <pic:pic xmlns:pic="http://schemas.openxmlformats.org/drawingml/2006/picture">
+                  <pic:nvPicPr>
+                    <pic:cNvPr id="1" name=""/>
+                    <pic:cNvPicPr/>
+                  </pic:nvPicPr>
+                  <pic:blipFill>
+                    <a:blip r:embed="rId43"/>
+                    <a:stretch>
+                      <a:fillRect/>
+                    </a:stretch>
+                  </pic:blipFill>
+                  <pic:spPr>
+                    <a:xfrm>
+                      <a:off x="0" y="0"/>
+                      <a:ext cx="2800350" cy="2800350"/>
+                    </a:xfrm>
+                    <a:prstGeom prst="rect">
+                      <a:avLst/>
+                    </a:prstGeom>
+                  </pic:spPr>
+                </pic:pic>
+              </a:graphicData>
+            </a:graphic>
+          </wp:inline>
+        </w:drawing>
+      </w:r>
+    </w:p>
+    <w:p>
+      <w:pPr>
+        <w:rPr>
+          <w:rFonts w:ascii="Times New Roman" w:hAnsi="Times New Roman" w:cs="Times New Roman"/>
+          <w:sz w:val="24"/>
+          <w:szCs w:val="24"/>
+          <w:lang w:val="en-US"/>
+        </w:rPr>
+      </w:pPr>
+      <w:r>
+        <w:rPr>
+          <w:rFonts w:ascii="Times New Roman" w:hAnsi="Times New Roman" w:cs="Times New Roman"/>
+          <w:sz w:val="24"/>
+          <w:szCs w:val="24"/>
+          <w:lang w:val="en-US"/>
+        </w:rPr>
+        <w:drawing>
+          <wp:inline distT="0" distB="0" distL="0" distR="0" wp14:anchorId="744392F7" wp14:editId="255BF8B0">
+            <wp:extent cx="2809875" cy="2809875"/>
+            <wp:effectExtent l="0" t="0" r="9525" b="9525"/>
+            <wp:docPr id="53" name="Picture 53"/>
+            <wp:cNvGraphicFramePr>
+              <a:graphicFrameLocks xmlns:a="http://schemas.openxmlformats.org/drawingml/2006/main" noChangeAspect="1"/>
+            </wp:cNvGraphicFramePr>
+            <a:graphic xmlns:a="http://schemas.openxmlformats.org/drawingml/2006/main">
+              <a:graphicData uri="http://schemas.openxmlformats.org/drawingml/2006/picture">
+                <pic:pic xmlns:pic="http://schemas.openxmlformats.org/drawingml/2006/picture">
+                  <pic:nvPicPr>
+                    <pic:cNvPr id="1" name=""/>
+                    <pic:cNvPicPr/>
+                  </pic:nvPicPr>
+                  <pic:blipFill>
+                    <a:blip r:embed="rId44"/>
+                    <a:stretch>
+                      <a:fillRect/>
+                    </a:stretch>
+                  </pic:blipFill>
+                  <pic:spPr>
+                    <a:xfrm>
+                      <a:off x="0" y="0"/>
+                      <a:ext cx="2809875" cy="2809875"/>
+                    </a:xfrm>
+                    <a:prstGeom prst="rect">
+                      <a:avLst/>
+                    </a:prstGeom>
+                  </pic:spPr>
+                </pic:pic>
+              </a:graphicData>
+            </a:graphic>
+          </wp:inline>
+        </w:drawing>
+      </w:r>
+    </w:p>
+    <w:p>
+      <w:pPr>
+        <w:rPr>
+          <w:rFonts w:ascii="Times New Roman" w:hAnsi="Times New Roman" w:cs="Times New Roman"/>
+          <w:sz w:val="24"/>
+          <w:szCs w:val="24"/>
+          <w:lang w:val="en-US"/>
+        </w:rPr>
+      </w:pPr>
+      <w:r>
+        <w:rPr>
+          <w:rFonts w:ascii="Times New Roman" w:hAnsi="Times New Roman" w:cs="Times New Roman"/>
+          <w:sz w:val="24"/>
+          <w:szCs w:val="24"/>
+          <w:lang w:val="en-US"/>
+        </w:rPr>
+        <w:drawing>
+          <wp:inline distT="0" distB="0" distL="0" distR="0" wp14:anchorId="56BB148E" wp14:editId="0AB4BC00">
+            <wp:extent cx="2828925" cy="2828925"/>
+            <wp:effectExtent l="0" t="0" r="9525" b="9525"/>
+            <wp:docPr id="55" name="Picture 55"/>
+            <wp:cNvGraphicFramePr>
+              <a:graphicFrameLocks xmlns:a="http://schemas.openxmlformats.org/drawingml/2006/main" noChangeAspect="1"/>
+            </wp:cNvGraphicFramePr>
+            <a:graphic xmlns:a="http://schemas.openxmlformats.org/drawingml/2006/main">
+              <a:graphicData uri="http://schemas.openxmlformats.org/drawingml/2006/picture">
+                <pic:pic xmlns:pic="http://schemas.openxmlformats.org/drawingml/2006/picture">
+                  <pic:nvPicPr>
+                    <pic:cNvPr id="1" name=""/>
+                    <pic:cNvPicPr/>
+                  </pic:nvPicPr>
+                  <pic:blipFill>
+                    <a:blip r:embed="rId24"/>
+                    <a:stretch>
+                      <a:fillRect/>
+                    </a:stretch>
+                  </pic:blipFill>
+                  <pic:spPr>
+                    <a:xfrm>
+                      <a:off x="0" y="0"/>
+                      <a:ext cx="2828925" cy="2828925"/>
+                    </a:xfrm>
+                    <a:prstGeom prst="rect">
+                      <a:avLst/>
+                    </a:prstGeom>
+                  </pic:spPr>
+                </pic:pic>
+              </a:graphicData>
+            </a:graphic>
+          </wp:inline>
+        </w:drawing>
+      </w:r>
+    </w:p>
+    <w:p>
+      <w:pPr>
+        <w:rPr>
+          <w:rFonts w:ascii="Times New Roman" w:hAnsi="Times New Roman" w:cs="Times New Roman"/>
+          <w:sz w:val="24"/>
+          <w:szCs w:val="24"/>
+          <w:lang w:val="en-US"/>
+        </w:rPr>
+      </w:pPr>
+      <w:r>
+        <w:rPr>
+          <w:rFonts w:ascii="Times New Roman" w:hAnsi="Times New Roman" w:cs="Times New Roman"/>
+          <w:sz w:val="24"/>
+          <w:szCs w:val="24"/>
+          <w:lang w:val="en-US"/>
+        </w:rPr>
+        <w:lastRenderedPageBreak/>
+        <w:t xml:space="preserve">The drone delivered first package and returned back to the pickup point to pickup another package and this continues until the end of first episode. </w:t>
+      </w:r>
+      <w:r>
+        <w:rPr>
+          <w:rFonts w:ascii="Times New Roman" w:hAnsi="Times New Roman" w:cs="Times New Roman"/>
+          <w:sz w:val="24"/>
+          <w:szCs w:val="24"/>
+          <w:lang w:val="en-US"/>
+        </w:rPr>
+        <w:t xml:space="preserve">The rest of the visualization of multiple deliveries in one episode is displayed in the </w:t>
+      </w:r>
+      <w:proofErr w:type="spellStart"/>
+      <w:r>
+        <w:rPr>
+          <w:rFonts w:ascii="Times New Roman" w:hAnsi="Times New Roman" w:cs="Times New Roman"/>
+          <w:sz w:val="24"/>
+          <w:szCs w:val="24"/>
+          <w:lang w:val="en-US"/>
+        </w:rPr>
+        <w:t>jupyter</w:t>
+      </w:r>
+      <w:proofErr w:type="spellEnd"/>
+      <w:r>
+        <w:rPr>
+          <w:rFonts w:ascii="Times New Roman" w:hAnsi="Times New Roman" w:cs="Times New Roman"/>
+          <w:sz w:val="24"/>
+          <w:szCs w:val="24"/>
+          <w:lang w:val="en-US"/>
+        </w:rPr>
+        <w:t xml:space="preserve"> notebook file.</w:t>
+      </w:r>
+      <w:bookmarkStart w:id="1" w:name="_GoBack"/>
+      <w:bookmarkEnd w:id="1"/>
+    </w:p>
+    <w:p>
+      <w:pPr>
+        <w:rPr>
+          <w:rFonts w:ascii="Times New Roman" w:hAnsi="Times New Roman" w:cs="Times New Roman"/>
+          <w:b/>
+          <w:sz w:val="28"/>
+          <w:szCs w:val="28"/>
+        </w:rPr>
+      </w:pPr>
+      <w:r>
+        <w:rPr>
+          <w:rFonts w:ascii="Times New Roman" w:hAnsi="Times New Roman" w:cs="Times New Roman"/>
+          <w:b/>
+          <w:sz w:val="28"/>
+          <w:szCs w:val="28"/>
+          <w:lang w:val="en-US"/>
+        </w:rPr>
+        <w:t xml:space="preserve">3. </w:t>
+      </w:r>
+      <w:r>
+        <w:rPr>
+          <w:rFonts w:ascii="Times New Roman" w:hAnsi="Times New Roman" w:cs="Times New Roman"/>
+          <w:b/>
+          <w:sz w:val="28"/>
+          <w:szCs w:val="28"/>
+        </w:rPr>
+        <w:t>How did you define the stochastic environment?</w:t>
+      </w:r>
+    </w:p>
+    <w:p>
+      <w:pPr>
+        <w:numPr>
+          <w:ilvl w:val="0"/>
+          <w:numId w:val="9"/>
+        </w:numPr>
+        <w:spacing w:before="100" w:beforeAutospacing="1" w:after="100" w:afterAutospacing="1" w:line="240" w:lineRule="auto"/>
+        <w:rPr>
+          <w:rFonts w:ascii="Times New Roman" w:eastAsia="Times New Roman" w:hAnsi="Times New Roman" w:cs="Times New Roman"/>
+          <w:sz w:val="24"/>
+          <w:szCs w:val="24"/>
+          <w:lang w:eastAsia="en-IN"/>
+        </w:rPr>
+      </w:pPr>
+      <w:r>
+        <w:rPr>
+          <w:rFonts w:ascii="Times New Roman" w:hAnsi="Times New Roman" w:cs="Times New Roman"/>
+          <w:sz w:val="24"/>
+          <w:szCs w:val="24"/>
+        </w:rPr>
+        <w:t xml:space="preserve">The </w:t>
+      </w:r>
+      <w:r>
+        <w:rPr>
+          <w:rFonts w:ascii="Times New Roman" w:hAnsi="Times New Roman" w:cs="Times New Roman"/>
+          <w:bCs/>
+          <w:sz w:val="24"/>
+          <w:szCs w:val="24"/>
+        </w:rPr>
+        <w:t>stochastic environment</w:t>
+      </w:r>
+      <w:r>
+        <w:rPr>
+          <w:rFonts w:ascii="Times New Roman" w:hAnsi="Times New Roman" w:cs="Times New Roman"/>
+          <w:sz w:val="24"/>
+          <w:szCs w:val="24"/>
+        </w:rPr>
+        <w:t xml:space="preserve"> was defined by introducing </w:t>
+      </w:r>
+      <w:r>
+        <w:rPr>
+          <w:rFonts w:ascii="Times New Roman" w:hAnsi="Times New Roman" w:cs="Times New Roman"/>
+          <w:bCs/>
+          <w:sz w:val="24"/>
+          <w:szCs w:val="24"/>
+        </w:rPr>
+        <w:t>random deviations</w:t>
+      </w:r>
+      <w:r>
+        <w:rPr>
+          <w:rFonts w:ascii="Times New Roman" w:hAnsi="Times New Roman" w:cs="Times New Roman"/>
+          <w:sz w:val="24"/>
+          <w:szCs w:val="24"/>
+        </w:rPr>
+        <w:t xml:space="preserve"> in the drone’s movement. This was implemented in the _</w:t>
+      </w:r>
+      <w:proofErr w:type="spellStart"/>
+      <w:r>
+        <w:rPr>
+          <w:rFonts w:ascii="Times New Roman" w:hAnsi="Times New Roman" w:cs="Times New Roman"/>
+          <w:sz w:val="24"/>
+          <w:szCs w:val="24"/>
+        </w:rPr>
+        <w:t>applying_stochastic_conditions</w:t>
+      </w:r>
+      <w:proofErr w:type="spellEnd"/>
+      <w:r>
+        <w:rPr>
+          <w:rFonts w:ascii="Times New Roman" w:hAnsi="Times New Roman" w:cs="Times New Roman"/>
+          <w:sz w:val="24"/>
+          <w:szCs w:val="24"/>
+        </w:rPr>
+        <w:t xml:space="preserve"> method which affects movement </w:t>
+      </w:r>
+      <w:r>
+        <w:rPr>
+          <w:rFonts w:ascii="Times New Roman" w:hAnsi="Times New Roman" w:cs="Times New Roman"/>
+          <w:bCs/>
+          <w:sz w:val="24"/>
+          <w:szCs w:val="24"/>
+        </w:rPr>
+        <w:t>with a 10% probability</w:t>
+      </w:r>
+      <w:r>
+        <w:rPr>
+          <w:rFonts w:ascii="Times New Roman" w:hAnsi="Times New Roman" w:cs="Times New Roman"/>
+          <w:bCs/>
+          <w:sz w:val="24"/>
+          <w:szCs w:val="24"/>
+        </w:rPr>
+        <w:t xml:space="preserve"> and also makes sure that new position remains within grid boundaries</w:t>
+      </w:r>
+      <w:r>
+        <w:rPr>
+          <w:rFonts w:ascii="Times New Roman" w:hAnsi="Times New Roman" w:cs="Times New Roman"/>
+          <w:sz w:val="24"/>
+          <w:szCs w:val="24"/>
+        </w:rPr>
+        <w:t>.</w:t>
+      </w:r>
+      <w:r>
+        <w:rPr>
+          <w:rFonts w:ascii="Times New Roman" w:hAnsi="Times New Roman" w:cs="Times New Roman"/>
+          <w:sz w:val="24"/>
+          <w:szCs w:val="24"/>
+        </w:rPr>
+        <w:t xml:space="preserve"> When the drone attempts to move (UP, DOWN, LEFT, RIGHT), there is a </w:t>
+      </w:r>
+      <w:r>
+        <w:rPr>
+          <w:rFonts w:ascii="Times New Roman" w:hAnsi="Times New Roman" w:cs="Times New Roman"/>
+          <w:bCs/>
+          <w:sz w:val="24"/>
+          <w:szCs w:val="24"/>
+        </w:rPr>
+        <w:t>10% chance</w:t>
+      </w:r>
+      <w:r>
+        <w:rPr>
+          <w:rFonts w:ascii="Times New Roman" w:hAnsi="Times New Roman" w:cs="Times New Roman"/>
+          <w:sz w:val="24"/>
+          <w:szCs w:val="24"/>
+        </w:rPr>
+        <w:t xml:space="preserve"> that instead of moving in the intended direction, it will move in a </w:t>
+      </w:r>
+      <w:r>
+        <w:rPr>
+          <w:rFonts w:ascii="Times New Roman" w:hAnsi="Times New Roman" w:cs="Times New Roman"/>
+          <w:bCs/>
+          <w:sz w:val="24"/>
+          <w:szCs w:val="24"/>
+        </w:rPr>
+        <w:t>random adjacent direction</w:t>
+      </w:r>
+      <w:r>
+        <w:rPr>
+          <w:rFonts w:ascii="Times New Roman" w:hAnsi="Times New Roman" w:cs="Times New Roman"/>
+          <w:sz w:val="24"/>
+          <w:szCs w:val="24"/>
+        </w:rPr>
+        <w:t>.</w:t>
+      </w:r>
+      <w:r>
+        <w:rPr>
+          <w:rFonts w:ascii="Times New Roman" w:hAnsi="Times New Roman" w:cs="Times New Roman"/>
+          <w:sz w:val="24"/>
+          <w:szCs w:val="24"/>
+        </w:rPr>
+        <w:br/>
+      </w:r>
+      <w:r>
+        <w:rPr>
+          <w:rFonts w:ascii="Times New Roman" w:eastAsia="Times New Roman" w:hAnsi="Times New Roman" w:cs="Times New Roman"/>
+          <w:sz w:val="24"/>
+          <w:szCs w:val="24"/>
+          <w:lang w:eastAsia="en-IN"/>
+        </w:rPr>
+        <w:t>The possible deviations are:</w:t>
+      </w:r>
+    </w:p>
+    <w:p>
+      <w:pPr>
+        <w:numPr>
+          <w:ilvl w:val="1"/>
+          <w:numId w:val="9"/>
+        </w:numPr>
+        <w:spacing w:before="100" w:beforeAutospacing="1" w:after="100" w:afterAutospacing="1" w:line="240" w:lineRule="auto"/>
+        <w:rPr>
+          <w:rFonts w:ascii="Times New Roman" w:eastAsia="Times New Roman" w:hAnsi="Times New Roman" w:cs="Times New Roman"/>
+          <w:sz w:val="24"/>
+          <w:szCs w:val="24"/>
+          <w:lang w:eastAsia="en-IN"/>
+        </w:rPr>
+      </w:pPr>
+      <w:r>
+        <w:rPr>
+          <w:rFonts w:ascii="Times New Roman" w:eastAsia="Times New Roman" w:hAnsi="Times New Roman" w:cs="Times New Roman"/>
+          <w:bCs/>
+          <w:sz w:val="24"/>
+          <w:szCs w:val="24"/>
+          <w:lang w:eastAsia="en-IN"/>
+        </w:rPr>
+        <w:t>(0, 1)</w:t>
+      </w:r>
+      <w:r>
+        <w:rPr>
+          <w:rFonts w:ascii="Times New Roman" w:eastAsia="Times New Roman" w:hAnsi="Times New Roman" w:cs="Times New Roman"/>
+          <w:sz w:val="24"/>
+          <w:szCs w:val="24"/>
+          <w:lang w:eastAsia="en-IN"/>
+        </w:rPr>
+        <w:t xml:space="preserve"> → Move </w:t>
+      </w:r>
+      <w:r>
+        <w:rPr>
+          <w:rFonts w:ascii="Times New Roman" w:eastAsia="Times New Roman" w:hAnsi="Times New Roman" w:cs="Times New Roman"/>
+          <w:bCs/>
+          <w:sz w:val="24"/>
+          <w:szCs w:val="24"/>
+          <w:lang w:eastAsia="en-IN"/>
+        </w:rPr>
+        <w:t>right</w:t>
+      </w:r>
+    </w:p>
+    <w:p>
+      <w:pPr>
+        <w:numPr>
+          <w:ilvl w:val="1"/>
+          <w:numId w:val="9"/>
+        </w:numPr>
+        <w:spacing w:before="100" w:beforeAutospacing="1" w:after="100" w:afterAutospacing="1" w:line="240" w:lineRule="auto"/>
+        <w:rPr>
+          <w:rFonts w:ascii="Times New Roman" w:eastAsia="Times New Roman" w:hAnsi="Times New Roman" w:cs="Times New Roman"/>
+          <w:sz w:val="24"/>
+          <w:szCs w:val="24"/>
+          <w:lang w:eastAsia="en-IN"/>
+        </w:rPr>
+      </w:pPr>
+      <w:r>
+        <w:rPr>
+          <w:rFonts w:ascii="Times New Roman" w:eastAsia="Times New Roman" w:hAnsi="Times New Roman" w:cs="Times New Roman"/>
+          <w:bCs/>
+          <w:sz w:val="24"/>
+          <w:szCs w:val="24"/>
+          <w:lang w:eastAsia="en-IN"/>
+        </w:rPr>
+        <w:t>(1, 0)</w:t>
+      </w:r>
+      <w:r>
+        <w:rPr>
+          <w:rFonts w:ascii="Times New Roman" w:eastAsia="Times New Roman" w:hAnsi="Times New Roman" w:cs="Times New Roman"/>
+          <w:sz w:val="24"/>
+          <w:szCs w:val="24"/>
+          <w:lang w:eastAsia="en-IN"/>
+        </w:rPr>
+        <w:t xml:space="preserve"> → Move </w:t>
+      </w:r>
+      <w:r>
+        <w:rPr>
+          <w:rFonts w:ascii="Times New Roman" w:eastAsia="Times New Roman" w:hAnsi="Times New Roman" w:cs="Times New Roman"/>
+          <w:bCs/>
+          <w:sz w:val="24"/>
+          <w:szCs w:val="24"/>
+          <w:lang w:eastAsia="en-IN"/>
+        </w:rPr>
+        <w:t>down</w:t>
+      </w:r>
+    </w:p>
+    <w:p>
+      <w:pPr>
+        <w:numPr>
+          <w:ilvl w:val="1"/>
+          <w:numId w:val="9"/>
+        </w:numPr>
+        <w:spacing w:before="100" w:beforeAutospacing="1" w:after="100" w:afterAutospacing="1" w:line="240" w:lineRule="auto"/>
+        <w:rPr>
+          <w:rFonts w:ascii="Times New Roman" w:eastAsia="Times New Roman" w:hAnsi="Times New Roman" w:cs="Times New Roman"/>
+          <w:sz w:val="24"/>
+          <w:szCs w:val="24"/>
+          <w:lang w:eastAsia="en-IN"/>
+        </w:rPr>
+      </w:pPr>
+      <w:r>
+        <w:rPr>
+          <w:rFonts w:ascii="Times New Roman" w:eastAsia="Times New Roman" w:hAnsi="Times New Roman" w:cs="Times New Roman"/>
+          <w:bCs/>
+          <w:sz w:val="24"/>
+          <w:szCs w:val="24"/>
+          <w:lang w:eastAsia="en-IN"/>
+        </w:rPr>
+        <w:t>(0, -1)</w:t>
+      </w:r>
+      <w:r>
+        <w:rPr>
+          <w:rFonts w:ascii="Times New Roman" w:eastAsia="Times New Roman" w:hAnsi="Times New Roman" w:cs="Times New Roman"/>
+          <w:sz w:val="24"/>
+          <w:szCs w:val="24"/>
+          <w:lang w:eastAsia="en-IN"/>
+        </w:rPr>
+        <w:t xml:space="preserve"> → Move </w:t>
+      </w:r>
+      <w:r>
+        <w:rPr>
+          <w:rFonts w:ascii="Times New Roman" w:eastAsia="Times New Roman" w:hAnsi="Times New Roman" w:cs="Times New Roman"/>
+          <w:bCs/>
+          <w:sz w:val="24"/>
+          <w:szCs w:val="24"/>
+          <w:lang w:eastAsia="en-IN"/>
+        </w:rPr>
+        <w:t>left</w:t>
+      </w:r>
+    </w:p>
+    <w:p>
+      <w:pPr>
+        <w:numPr>
+          <w:ilvl w:val="1"/>
+          <w:numId w:val="9"/>
+        </w:numPr>
+        <w:spacing w:before="100" w:beforeAutospacing="1" w:after="100" w:afterAutospacing="1" w:line="240" w:lineRule="auto"/>
+        <w:rPr>
+          <w:rFonts w:ascii="Times New Roman" w:eastAsia="Times New Roman" w:hAnsi="Times New Roman" w:cs="Times New Roman"/>
+          <w:sz w:val="24"/>
+          <w:szCs w:val="24"/>
+          <w:lang w:eastAsia="en-IN"/>
+        </w:rPr>
+      </w:pPr>
+      <w:r>
+        <w:rPr>
+          <w:rFonts w:ascii="Times New Roman" w:eastAsia="Times New Roman" w:hAnsi="Times New Roman" w:cs="Times New Roman"/>
+          <w:bCs/>
+          <w:sz w:val="24"/>
+          <w:szCs w:val="24"/>
+          <w:lang w:eastAsia="en-IN"/>
+        </w:rPr>
+        <w:t>(-1, 0)</w:t>
+      </w:r>
+      <w:r>
+        <w:rPr>
+          <w:rFonts w:ascii="Times New Roman" w:eastAsia="Times New Roman" w:hAnsi="Times New Roman" w:cs="Times New Roman"/>
+          <w:sz w:val="24"/>
+          <w:szCs w:val="24"/>
+          <w:lang w:eastAsia="en-IN"/>
+        </w:rPr>
+        <w:t xml:space="preserve"> → Move </w:t>
+      </w:r>
+      <w:r>
+        <w:rPr>
+          <w:rFonts w:ascii="Times New Roman" w:eastAsia="Times New Roman" w:hAnsi="Times New Roman" w:cs="Times New Roman"/>
+          <w:bCs/>
+          <w:sz w:val="24"/>
+          <w:szCs w:val="24"/>
+          <w:lang w:eastAsia="en-IN"/>
+        </w:rPr>
+        <w:t>up</w:t>
+      </w:r>
+    </w:p>
+    <w:p>
+      <w:pPr>
+        <w:numPr>
+          <w:ilvl w:val="0"/>
+          <w:numId w:val="9"/>
+        </w:numPr>
+        <w:spacing w:before="100" w:beforeAutospacing="1" w:after="100" w:afterAutospacing="1" w:line="240" w:lineRule="auto"/>
+        <w:rPr>
+          <w:rFonts w:ascii="Times New Roman" w:eastAsia="Times New Roman" w:hAnsi="Times New Roman" w:cs="Times New Roman"/>
+          <w:sz w:val="24"/>
+          <w:szCs w:val="24"/>
+          <w:lang w:eastAsia="en-IN"/>
+        </w:rPr>
+      </w:pPr>
+      <w:r>
+        <w:rPr>
+          <w:rFonts w:ascii="Times New Roman" w:hAnsi="Times New Roman" w:cs="Times New Roman"/>
+          <w:sz w:val="24"/>
+          <w:szCs w:val="24"/>
+        </w:rPr>
+        <w:t xml:space="preserve">The drone </w:t>
+      </w:r>
+      <w:r>
+        <w:rPr>
+          <w:rStyle w:val="Strong"/>
+          <w:rFonts w:ascii="Times New Roman" w:hAnsi="Times New Roman" w:cs="Times New Roman"/>
+          <w:b w:val="0"/>
+          <w:sz w:val="24"/>
+          <w:szCs w:val="24"/>
+        </w:rPr>
+        <w:t>does not always</w:t>
+      </w:r>
+      <w:r>
+        <w:rPr>
+          <w:rFonts w:ascii="Times New Roman" w:hAnsi="Times New Roman" w:cs="Times New Roman"/>
+          <w:sz w:val="24"/>
+          <w:szCs w:val="24"/>
+        </w:rPr>
+        <w:t xml:space="preserve"> move exactly where it intends</w:t>
+      </w:r>
+      <w:r>
+        <w:rPr>
+          <w:rFonts w:ascii="Times New Roman" w:hAnsi="Times New Roman" w:cs="Times New Roman"/>
+          <w:sz w:val="24"/>
+          <w:szCs w:val="24"/>
+        </w:rPr>
+        <w:t xml:space="preserve"> and</w:t>
+      </w:r>
+      <w:r>
+        <w:rPr>
+          <w:rFonts w:ascii="Times New Roman" w:hAnsi="Times New Roman" w:cs="Times New Roman"/>
+          <w:sz w:val="24"/>
+          <w:szCs w:val="24"/>
+        </w:rPr>
+        <w:t xml:space="preserve"> </w:t>
+      </w:r>
+      <w:r>
+        <w:rPr>
+          <w:rFonts w:ascii="Times New Roman" w:hAnsi="Times New Roman" w:cs="Times New Roman"/>
+          <w:sz w:val="24"/>
+          <w:szCs w:val="24"/>
+        </w:rPr>
+        <w:t>i</w:t>
+      </w:r>
+      <w:r>
+        <w:rPr>
+          <w:rFonts w:ascii="Times New Roman" w:hAnsi="Times New Roman" w:cs="Times New Roman"/>
+          <w:sz w:val="24"/>
+          <w:szCs w:val="24"/>
+        </w:rPr>
+        <w:t xml:space="preserve">f the drone wants to move </w:t>
+      </w:r>
+      <w:r>
+        <w:rPr>
+          <w:rStyle w:val="Strong"/>
+          <w:rFonts w:ascii="Times New Roman" w:hAnsi="Times New Roman" w:cs="Times New Roman"/>
+          <w:b w:val="0"/>
+          <w:sz w:val="24"/>
+          <w:szCs w:val="24"/>
+        </w:rPr>
+        <w:t>RIGHT</w:t>
+      </w:r>
+      <w:r>
+        <w:rPr>
+          <w:rFonts w:ascii="Times New Roman" w:hAnsi="Times New Roman" w:cs="Times New Roman"/>
+          <w:sz w:val="24"/>
+          <w:szCs w:val="24"/>
+        </w:rPr>
+        <w:t xml:space="preserve"> then</w:t>
+      </w:r>
+      <w:r>
+        <w:rPr>
+          <w:rFonts w:ascii="Times New Roman" w:hAnsi="Times New Roman" w:cs="Times New Roman"/>
+          <w:sz w:val="24"/>
+          <w:szCs w:val="24"/>
+        </w:rPr>
+        <w:t xml:space="preserve"> there is a 10% chance </w:t>
+      </w:r>
+      <w:r>
+        <w:rPr>
+          <w:rFonts w:ascii="Times New Roman" w:hAnsi="Times New Roman" w:cs="Times New Roman"/>
+          <w:sz w:val="24"/>
+          <w:szCs w:val="24"/>
+        </w:rPr>
+        <w:t xml:space="preserve">that </w:t>
+      </w:r>
+      <w:r>
+        <w:rPr>
+          <w:rFonts w:ascii="Times New Roman" w:hAnsi="Times New Roman" w:cs="Times New Roman"/>
+          <w:sz w:val="24"/>
+          <w:szCs w:val="24"/>
+        </w:rPr>
+        <w:t xml:space="preserve">it may instead move </w:t>
+      </w:r>
+      <w:r>
+        <w:rPr>
+          <w:rStyle w:val="Strong"/>
+          <w:rFonts w:ascii="Times New Roman" w:hAnsi="Times New Roman" w:cs="Times New Roman"/>
+          <w:b w:val="0"/>
+          <w:sz w:val="24"/>
+          <w:szCs w:val="24"/>
+        </w:rPr>
+        <w:t>UP, DOWN,</w:t>
+      </w:r>
+      <w:r>
+        <w:rPr>
+          <w:rStyle w:val="Strong"/>
+          <w:rFonts w:ascii="Times New Roman" w:hAnsi="Times New Roman" w:cs="Times New Roman"/>
+          <w:b w:val="0"/>
+          <w:sz w:val="24"/>
+          <w:szCs w:val="24"/>
+        </w:rPr>
+        <w:t xml:space="preserve"> RIGHT</w:t>
+      </w:r>
+      <w:r>
+        <w:rPr>
+          <w:rStyle w:val="Strong"/>
+          <w:rFonts w:ascii="Times New Roman" w:hAnsi="Times New Roman" w:cs="Times New Roman"/>
+          <w:b w:val="0"/>
+          <w:sz w:val="24"/>
+          <w:szCs w:val="24"/>
+        </w:rPr>
+        <w:t xml:space="preserve"> or LEFT</w:t>
+      </w:r>
+      <w:r>
+        <w:rPr>
+          <w:rFonts w:ascii="Times New Roman" w:hAnsi="Times New Roman" w:cs="Times New Roman"/>
+          <w:b/>
+          <w:sz w:val="24"/>
+          <w:szCs w:val="24"/>
+        </w:rPr>
+        <w:t>.</w:t>
+      </w:r>
+      <w:r>
+        <w:rPr>
+          <w:rFonts w:ascii="Times New Roman" w:hAnsi="Times New Roman" w:cs="Times New Roman"/>
+          <w:sz w:val="24"/>
+          <w:szCs w:val="24"/>
+        </w:rPr>
+        <w:t xml:space="preserve"> This </w:t>
+      </w:r>
+      <w:r>
+        <w:rPr>
+          <w:rStyle w:val="Strong"/>
+          <w:rFonts w:ascii="Times New Roman" w:hAnsi="Times New Roman" w:cs="Times New Roman"/>
+          <w:b w:val="0"/>
+          <w:sz w:val="24"/>
+          <w:szCs w:val="24"/>
+        </w:rPr>
+        <w:t>increases uncertainty</w:t>
+      </w:r>
+      <w:r>
+        <w:rPr>
+          <w:rFonts w:ascii="Times New Roman" w:hAnsi="Times New Roman" w:cs="Times New Roman"/>
+          <w:b/>
+          <w:sz w:val="24"/>
+          <w:szCs w:val="24"/>
+        </w:rPr>
+        <w:t xml:space="preserve"> </w:t>
+      </w:r>
+      <w:r>
+        <w:rPr>
+          <w:rFonts w:ascii="Times New Roman" w:hAnsi="Times New Roman" w:cs="Times New Roman"/>
+          <w:sz w:val="24"/>
+          <w:szCs w:val="24"/>
+        </w:rPr>
+        <w:t>which</w:t>
+      </w:r>
+      <w:r>
+        <w:rPr>
+          <w:rFonts w:ascii="Times New Roman" w:hAnsi="Times New Roman" w:cs="Times New Roman"/>
+          <w:sz w:val="24"/>
+          <w:szCs w:val="24"/>
+        </w:rPr>
+        <w:t xml:space="preserve"> forc</w:t>
+      </w:r>
+      <w:r>
+        <w:rPr>
+          <w:rFonts w:ascii="Times New Roman" w:hAnsi="Times New Roman" w:cs="Times New Roman"/>
+          <w:sz w:val="24"/>
+          <w:szCs w:val="24"/>
+        </w:rPr>
+        <w:t>es</w:t>
+      </w:r>
+      <w:r>
+        <w:rPr>
+          <w:rFonts w:ascii="Times New Roman" w:hAnsi="Times New Roman" w:cs="Times New Roman"/>
+          <w:sz w:val="24"/>
+          <w:szCs w:val="24"/>
+        </w:rPr>
+        <w:t xml:space="preserve"> the agent to adapt and </w:t>
+      </w:r>
+      <w:r>
+        <w:rPr>
+          <w:rStyle w:val="Strong"/>
+          <w:rFonts w:ascii="Times New Roman" w:hAnsi="Times New Roman" w:cs="Times New Roman"/>
+          <w:b w:val="0"/>
+          <w:sz w:val="24"/>
+          <w:szCs w:val="24"/>
+        </w:rPr>
+        <w:t>plan paths more cautiously</w:t>
+      </w:r>
+      <w:r>
+        <w:rPr>
+          <w:rFonts w:ascii="Times New Roman" w:hAnsi="Times New Roman" w:cs="Times New Roman"/>
+          <w:sz w:val="24"/>
+          <w:szCs w:val="24"/>
+        </w:rPr>
+        <w:t>.</w:t>
+      </w:r>
+    </w:p>
+    <w:p>
+      <w:pPr>
+        <w:spacing w:before="100" w:beforeAutospacing="1" w:after="100" w:afterAutospacing="1" w:line="240" w:lineRule="auto"/>
+        <w:rPr>
+          <w:rFonts w:ascii="Times New Roman" w:eastAsia="Times New Roman" w:hAnsi="Times New Roman" w:cs="Times New Roman"/>
+          <w:b/>
+          <w:sz w:val="28"/>
+          <w:szCs w:val="24"/>
+          <w:lang w:eastAsia="en-IN"/>
+        </w:rPr>
+      </w:pPr>
+      <w:r>
+        <w:rPr>
+          <w:rFonts w:ascii="Times New Roman" w:eastAsia="Times New Roman" w:hAnsi="Times New Roman" w:cs="Times New Roman"/>
+          <w:b/>
+          <w:sz w:val="28"/>
+          <w:szCs w:val="24"/>
+          <w:lang w:eastAsia="en-IN"/>
+        </w:rPr>
+        <w:t>4. What is the difference between the deterministic and stochastic environments?</w:t>
+      </w:r>
+    </w:p>
+    <w:p>
+      <w:pPr>
+        <w:spacing w:before="100" w:beforeAutospacing="1" w:after="100" w:afterAutospacing="1" w:line="240" w:lineRule="auto"/>
+        <w:rPr>
+          <w:rFonts w:ascii="Times New Roman" w:eastAsia="Times New Roman" w:hAnsi="Times New Roman" w:cs="Times New Roman"/>
+          <w:b/>
+          <w:bCs/>
+          <w:sz w:val="24"/>
+          <w:szCs w:val="24"/>
+          <w:lang w:eastAsia="en-IN"/>
+        </w:rPr>
+      </w:pPr>
+      <w:r>
+        <w:rPr>
+          <w:rFonts w:ascii="Times New Roman" w:eastAsia="Times New Roman" w:hAnsi="Times New Roman" w:cs="Times New Roman"/>
+          <w:b/>
+          <w:bCs/>
+          <w:sz w:val="24"/>
+          <w:szCs w:val="24"/>
+          <w:lang w:eastAsia="en-IN"/>
+        </w:rPr>
+        <w:t>1. Deterministic Environment</w:t>
+      </w:r>
+      <w:r>
+        <w:rPr>
+          <w:rFonts w:ascii="Times New Roman" w:eastAsia="Times New Roman" w:hAnsi="Times New Roman" w:cs="Times New Roman"/>
+          <w:b/>
+          <w:bCs/>
+          <w:sz w:val="24"/>
+          <w:szCs w:val="24"/>
+          <w:lang w:eastAsia="en-IN"/>
+        </w:rPr>
+        <w:t>:</w:t>
+      </w:r>
+    </w:p>
+    <w:p>
+      <w:pPr>
+        <w:numPr>
+          <w:ilvl w:val="0"/>
+          <w:numId w:val="10"/>
+        </w:numPr>
+        <w:spacing w:before="100" w:beforeAutospacing="1" w:after="100" w:afterAutospacing="1" w:line="240" w:lineRule="auto"/>
+        <w:rPr>
+          <w:rFonts w:ascii="Times New Roman" w:eastAsia="Times New Roman" w:hAnsi="Times New Roman" w:cs="Times New Roman"/>
+          <w:sz w:val="24"/>
+          <w:szCs w:val="24"/>
+          <w:lang w:eastAsia="en-IN"/>
+        </w:rPr>
+      </w:pPr>
+      <w:r>
+        <w:rPr>
+          <w:rFonts w:ascii="Times New Roman" w:eastAsia="Times New Roman" w:hAnsi="Times New Roman" w:cs="Times New Roman"/>
+          <w:sz w:val="24"/>
+          <w:szCs w:val="24"/>
+          <w:lang w:eastAsia="en-IN"/>
+        </w:rPr>
+        <w:t xml:space="preserve">The drone moves </w:t>
+      </w:r>
+      <w:r>
+        <w:rPr>
+          <w:rFonts w:ascii="Times New Roman" w:eastAsia="Times New Roman" w:hAnsi="Times New Roman" w:cs="Times New Roman"/>
+          <w:bCs/>
+          <w:sz w:val="24"/>
+          <w:szCs w:val="24"/>
+          <w:lang w:eastAsia="en-IN"/>
+        </w:rPr>
+        <w:t>exactly</w:t>
+      </w:r>
+      <w:r>
+        <w:rPr>
+          <w:rFonts w:ascii="Times New Roman" w:eastAsia="Times New Roman" w:hAnsi="Times New Roman" w:cs="Times New Roman"/>
+          <w:sz w:val="24"/>
+          <w:szCs w:val="24"/>
+          <w:lang w:eastAsia="en-IN"/>
+        </w:rPr>
+        <w:t xml:space="preserve"> in the direction specified by the chosen action (</w:t>
+      </w:r>
+      <w:r>
+        <w:rPr>
+          <w:rFonts w:ascii="Times New Roman" w:eastAsia="Times New Roman" w:hAnsi="Times New Roman" w:cs="Times New Roman"/>
+          <w:bCs/>
+          <w:sz w:val="24"/>
+          <w:szCs w:val="24"/>
+          <w:lang w:eastAsia="en-IN"/>
+        </w:rPr>
+        <w:t>UP, DOWN, LEFT, RIGHT</w:t>
+      </w:r>
+      <w:r>
+        <w:rPr>
+          <w:rFonts w:ascii="Times New Roman" w:eastAsia="Times New Roman" w:hAnsi="Times New Roman" w:cs="Times New Roman"/>
+          <w:sz w:val="24"/>
+          <w:szCs w:val="24"/>
+          <w:lang w:eastAsia="en-IN"/>
+        </w:rPr>
+        <w:t>).</w:t>
+      </w:r>
+    </w:p>
+    <w:p>
+      <w:pPr>
+        <w:numPr>
+          <w:ilvl w:val="0"/>
+          <w:numId w:val="10"/>
+        </w:numPr>
+        <w:spacing w:before="100" w:beforeAutospacing="1" w:after="100" w:afterAutospacing="1" w:line="240" w:lineRule="auto"/>
+        <w:rPr>
+          <w:rFonts w:ascii="Times New Roman" w:eastAsia="Times New Roman" w:hAnsi="Times New Roman" w:cs="Times New Roman"/>
+          <w:sz w:val="24"/>
+          <w:szCs w:val="24"/>
+          <w:lang w:eastAsia="en-IN"/>
+        </w:rPr>
+      </w:pPr>
+      <w:r>
+        <w:rPr>
+          <w:rFonts w:ascii="Times New Roman" w:eastAsia="Times New Roman" w:hAnsi="Times New Roman" w:cs="Times New Roman"/>
+          <w:sz w:val="24"/>
+          <w:szCs w:val="24"/>
+          <w:lang w:eastAsia="en-IN"/>
+        </w:rPr>
+        <w:t xml:space="preserve">The environment is </w:t>
+      </w:r>
+      <w:r>
+        <w:rPr>
+          <w:rFonts w:ascii="Times New Roman" w:eastAsia="Times New Roman" w:hAnsi="Times New Roman" w:cs="Times New Roman"/>
+          <w:bCs/>
+          <w:sz w:val="24"/>
+          <w:szCs w:val="24"/>
+          <w:lang w:eastAsia="en-IN"/>
+        </w:rPr>
+        <w:t>fully predictable</w:t>
+      </w:r>
+      <w:r>
+        <w:rPr>
+          <w:rFonts w:ascii="Times New Roman" w:eastAsia="Times New Roman" w:hAnsi="Times New Roman" w:cs="Times New Roman"/>
+          <w:sz w:val="24"/>
+          <w:szCs w:val="24"/>
+          <w:lang w:eastAsia="en-IN"/>
+        </w:rPr>
+        <w:t xml:space="preserve">, </w:t>
+      </w:r>
+      <w:r>
+        <w:rPr>
+          <w:rFonts w:ascii="Times New Roman" w:eastAsia="Times New Roman" w:hAnsi="Times New Roman" w:cs="Times New Roman"/>
+          <w:sz w:val="24"/>
+          <w:szCs w:val="24"/>
+          <w:lang w:eastAsia="en-IN"/>
+        </w:rPr>
+        <w:t>if the drone chooses to move right, it will always move right.</w:t>
+      </w:r>
+    </w:p>
+    <w:p>
+      <w:pPr>
+        <w:numPr>
+          <w:ilvl w:val="0"/>
+          <w:numId w:val="10"/>
+        </w:numPr>
+        <w:spacing w:before="100" w:beforeAutospacing="1" w:after="100" w:afterAutospacing="1" w:line="240" w:lineRule="auto"/>
+        <w:rPr>
+          <w:rFonts w:ascii="Times New Roman" w:eastAsia="Times New Roman" w:hAnsi="Times New Roman" w:cs="Times New Roman"/>
+          <w:sz w:val="24"/>
+          <w:szCs w:val="24"/>
+          <w:lang w:eastAsia="en-IN"/>
+        </w:rPr>
+      </w:pPr>
+      <w:r>
+        <w:rPr>
+          <w:rFonts w:ascii="Times New Roman" w:eastAsia="Times New Roman" w:hAnsi="Times New Roman" w:cs="Times New Roman"/>
+          <w:sz w:val="24"/>
+          <w:szCs w:val="24"/>
+          <w:lang w:eastAsia="en-IN"/>
+        </w:rPr>
+        <w:t xml:space="preserve">The agent can plan </w:t>
+      </w:r>
+      <w:r>
+        <w:rPr>
+          <w:rFonts w:ascii="Times New Roman" w:eastAsia="Times New Roman" w:hAnsi="Times New Roman" w:cs="Times New Roman"/>
+          <w:bCs/>
+          <w:sz w:val="24"/>
+          <w:szCs w:val="24"/>
+          <w:lang w:eastAsia="en-IN"/>
+        </w:rPr>
+        <w:t>optimal paths</w:t>
+      </w:r>
+      <w:r>
+        <w:rPr>
+          <w:rFonts w:ascii="Times New Roman" w:eastAsia="Times New Roman" w:hAnsi="Times New Roman" w:cs="Times New Roman"/>
+          <w:sz w:val="24"/>
+          <w:szCs w:val="24"/>
+          <w:lang w:eastAsia="en-IN"/>
+        </w:rPr>
+        <w:t xml:space="preserve"> without worrying about unexpected deviations.</w:t>
+      </w:r>
+    </w:p>
+    <w:p>
+      <w:pPr>
+        <w:numPr>
+          <w:ilvl w:val="0"/>
+          <w:numId w:val="10"/>
+        </w:numPr>
+        <w:spacing w:before="100" w:beforeAutospacing="1" w:after="100" w:afterAutospacing="1" w:line="240" w:lineRule="auto"/>
+        <w:rPr>
+          <w:rFonts w:ascii="Times New Roman" w:eastAsia="Times New Roman" w:hAnsi="Times New Roman" w:cs="Times New Roman"/>
+          <w:sz w:val="24"/>
+          <w:szCs w:val="24"/>
+          <w:lang w:eastAsia="en-IN"/>
+        </w:rPr>
+      </w:pPr>
+      <w:r>
+        <w:rPr>
+          <w:rFonts w:ascii="Times New Roman" w:eastAsia="Times New Roman" w:hAnsi="Times New Roman" w:cs="Times New Roman"/>
+          <w:sz w:val="24"/>
+          <w:szCs w:val="24"/>
+          <w:lang w:eastAsia="en-IN"/>
+        </w:rPr>
+        <w:t>No randomness is introduced in</w:t>
+      </w:r>
+      <w:r>
+        <w:rPr>
+          <w:rFonts w:ascii="Times New Roman" w:eastAsia="Times New Roman" w:hAnsi="Times New Roman" w:cs="Times New Roman"/>
+          <w:sz w:val="24"/>
+          <w:szCs w:val="24"/>
+          <w:lang w:eastAsia="en-IN"/>
+        </w:rPr>
+        <w:t xml:space="preserve"> drone’s</w:t>
+      </w:r>
+      <w:r>
+        <w:rPr>
+          <w:rFonts w:ascii="Times New Roman" w:eastAsia="Times New Roman" w:hAnsi="Times New Roman" w:cs="Times New Roman"/>
+          <w:sz w:val="24"/>
+          <w:szCs w:val="24"/>
+          <w:lang w:eastAsia="en-IN"/>
+        </w:rPr>
+        <w:t xml:space="preserve"> movement.</w:t>
+      </w:r>
+    </w:p>
+    <w:p>
+      <w:pPr>
+        <w:pStyle w:val="Heading3"/>
+        <w:rPr>
+          <w:sz w:val="24"/>
+          <w:szCs w:val="24"/>
+        </w:rPr>
+      </w:pPr>
+      <w:r>
+        <w:rPr>
+          <w:rStyle w:val="Strong"/>
+          <w:b/>
+          <w:bCs/>
+          <w:sz w:val="24"/>
+          <w:szCs w:val="24"/>
+        </w:rPr>
+        <w:t>2. Stochastic Environment</w:t>
+      </w:r>
+      <w:r>
+        <w:rPr>
+          <w:rStyle w:val="Strong"/>
+          <w:b/>
+          <w:bCs/>
+          <w:sz w:val="24"/>
+          <w:szCs w:val="24"/>
+        </w:rPr>
+        <w:t>:</w:t>
+      </w:r>
+    </w:p>
+    <w:p>
+      <w:pPr>
+        <w:numPr>
+          <w:ilvl w:val="0"/>
+          <w:numId w:val="11"/>
+        </w:numPr>
+        <w:spacing w:before="100" w:beforeAutospacing="1" w:after="100" w:afterAutospacing="1" w:line="240" w:lineRule="auto"/>
+        <w:rPr>
+          <w:rFonts w:ascii="Times New Roman" w:hAnsi="Times New Roman" w:cs="Times New Roman"/>
+          <w:b/>
+          <w:sz w:val="24"/>
+          <w:szCs w:val="24"/>
+        </w:rPr>
+      </w:pPr>
+      <w:r>
+        <w:rPr>
+          <w:rFonts w:ascii="Times New Roman" w:hAnsi="Times New Roman" w:cs="Times New Roman"/>
+          <w:sz w:val="24"/>
+          <w:szCs w:val="24"/>
+        </w:rPr>
+        <w:t>The drone has a</w:t>
+      </w:r>
+      <w:r>
+        <w:rPr>
+          <w:rFonts w:ascii="Times New Roman" w:hAnsi="Times New Roman" w:cs="Times New Roman"/>
+          <w:b/>
+          <w:sz w:val="24"/>
+          <w:szCs w:val="24"/>
+        </w:rPr>
+        <w:t xml:space="preserve"> </w:t>
+      </w:r>
+      <w:r>
+        <w:rPr>
+          <w:rStyle w:val="Strong"/>
+          <w:rFonts w:ascii="Times New Roman" w:hAnsi="Times New Roman" w:cs="Times New Roman"/>
+          <w:b w:val="0"/>
+          <w:sz w:val="24"/>
+          <w:szCs w:val="24"/>
+        </w:rPr>
+        <w:t>10% chance of deviating</w:t>
+      </w:r>
+      <w:r>
+        <w:rPr>
+          <w:rFonts w:ascii="Times New Roman" w:hAnsi="Times New Roman" w:cs="Times New Roman"/>
+          <w:b/>
+          <w:sz w:val="24"/>
+          <w:szCs w:val="24"/>
+        </w:rPr>
+        <w:t xml:space="preserve"> </w:t>
+      </w:r>
+      <w:r>
+        <w:rPr>
+          <w:rFonts w:ascii="Times New Roman" w:hAnsi="Times New Roman" w:cs="Times New Roman"/>
+          <w:sz w:val="24"/>
+          <w:szCs w:val="24"/>
+        </w:rPr>
+        <w:t>from the chosen direction.</w:t>
+      </w:r>
+    </w:p>
+    <w:p>
+      <w:pPr>
+        <w:numPr>
+          <w:ilvl w:val="0"/>
+          <w:numId w:val="11"/>
+        </w:numPr>
+        <w:spacing w:before="100" w:beforeAutospacing="1" w:after="100" w:afterAutospacing="1" w:line="240" w:lineRule="auto"/>
+        <w:rPr>
+          <w:rFonts w:ascii="Times New Roman" w:hAnsi="Times New Roman" w:cs="Times New Roman"/>
+          <w:b/>
+          <w:sz w:val="24"/>
+          <w:szCs w:val="24"/>
+        </w:rPr>
+      </w:pPr>
+      <w:r>
+        <w:rPr>
+          <w:rFonts w:ascii="Times New Roman" w:hAnsi="Times New Roman" w:cs="Times New Roman"/>
+          <w:sz w:val="24"/>
+          <w:szCs w:val="24"/>
+        </w:rPr>
+        <w:t>Actions do</w:t>
+      </w:r>
+      <w:r>
+        <w:rPr>
+          <w:rFonts w:ascii="Times New Roman" w:hAnsi="Times New Roman" w:cs="Times New Roman"/>
+          <w:b/>
+          <w:sz w:val="24"/>
+          <w:szCs w:val="24"/>
+        </w:rPr>
+        <w:t xml:space="preserve"> </w:t>
+      </w:r>
+      <w:r>
+        <w:rPr>
+          <w:rStyle w:val="Strong"/>
+          <w:rFonts w:ascii="Times New Roman" w:hAnsi="Times New Roman" w:cs="Times New Roman"/>
+          <w:b w:val="0"/>
+          <w:sz w:val="24"/>
+          <w:szCs w:val="24"/>
+        </w:rPr>
+        <w:t>not always</w:t>
+      </w:r>
+      <w:r>
+        <w:rPr>
+          <w:rFonts w:ascii="Times New Roman" w:hAnsi="Times New Roman" w:cs="Times New Roman"/>
+          <w:b/>
+          <w:sz w:val="24"/>
+          <w:szCs w:val="24"/>
+        </w:rPr>
+        <w:t xml:space="preserve"> </w:t>
+      </w:r>
+      <w:r>
+        <w:rPr>
+          <w:rFonts w:ascii="Times New Roman" w:hAnsi="Times New Roman" w:cs="Times New Roman"/>
+          <w:sz w:val="24"/>
+          <w:szCs w:val="24"/>
+        </w:rPr>
+        <w:t>result in the intended movement</w:t>
+      </w:r>
+      <w:r>
+        <w:rPr>
+          <w:rFonts w:ascii="Times New Roman" w:hAnsi="Times New Roman" w:cs="Times New Roman"/>
+          <w:sz w:val="24"/>
+          <w:szCs w:val="24"/>
+        </w:rPr>
+        <w:t xml:space="preserve">, </w:t>
+      </w:r>
+      <w:r>
+        <w:rPr>
+          <w:rFonts w:ascii="Times New Roman" w:hAnsi="Times New Roman" w:cs="Times New Roman"/>
+          <w:sz w:val="24"/>
+          <w:szCs w:val="24"/>
+        </w:rPr>
+        <w:t>if the drone</w:t>
+      </w:r>
+      <w:r>
+        <w:rPr>
+          <w:rFonts w:ascii="Times New Roman" w:hAnsi="Times New Roman" w:cs="Times New Roman"/>
+          <w:b/>
+          <w:sz w:val="24"/>
+          <w:szCs w:val="24"/>
+        </w:rPr>
+        <w:t xml:space="preserve"> </w:t>
+      </w:r>
+      <w:r>
+        <w:rPr>
+          <w:rFonts w:ascii="Times New Roman" w:hAnsi="Times New Roman" w:cs="Times New Roman"/>
+          <w:sz w:val="24"/>
+          <w:szCs w:val="24"/>
+        </w:rPr>
+        <w:t>chooses to move</w:t>
+      </w:r>
+      <w:r>
+        <w:rPr>
+          <w:rFonts w:ascii="Times New Roman" w:hAnsi="Times New Roman" w:cs="Times New Roman"/>
+          <w:b/>
+          <w:sz w:val="24"/>
+          <w:szCs w:val="24"/>
+        </w:rPr>
+        <w:t xml:space="preserve"> </w:t>
+      </w:r>
+      <w:r>
+        <w:rPr>
+          <w:rStyle w:val="Strong"/>
+          <w:rFonts w:ascii="Times New Roman" w:hAnsi="Times New Roman" w:cs="Times New Roman"/>
+          <w:b w:val="0"/>
+          <w:sz w:val="24"/>
+          <w:szCs w:val="24"/>
+        </w:rPr>
+        <w:t>RIGHT</w:t>
+      </w:r>
+      <w:r>
+        <w:rPr>
+          <w:rFonts w:ascii="Times New Roman" w:hAnsi="Times New Roman" w:cs="Times New Roman"/>
+          <w:sz w:val="24"/>
+          <w:szCs w:val="24"/>
+        </w:rPr>
+        <w:t>, there is a</w:t>
+      </w:r>
+      <w:r>
+        <w:rPr>
+          <w:rFonts w:ascii="Times New Roman" w:hAnsi="Times New Roman" w:cs="Times New Roman"/>
+          <w:b/>
+          <w:sz w:val="24"/>
+          <w:szCs w:val="24"/>
+        </w:rPr>
+        <w:t xml:space="preserve"> </w:t>
+      </w:r>
+      <w:r>
+        <w:rPr>
+          <w:rStyle w:val="Strong"/>
+          <w:rFonts w:ascii="Times New Roman" w:hAnsi="Times New Roman" w:cs="Times New Roman"/>
+          <w:b w:val="0"/>
+          <w:sz w:val="24"/>
+          <w:szCs w:val="24"/>
+        </w:rPr>
+        <w:t>10% chance</w:t>
+      </w:r>
+      <w:r>
+        <w:rPr>
+          <w:rFonts w:ascii="Times New Roman" w:hAnsi="Times New Roman" w:cs="Times New Roman"/>
+          <w:b/>
+          <w:sz w:val="24"/>
+          <w:szCs w:val="24"/>
+        </w:rPr>
+        <w:t xml:space="preserve"> </w:t>
+      </w:r>
+      <w:r>
+        <w:rPr>
+          <w:rFonts w:ascii="Times New Roman" w:hAnsi="Times New Roman" w:cs="Times New Roman"/>
+          <w:sz w:val="24"/>
+          <w:szCs w:val="24"/>
+        </w:rPr>
+        <w:t>it may instead move</w:t>
+      </w:r>
+      <w:r>
+        <w:rPr>
+          <w:rFonts w:ascii="Times New Roman" w:hAnsi="Times New Roman" w:cs="Times New Roman"/>
+          <w:b/>
+          <w:sz w:val="24"/>
+          <w:szCs w:val="24"/>
+        </w:rPr>
+        <w:t xml:space="preserve"> </w:t>
+      </w:r>
+      <w:r>
+        <w:rPr>
+          <w:rStyle w:val="Strong"/>
+          <w:rFonts w:ascii="Times New Roman" w:hAnsi="Times New Roman" w:cs="Times New Roman"/>
+          <w:b w:val="0"/>
+          <w:sz w:val="24"/>
+          <w:szCs w:val="24"/>
+        </w:rPr>
+        <w:t>UP, DOWN,</w:t>
+      </w:r>
+      <w:r>
+        <w:rPr>
+          <w:rStyle w:val="Strong"/>
+          <w:rFonts w:ascii="Times New Roman" w:hAnsi="Times New Roman" w:cs="Times New Roman"/>
+          <w:b w:val="0"/>
+          <w:sz w:val="24"/>
+          <w:szCs w:val="24"/>
+        </w:rPr>
+        <w:t xml:space="preserve"> RIGHT</w:t>
+      </w:r>
+      <w:r>
+        <w:rPr>
+          <w:rStyle w:val="Strong"/>
+          <w:rFonts w:ascii="Times New Roman" w:hAnsi="Times New Roman" w:cs="Times New Roman"/>
+          <w:b w:val="0"/>
+          <w:sz w:val="24"/>
+          <w:szCs w:val="24"/>
+        </w:rPr>
+        <w:t xml:space="preserve"> or LEFT</w:t>
+      </w:r>
+      <w:r>
+        <w:rPr>
+          <w:rFonts w:ascii="Times New Roman" w:hAnsi="Times New Roman" w:cs="Times New Roman"/>
+          <w:b/>
+          <w:sz w:val="24"/>
+          <w:szCs w:val="24"/>
+        </w:rPr>
+        <w:t>.</w:t>
+      </w:r>
+    </w:p>
+    <w:p>
+      <w:pPr>
+        <w:numPr>
+          <w:ilvl w:val="0"/>
+          <w:numId w:val="11"/>
+        </w:numPr>
+        <w:spacing w:before="100" w:beforeAutospacing="1" w:after="100" w:afterAutospacing="1" w:line="240" w:lineRule="auto"/>
+        <w:rPr>
+          <w:rFonts w:ascii="Times New Roman" w:hAnsi="Times New Roman" w:cs="Times New Roman"/>
+          <w:b/>
+          <w:sz w:val="24"/>
+          <w:szCs w:val="24"/>
+        </w:rPr>
+      </w:pPr>
+      <w:r>
+        <w:rPr>
+          <w:rFonts w:ascii="Times New Roman" w:hAnsi="Times New Roman" w:cs="Times New Roman"/>
+          <w:sz w:val="24"/>
+          <w:szCs w:val="24"/>
+        </w:rPr>
+        <w:t>The agent must</w:t>
+      </w:r>
+      <w:r>
+        <w:rPr>
+          <w:rFonts w:ascii="Times New Roman" w:hAnsi="Times New Roman" w:cs="Times New Roman"/>
+          <w:b/>
+          <w:sz w:val="24"/>
+          <w:szCs w:val="24"/>
+        </w:rPr>
+        <w:t xml:space="preserve"> </w:t>
+      </w:r>
+      <w:r>
+        <w:rPr>
+          <w:rStyle w:val="Strong"/>
+          <w:rFonts w:ascii="Times New Roman" w:hAnsi="Times New Roman" w:cs="Times New Roman"/>
+          <w:b w:val="0"/>
+          <w:sz w:val="24"/>
+          <w:szCs w:val="24"/>
+        </w:rPr>
+        <w:t>adapt</w:t>
+      </w:r>
+      <w:r>
+        <w:rPr>
+          <w:rFonts w:ascii="Times New Roman" w:hAnsi="Times New Roman" w:cs="Times New Roman"/>
+          <w:b/>
+          <w:sz w:val="24"/>
+          <w:szCs w:val="24"/>
+        </w:rPr>
+        <w:t xml:space="preserve"> </w:t>
+      </w:r>
+      <w:r>
+        <w:rPr>
+          <w:rFonts w:ascii="Times New Roman" w:hAnsi="Times New Roman" w:cs="Times New Roman"/>
+          <w:sz w:val="24"/>
+          <w:szCs w:val="24"/>
+        </w:rPr>
+        <w:t>to occasional movement errors</w:t>
+      </w:r>
+      <w:r>
+        <w:rPr>
+          <w:rFonts w:ascii="Times New Roman" w:hAnsi="Times New Roman" w:cs="Times New Roman"/>
+          <w:sz w:val="24"/>
+          <w:szCs w:val="24"/>
+        </w:rPr>
+        <w:t xml:space="preserve"> which makes it difficult to plan paths optimally</w:t>
+      </w:r>
+      <w:r>
+        <w:rPr>
+          <w:rFonts w:ascii="Times New Roman" w:hAnsi="Times New Roman" w:cs="Times New Roman"/>
+          <w:sz w:val="24"/>
+          <w:szCs w:val="24"/>
+        </w:rPr>
+        <w:t>.</w:t>
+      </w:r>
+    </w:p>
+    <w:p>
+      <w:pPr>
+        <w:numPr>
+          <w:ilvl w:val="0"/>
+          <w:numId w:val="11"/>
+        </w:numPr>
+        <w:spacing w:before="100" w:beforeAutospacing="1" w:after="100" w:afterAutospacing="1" w:line="240" w:lineRule="auto"/>
+        <w:rPr>
+          <w:rFonts w:ascii="Times New Roman" w:hAnsi="Times New Roman" w:cs="Times New Roman"/>
+          <w:b/>
+          <w:sz w:val="24"/>
+          <w:szCs w:val="24"/>
+        </w:rPr>
+      </w:pPr>
+      <w:r>
+        <w:rPr>
+          <w:rFonts w:ascii="Times New Roman" w:hAnsi="Times New Roman" w:cs="Times New Roman"/>
+          <w:sz w:val="24"/>
+          <w:szCs w:val="24"/>
+        </w:rPr>
+        <w:t xml:space="preserve">The </w:t>
+      </w:r>
+      <w:r>
+        <w:rPr>
+          <w:rFonts w:ascii="Times New Roman" w:hAnsi="Times New Roman" w:cs="Times New Roman"/>
+          <w:sz w:val="24"/>
+          <w:szCs w:val="24"/>
+        </w:rPr>
+        <w:t>_</w:t>
+      </w:r>
+      <w:proofErr w:type="spellStart"/>
+      <w:r>
+        <w:rPr>
+          <w:rFonts w:ascii="Times New Roman" w:hAnsi="Times New Roman" w:cs="Times New Roman"/>
+          <w:sz w:val="24"/>
+          <w:szCs w:val="24"/>
+        </w:rPr>
+        <w:t>applying_stochastic_</w:t>
+      </w:r>
+      <w:proofErr w:type="gramStart"/>
+      <w:r>
+        <w:rPr>
+          <w:rFonts w:ascii="Times New Roman" w:hAnsi="Times New Roman" w:cs="Times New Roman"/>
+          <w:sz w:val="24"/>
+          <w:szCs w:val="24"/>
+        </w:rPr>
+        <w:t>conditions</w:t>
+      </w:r>
+      <w:proofErr w:type="spellEnd"/>
+      <w:r>
+        <w:rPr>
+          <w:rStyle w:val="HTMLCode"/>
+          <w:rFonts w:ascii="Times New Roman" w:eastAsiaTheme="minorHAnsi" w:hAnsi="Times New Roman" w:cs="Times New Roman"/>
+          <w:sz w:val="24"/>
+          <w:szCs w:val="24"/>
+        </w:rPr>
+        <w:t>(</w:t>
+      </w:r>
+      <w:proofErr w:type="gramEnd"/>
+      <w:r>
+        <w:rPr>
+          <w:rStyle w:val="HTMLCode"/>
+          <w:rFonts w:ascii="Times New Roman" w:eastAsiaTheme="minorHAnsi" w:hAnsi="Times New Roman" w:cs="Times New Roman"/>
+          <w:sz w:val="24"/>
+          <w:szCs w:val="24"/>
+        </w:rPr>
+        <w:t>)</w:t>
+      </w:r>
+      <w:r>
+        <w:rPr>
+          <w:rFonts w:ascii="Times New Roman" w:hAnsi="Times New Roman" w:cs="Times New Roman"/>
+          <w:sz w:val="24"/>
+          <w:szCs w:val="24"/>
+        </w:rPr>
+        <w:t xml:space="preserve"> function randomly modifies the movement when triggered.</w:t>
+      </w:r>
+    </w:p>
+    <w:p>
+      <w:pPr>
+        <w:spacing w:before="100" w:beforeAutospacing="1" w:after="100" w:afterAutospacing="1" w:line="240" w:lineRule="auto"/>
+        <w:rPr>
+          <w:rFonts w:ascii="Times New Roman" w:hAnsi="Times New Roman" w:cs="Times New Roman"/>
+          <w:b/>
+          <w:sz w:val="28"/>
+          <w:szCs w:val="24"/>
+        </w:rPr>
+      </w:pPr>
+      <w:r>
+        <w:rPr>
+          <w:rFonts w:ascii="Times New Roman" w:hAnsi="Times New Roman" w:cs="Times New Roman"/>
+          <w:b/>
+          <w:sz w:val="28"/>
+          <w:szCs w:val="24"/>
+        </w:rPr>
+        <w:t>5. Safety in AI:</w:t>
+      </w:r>
+    </w:p>
+    <w:p>
+      <w:pPr>
+        <w:spacing w:before="100" w:beforeAutospacing="1" w:after="100" w:afterAutospacing="1" w:line="240" w:lineRule="auto"/>
+        <w:rPr>
+          <w:rFonts w:ascii="Times New Roman" w:hAnsi="Times New Roman" w:cs="Times New Roman"/>
+          <w:sz w:val="24"/>
+          <w:szCs w:val="24"/>
+        </w:rPr>
+      </w:pPr>
+      <w:r>
+        <w:rPr>
+          <w:rFonts w:ascii="Times New Roman" w:hAnsi="Times New Roman" w:cs="Times New Roman"/>
+          <w:sz w:val="24"/>
+          <w:szCs w:val="24"/>
+        </w:rPr>
+        <w:t xml:space="preserve">To keep the AI environment safe, we make sure </w:t>
+      </w:r>
+      <w:r>
+        <w:rPr>
+          <w:rFonts w:ascii="Times New Roman" w:hAnsi="Times New Roman" w:cs="Times New Roman"/>
+          <w:sz w:val="24"/>
+          <w:szCs w:val="24"/>
+        </w:rPr>
+        <w:t xml:space="preserve">that </w:t>
+      </w:r>
+      <w:r>
+        <w:rPr>
+          <w:rFonts w:ascii="Times New Roman" w:hAnsi="Times New Roman" w:cs="Times New Roman"/>
+          <w:sz w:val="24"/>
+          <w:szCs w:val="24"/>
+        </w:rPr>
+        <w:t xml:space="preserve">the drone only takes actions that are </w:t>
+      </w:r>
+      <w:r>
+        <w:rPr>
+          <w:rFonts w:ascii="Times New Roman" w:hAnsi="Times New Roman" w:cs="Times New Roman"/>
+          <w:sz w:val="24"/>
+          <w:szCs w:val="24"/>
+        </w:rPr>
+        <w:t>allowed</w:t>
+      </w:r>
+      <w:r>
+        <w:rPr>
+          <w:rFonts w:ascii="Times New Roman" w:hAnsi="Times New Roman" w:cs="Times New Roman"/>
+          <w:sz w:val="24"/>
+          <w:szCs w:val="24"/>
+        </w:rPr>
+        <w:t xml:space="preserve"> (up, down, right, left, pickup, </w:t>
+      </w:r>
+      <w:proofErr w:type="spellStart"/>
+      <w:r>
+        <w:rPr>
+          <w:rFonts w:ascii="Times New Roman" w:hAnsi="Times New Roman" w:cs="Times New Roman"/>
+          <w:sz w:val="24"/>
+          <w:szCs w:val="24"/>
+        </w:rPr>
+        <w:t>dropoff</w:t>
+      </w:r>
+      <w:proofErr w:type="spellEnd"/>
+      <w:r>
+        <w:rPr>
+          <w:rFonts w:ascii="Times New Roman" w:hAnsi="Times New Roman" w:cs="Times New Roman"/>
+          <w:sz w:val="24"/>
+          <w:szCs w:val="24"/>
+        </w:rPr>
+        <w:t>)</w:t>
+      </w:r>
+      <w:r>
+        <w:rPr>
+          <w:rFonts w:ascii="Times New Roman" w:hAnsi="Times New Roman" w:cs="Times New Roman"/>
+          <w:sz w:val="24"/>
+          <w:szCs w:val="24"/>
+        </w:rPr>
+        <w:t xml:space="preserve">. It can’t fly into </w:t>
+      </w:r>
+      <w:r>
+        <w:rPr>
+          <w:rFonts w:ascii="Times New Roman" w:hAnsi="Times New Roman" w:cs="Times New Roman"/>
+          <w:bCs/>
+          <w:sz w:val="24"/>
+          <w:szCs w:val="24"/>
+        </w:rPr>
+        <w:t>no-fly zones</w:t>
+      </w:r>
+      <w:r>
+        <w:rPr>
+          <w:rFonts w:ascii="Times New Roman" w:hAnsi="Times New Roman" w:cs="Times New Roman"/>
+          <w:sz w:val="24"/>
+          <w:szCs w:val="24"/>
+        </w:rPr>
+        <w:t xml:space="preserve"> or move outside the grid so it always stays within the defined space. The drone also follows clear rules like </w:t>
+      </w:r>
+      <w:r>
+        <w:rPr>
+          <w:rFonts w:ascii="Times New Roman" w:hAnsi="Times New Roman" w:cs="Times New Roman"/>
+          <w:sz w:val="24"/>
+          <w:szCs w:val="24"/>
+        </w:rPr>
+        <w:lastRenderedPageBreak/>
+        <w:t>only picking up packages at the warehouse and dropping them off at the correct location</w:t>
+      </w:r>
+      <w:r>
+        <w:rPr>
+          <w:rFonts w:ascii="Times New Roman" w:hAnsi="Times New Roman" w:cs="Times New Roman"/>
+          <w:sz w:val="24"/>
+          <w:szCs w:val="24"/>
+        </w:rPr>
+        <w:t xml:space="preserve"> of the customer</w:t>
+      </w:r>
+      <w:r>
+        <w:rPr>
+          <w:rFonts w:ascii="Times New Roman" w:hAnsi="Times New Roman" w:cs="Times New Roman"/>
+          <w:sz w:val="24"/>
+          <w:szCs w:val="24"/>
+        </w:rPr>
+        <w:t xml:space="preserve">. Even in the </w:t>
+      </w:r>
+      <w:r>
+        <w:rPr>
+          <w:rFonts w:ascii="Times New Roman" w:hAnsi="Times New Roman" w:cs="Times New Roman"/>
+          <w:bCs/>
+          <w:sz w:val="24"/>
+          <w:szCs w:val="24"/>
+        </w:rPr>
+        <w:t>stochastic environment</w:t>
+      </w:r>
+      <w:r>
+        <w:rPr>
+          <w:rFonts w:ascii="Times New Roman" w:hAnsi="Times New Roman" w:cs="Times New Roman"/>
+          <w:sz w:val="24"/>
+          <w:szCs w:val="24"/>
+        </w:rPr>
+        <w:t xml:space="preserve"> where some randomness is added, we control it so the drone doesn’t move unpredictably or break the game. These checks help the drone navigate safely while still making decisions on its own.</w:t>
+      </w:r>
+    </w:p>
+    <w:p>
+      <w:pPr>
+        <w:spacing w:before="100" w:beforeAutospacing="1" w:after="100" w:afterAutospacing="1" w:line="240" w:lineRule="auto"/>
+        <w:rPr>
+          <w:rFonts w:ascii="Times New Roman" w:hAnsi="Times New Roman" w:cs="Times New Roman"/>
+          <w:sz w:val="24"/>
+          <w:szCs w:val="24"/>
+        </w:rPr>
+      </w:pPr>
+    </w:p>
+    <w:p>
+      <w:pPr>
+        <w:spacing w:before="100" w:beforeAutospacing="1" w:after="100" w:afterAutospacing="1" w:line="240" w:lineRule="auto"/>
+        <w:rPr>
+          <w:rFonts w:ascii="Times New Roman" w:hAnsi="Times New Roman" w:cs="Times New Roman"/>
+          <w:sz w:val="24"/>
+          <w:szCs w:val="24"/>
+        </w:rPr>
+      </w:pPr>
+    </w:p>
+    <w:p>
+      <w:pPr>
+        <w:spacing w:before="100" w:beforeAutospacing="1" w:after="100" w:afterAutospacing="1" w:line="240" w:lineRule="auto"/>
+        <w:rPr>
+          <w:rFonts w:ascii="Times New Roman" w:hAnsi="Times New Roman" w:cs="Times New Roman"/>
+          <w:sz w:val="24"/>
+          <w:szCs w:val="24"/>
+        </w:rPr>
+      </w:pPr>
+    </w:p>
+    <w:p>
+      <w:pPr>
+        <w:spacing w:before="100" w:beforeAutospacing="1" w:after="100" w:afterAutospacing="1" w:line="240" w:lineRule="auto"/>
+        <w:rPr>
+          <w:rFonts w:ascii="Times New Roman" w:hAnsi="Times New Roman" w:cs="Times New Roman"/>
+          <w:sz w:val="24"/>
+          <w:szCs w:val="24"/>
+        </w:rPr>
+      </w:pPr>
+    </w:p>
+    <w:p>
+      <w:pPr>
+        <w:spacing w:before="100" w:beforeAutospacing="1" w:after="100" w:afterAutospacing="1" w:line="240" w:lineRule="auto"/>
+        <w:rPr>
+          <w:rFonts w:ascii="Times New Roman" w:hAnsi="Times New Roman" w:cs="Times New Roman"/>
+          <w:sz w:val="24"/>
+          <w:szCs w:val="24"/>
+        </w:rPr>
+      </w:pPr>
+    </w:p>
+    <w:p>
+      <w:pPr>
+        <w:spacing w:before="100" w:beforeAutospacing="1" w:after="100" w:afterAutospacing="1" w:line="240" w:lineRule="auto"/>
+        <w:rPr>
+          <w:rFonts w:ascii="Times New Roman" w:hAnsi="Times New Roman" w:cs="Times New Roman"/>
+          <w:sz w:val="24"/>
+          <w:szCs w:val="24"/>
+        </w:rPr>
+      </w:pPr>
+    </w:p>
+    <w:p>
+      <w:pPr>
+        <w:spacing w:before="100" w:beforeAutospacing="1" w:after="100" w:afterAutospacing="1" w:line="240" w:lineRule="auto"/>
+        <w:rPr>
+          <w:rFonts w:ascii="Times New Roman" w:hAnsi="Times New Roman" w:cs="Times New Roman"/>
+          <w:sz w:val="24"/>
+          <w:szCs w:val="24"/>
+        </w:rPr>
+      </w:pPr>
+    </w:p>
+    <w:p>
+      <w:pPr>
+        <w:spacing w:before="100" w:beforeAutospacing="1" w:after="100" w:afterAutospacing="1" w:line="240" w:lineRule="auto"/>
+        <w:rPr>
+          <w:rFonts w:ascii="Times New Roman" w:hAnsi="Times New Roman" w:cs="Times New Roman"/>
+          <w:sz w:val="24"/>
+          <w:szCs w:val="24"/>
+        </w:rPr>
+      </w:pPr>
+    </w:p>
+    <w:p>
+      <w:pPr>
+        <w:spacing w:before="100" w:beforeAutospacing="1" w:after="100" w:afterAutospacing="1" w:line="240" w:lineRule="auto"/>
+        <w:rPr>
+          <w:rFonts w:ascii="Times New Roman" w:hAnsi="Times New Roman" w:cs="Times New Roman"/>
+          <w:sz w:val="24"/>
+          <w:szCs w:val="24"/>
+        </w:rPr>
+      </w:pPr>
+    </w:p>
+    <w:p>
+      <w:pPr>
+        <w:spacing w:before="100" w:beforeAutospacing="1" w:after="100" w:afterAutospacing="1" w:line="240" w:lineRule="auto"/>
+        <w:rPr>
+          <w:rFonts w:ascii="Times New Roman" w:hAnsi="Times New Roman" w:cs="Times New Roman"/>
+          <w:b/>
+          <w:sz w:val="32"/>
+          <w:szCs w:val="24"/>
+        </w:rPr>
+      </w:pPr>
+      <w:r>
+        <w:rPr>
+          <w:rFonts w:ascii="Times New Roman" w:hAnsi="Times New Roman" w:cs="Times New Roman"/>
+          <w:b/>
+          <w:sz w:val="32"/>
+          <w:szCs w:val="24"/>
+        </w:rPr>
+        <w:t>Bonus Tasks:</w:t>
+      </w:r>
+    </w:p>
+    <w:p>
+      <w:pPr>
+        <w:pStyle w:val="ListParagraph"/>
+        <w:numPr>
+          <w:ilvl w:val="0"/>
+          <w:numId w:val="15"/>
+        </w:numPr>
+        <w:spacing w:before="100" w:beforeAutospacing="1" w:after="100" w:afterAutospacing="1" w:line="240" w:lineRule="auto"/>
+        <w:rPr>
+          <w:rFonts w:ascii="Times New Roman" w:hAnsi="Times New Roman" w:cs="Times New Roman"/>
+          <w:b/>
+          <w:sz w:val="28"/>
+          <w:szCs w:val="24"/>
+        </w:rPr>
+      </w:pPr>
+      <w:r>
+        <w:rPr>
+          <w:rFonts w:ascii="Times New Roman" w:hAnsi="Times New Roman" w:cs="Times New Roman"/>
+          <w:b/>
+          <w:sz w:val="28"/>
+          <w:szCs w:val="24"/>
+        </w:rPr>
+        <w:t>Git Expert:</w:t>
+      </w:r>
+    </w:p>
+    <w:p>
+      <w:pPr>
+        <w:pStyle w:val="ListParagraph"/>
+        <w:spacing w:before="100" w:beforeAutospacing="1" w:after="100" w:afterAutospacing="1" w:line="240" w:lineRule="auto"/>
+        <w:rPr>
+          <w:rFonts w:ascii="Times New Roman" w:hAnsi="Times New Roman" w:cs="Times New Roman"/>
+          <w:sz w:val="24"/>
+          <w:szCs w:val="24"/>
+          <w:vertAlign w:val="subscript"/>
+        </w:rPr>
+      </w:pPr>
+      <w:r>
+        <w:rPr>
+          <w:rFonts w:ascii="Times New Roman" w:hAnsi="Times New Roman" w:cs="Times New Roman"/>
+          <w:sz w:val="24"/>
+          <w:szCs w:val="24"/>
+        </w:rPr>
+        <w:t>Link to my private GitHub project</w:t>
+      </w:r>
+      <w:r>
+        <w:rPr>
+          <w:rFonts w:ascii="Times New Roman" w:hAnsi="Times New Roman" w:cs="Times New Roman"/>
+          <w:sz w:val="24"/>
+          <w:szCs w:val="24"/>
+        </w:rPr>
+        <w:t xml:space="preserve"> and commit history</w:t>
+      </w:r>
+      <w:r>
+        <w:rPr>
+          <w:rFonts w:ascii="Times New Roman" w:hAnsi="Times New Roman" w:cs="Times New Roman"/>
+          <w:sz w:val="24"/>
+          <w:szCs w:val="24"/>
+        </w:rPr>
+        <w:t xml:space="preserve">: </w:t>
+      </w:r>
+      <w:hyperlink r:id="rId45" w:history="1">
+        <w:r>
+          <w:rPr>
+            <w:rStyle w:val="Hyperlink"/>
+            <w:rFonts w:ascii="Times New Roman" w:hAnsi="Times New Roman" w:cs="Times New Roman"/>
+            <w:sz w:val="24"/>
+            <w:szCs w:val="24"/>
+          </w:rPr>
+          <w:t>https://github.com/ruthvik-30/RL-A1-Defining-and-solving-RL-environments</w:t>
+        </w:r>
+      </w:hyperlink>
+      <w:r>
+        <w:rPr>
+          <w:rFonts w:ascii="Times New Roman" w:hAnsi="Times New Roman" w:cs="Times New Roman"/>
+          <w:sz w:val="24"/>
+          <w:szCs w:val="24"/>
+        </w:rPr>
+        <w:br/>
+      </w:r>
+      <w:r>
+        <w:rPr>
+          <w:rFonts w:ascii="Times New Roman" w:hAnsi="Times New Roman" w:cs="Times New Roman"/>
+          <w:noProof/>
+          <w:sz w:val="24"/>
+          <w:szCs w:val="24"/>
+        </w:rPr>
+        <w:drawing>
+          <wp:inline distT="0" distB="0" distL="0" distR="0" wp14:anchorId="47BB8AC4" wp14:editId="13EEC463">
+            <wp:extent cx="5731510" cy="3746500"/>
+            <wp:effectExtent l="0" t="0" r="2540" b="6350"/>
+            <wp:docPr id="33" name="Picture 33"/>
+            <wp:cNvGraphicFramePr>
+              <a:graphicFrameLocks xmlns:a="http://schemas.openxmlformats.org/drawingml/2006/main" noChangeAspect="1"/>
+            </wp:cNvGraphicFramePr>
+            <a:graphic xmlns:a="http://schemas.openxmlformats.org/drawingml/2006/main">
+              <a:graphicData uri="http://schemas.openxmlformats.org/drawingml/2006/picture">
+                <pic:pic xmlns:pic="http://schemas.openxmlformats.org/drawingml/2006/picture">
+                  <pic:nvPicPr>
+                    <pic:cNvPr id="1" name=""/>
+                    <pic:cNvPicPr/>
+                  </pic:nvPicPr>
+                  <pic:blipFill>
+                    <a:blip r:embed="rId46"/>
+                    <a:stretch>
+                      <a:fillRect/>
+                    </a:stretch>
+                  </pic:blipFill>
+                  <pic:spPr>
+                    <a:xfrm>
+                      <a:off x="0" y="0"/>
                       <a:ext cx="5731510" cy="3746500"/>
                     </a:xfrm>
                     <a:prstGeom prst="rect">
@@ -5325,6 +6141,7 @@
           <w:sz w:val="32"/>
           <w:szCs w:val="32"/>
         </w:rPr>
+        <w:lastRenderedPageBreak/>
         <w:t>References:</w:t>
       </w:r>
     </w:p>
@@ -7888,6 +8705,7 @@
   <w:style w:type="character" w:default="1" w:styleId="DefaultParagraphFont">
     <w:name w:val="Default Paragraph Font"/>
     <w:uiPriority w:val="1"/>
+    <w:semiHidden/>
     <w:unhideWhenUsed/>
   </w:style>
   <w:style w:type="table" w:default="1" w:styleId="TableNormal">

</xml_diff>